<commit_message>
almost done with paper. I just need you to put down your info into authors section right after the title. I also need to put in the keywords. I'm not totally sure what qualifies as a keyword, though
</commit_message>
<xml_diff>
--- a/project 1 - student performance paper.docx
+++ b/project 1 - student performance paper.docx
@@ -26,41 +26,8 @@
     <w:p>
       <w:pPr>
         <w:pStyle w:val="Author"/>
-        <w:spacing w:before="5pt" w:beforeAutospacing="1" w:after="5pt" w:afterAutospacing="1"/>
-        <w:rPr>
-          <w:sz w:val="16"/>
-          <w:szCs w:val="16"/>
-        </w:rPr>
-      </w:pPr>
-      <w:r>
-        <w:rPr>
-          <w:sz w:val="16"/>
-          <w:szCs w:val="16"/>
-        </w:rPr>
-        <w:t>*</w:t>
-      </w:r>
-      <w:r>
-        <w:rPr>
-          <w:sz w:val="16"/>
-          <w:szCs w:val="16"/>
-        </w:rPr>
-        <w:t>Note: Sub-titles are not captured in Xplore and should not be used</w:t>
-      </w:r>
-    </w:p>
-    <w:p>
-      <w:pPr>
-        <w:pStyle w:val="Author"/>
         <w:spacing w:before="5pt" w:beforeAutospacing="1" w:after="5pt" w:afterAutospacing="1" w:line="6pt" w:lineRule="auto"/>
-        <w:rPr>
-          <w:sz w:val="16"/>
-          <w:szCs w:val="16"/>
-        </w:rPr>
-      </w:pPr>
-    </w:p>
-    <w:p>
-      <w:pPr>
-        <w:pStyle w:val="Author"/>
-        <w:spacing w:before="5pt" w:beforeAutospacing="1" w:after="5pt" w:afterAutospacing="1" w:line="6pt" w:lineRule="auto"/>
+        <w:jc w:val="both"/>
         <w:rPr>
           <w:sz w:val="16"/>
           <w:szCs w:val="16"/>
@@ -90,90 +57,14 @@
           <w:sz w:val="18"/>
           <w:szCs w:val="18"/>
         </w:rPr>
-        <w:t>line 1</w:t>
+        <w:t>Karan Swansi</w:t>
       </w:r>
       <w:r>
         <w:rPr>
           <w:sz w:val="18"/>
           <w:szCs w:val="18"/>
         </w:rPr>
-        <w:t>: 1</w:t>
-      </w:r>
-      <w:r>
-        <w:rPr>
-          <w:sz w:val="18"/>
-          <w:szCs w:val="18"/>
-          <w:vertAlign w:val="superscript"/>
-        </w:rPr>
-        <w:t>st</w:t>
-      </w:r>
-      <w:r>
-        <w:rPr>
-          <w:sz w:val="18"/>
-          <w:szCs w:val="18"/>
-        </w:rPr>
-        <w:t xml:space="preserve"> </w:t>
-      </w:r>
-      <w:r>
-        <w:rPr>
-          <w:sz w:val="18"/>
-          <w:szCs w:val="18"/>
-        </w:rPr>
-        <w:t>Given Name Surname</w:t>
-      </w:r>
-      <w:r>
-        <w:rPr>
-          <w:sz w:val="18"/>
-          <w:szCs w:val="18"/>
-        </w:rPr>
-        <w:t xml:space="preserve"> </w:t>
-      </w:r>
-      <w:r>
-        <w:rPr>
-          <w:sz w:val="18"/>
-          <w:szCs w:val="18"/>
-        </w:rPr>
         <w:br/>
-        <w:t>line 2:</w:t>
-      </w:r>
-      <w:r>
-        <w:rPr>
-          <w:sz w:val="18"/>
-          <w:szCs w:val="18"/>
-        </w:rPr>
-        <w:t xml:space="preserve"> </w:t>
-      </w:r>
-      <w:r>
-        <w:rPr>
-          <w:i/>
-          <w:sz w:val="18"/>
-          <w:szCs w:val="18"/>
-        </w:rPr>
-        <w:t>dept. name of organization</w:t>
-      </w:r>
-      <w:r>
-        <w:rPr>
-          <w:i/>
-          <w:sz w:val="18"/>
-          <w:szCs w:val="18"/>
-        </w:rPr>
-        <w:t xml:space="preserve"> </w:t>
-      </w:r>
-      <w:r>
-        <w:rPr>
-          <w:i/>
-          <w:sz w:val="18"/>
-          <w:szCs w:val="18"/>
-        </w:rPr>
-        <w:br/>
-      </w:r>
-      <w:r>
-        <w:rPr>
-          <w:i/>
-          <w:sz w:val="18"/>
-          <w:szCs w:val="18"/>
-        </w:rPr>
-        <w:t xml:space="preserve">(of </w:t>
       </w:r>
       <w:r>
         <w:rPr>
@@ -182,7 +73,25 @@
           <w:sz w:val="18"/>
           <w:szCs w:val="18"/>
         </w:rPr>
-        <w:t>Affiliation</w:t>
+        <w:t>School of Computing</w:t>
+      </w:r>
+      <w:r>
+        <w:rPr>
+          <w:i/>
+          <w:iCs/>
+          <w:sz w:val="18"/>
+          <w:szCs w:val="18"/>
+        </w:rPr>
+        <w:br/>
+      </w:r>
+      <w:r>
+        <w:rPr>
+          <w:i/>
+          <w:iCs/>
+          <w:sz w:val="18"/>
+          <w:szCs w:val="18"/>
+        </w:rPr>
+        <w:t>Southern Adventist University</w:t>
       </w:r>
       <w:r>
         <w:rPr>
@@ -190,137 +99,42 @@
           <w:sz w:val="18"/>
           <w:szCs w:val="18"/>
         </w:rPr>
-        <w:t>)</w:t>
+        <w:br/>
       </w:r>
       <w:r>
         <w:rPr>
           <w:sz w:val="18"/>
           <w:szCs w:val="18"/>
         </w:rPr>
-        <w:br/>
+        <w:t>Collegedale</w:t>
       </w:r>
       <w:r>
         <w:rPr>
           <w:sz w:val="18"/>
           <w:szCs w:val="18"/>
         </w:rPr>
-        <w:t>li</w:t>
+        <w:t xml:space="preserve">, </w:t>
       </w:r>
       <w:r>
         <w:rPr>
           <w:sz w:val="18"/>
           <w:szCs w:val="18"/>
         </w:rPr>
-        <w:t xml:space="preserve">ne </w:t>
+        <w:t>US</w:t>
       </w:r>
       <w:r>
         <w:rPr>
           <w:sz w:val="18"/>
           <w:szCs w:val="18"/>
         </w:rPr>
-        <w:t>3</w:t>
+        <w:br/>
       </w:r>
       <w:r>
         <w:rPr>
           <w:sz w:val="18"/>
           <w:szCs w:val="18"/>
         </w:rPr>
-        <w:t xml:space="preserve">: </w:t>
-      </w:r>
-      <w:r>
-        <w:rPr>
-          <w:i/>
-          <w:sz w:val="18"/>
-          <w:szCs w:val="18"/>
-        </w:rPr>
-        <w:t xml:space="preserve">name of organization </w:t>
-      </w:r>
-      <w:r>
-        <w:rPr>
-          <w:i/>
-          <w:sz w:val="18"/>
-          <w:szCs w:val="18"/>
-        </w:rPr>
-        <w:br/>
-      </w:r>
-      <w:r>
-        <w:rPr>
-          <w:i/>
-          <w:sz w:val="18"/>
-          <w:szCs w:val="18"/>
-        </w:rPr>
-        <w:t>(of Affiliation)</w:t>
-      </w:r>
-      <w:r>
-        <w:rPr>
-          <w:i/>
-          <w:sz w:val="18"/>
-          <w:szCs w:val="18"/>
-        </w:rPr>
-        <w:br/>
-      </w:r>
-      <w:r>
-        <w:rPr>
-          <w:sz w:val="18"/>
-          <w:szCs w:val="18"/>
-        </w:rPr>
-        <w:t xml:space="preserve">line </w:t>
-      </w:r>
-      <w:r>
-        <w:rPr>
-          <w:sz w:val="18"/>
-          <w:szCs w:val="18"/>
-        </w:rPr>
-        <w:t>4</w:t>
-      </w:r>
-      <w:r>
-        <w:rPr>
-          <w:sz w:val="18"/>
-          <w:szCs w:val="18"/>
-        </w:rPr>
-        <w:t>: City, Country</w:t>
-      </w:r>
-      <w:r>
-        <w:rPr>
-          <w:sz w:val="18"/>
-          <w:szCs w:val="18"/>
-        </w:rPr>
-        <w:br/>
-      </w:r>
-      <w:r>
-        <w:rPr>
-          <w:sz w:val="18"/>
-          <w:szCs w:val="18"/>
-        </w:rPr>
-        <w:t xml:space="preserve">line </w:t>
-      </w:r>
-      <w:r>
-        <w:rPr>
-          <w:sz w:val="18"/>
-          <w:szCs w:val="18"/>
-        </w:rPr>
-        <w:t>5: e</w:t>
-      </w:r>
-      <w:r>
-        <w:rPr>
-          <w:sz w:val="18"/>
-          <w:szCs w:val="18"/>
-        </w:rPr>
-        <w:t>ma</w:t>
-      </w:r>
-      <w:r>
-        <w:rPr>
-          <w:sz w:val="18"/>
-          <w:szCs w:val="18"/>
-        </w:rPr>
-        <w:t>il address</w:t>
-      </w:r>
-      <w:r>
-        <w:rPr>
-          <w:sz w:val="18"/>
-          <w:szCs w:val="18"/>
-        </w:rPr>
-        <w:t xml:space="preserve"> or ORCID</w:t>
+        <w:t>kswansi@southern.edy</w:t>
       </w:r>
     </w:p>
     <w:p>
@@ -337,145 +151,7 @@
           <w:sz w:val="18"/>
           <w:szCs w:val="18"/>
         </w:rPr>
-        <w:t>line 1: 4</w:t>
-      </w:r>
-      <w:r>
-        <w:rPr>
-          <w:sz w:val="18"/>
-          <w:szCs w:val="18"/>
-          <w:vertAlign w:val="superscript"/>
-        </w:rPr>
-        <w:t>th</w:t>
-      </w:r>
-      <w:r>
-        <w:rPr>
-          <w:sz w:val="18"/>
-          <w:szCs w:val="18"/>
-        </w:rPr>
-        <w:t xml:space="preserve"> Given Name Surname</w:t>
-      </w:r>
-      <w:r>
-        <w:rPr>
-          <w:sz w:val="18"/>
-          <w:szCs w:val="18"/>
-        </w:rPr>
         <w:br/>
-      </w:r>
-      <w:r>
-        <w:rPr>
-          <w:sz w:val="18"/>
-          <w:szCs w:val="18"/>
-        </w:rPr>
-        <w:t xml:space="preserve">line 2: </w:t>
-      </w:r>
-      <w:r>
-        <w:rPr>
-          <w:i/>
-          <w:sz w:val="18"/>
-          <w:szCs w:val="18"/>
-        </w:rPr>
-        <w:t>dept. name of organization</w:t>
-      </w:r>
-      <w:r>
-        <w:rPr>
-          <w:sz w:val="18"/>
-          <w:szCs w:val="18"/>
-        </w:rPr>
-        <w:br/>
-      </w:r>
-      <w:r>
-        <w:rPr>
-          <w:i/>
-          <w:sz w:val="18"/>
-          <w:szCs w:val="18"/>
-        </w:rPr>
-        <w:t xml:space="preserve">(of </w:t>
-      </w:r>
-      <w:r>
-        <w:rPr>
-          <w:i/>
-          <w:iCs/>
-          <w:sz w:val="18"/>
-          <w:szCs w:val="18"/>
-        </w:rPr>
-        <w:t>Affiliation</w:t>
-      </w:r>
-      <w:r>
-        <w:rPr>
-          <w:i/>
-          <w:sz w:val="18"/>
-          <w:szCs w:val="18"/>
-        </w:rPr>
-        <w:t>)</w:t>
-      </w:r>
-      <w:r>
-        <w:rPr>
-          <w:sz w:val="18"/>
-          <w:szCs w:val="18"/>
-        </w:rPr>
-        <w:br/>
-        <w:t xml:space="preserve">line 3: </w:t>
-      </w:r>
-      <w:r>
-        <w:rPr>
-          <w:i/>
-          <w:sz w:val="18"/>
-          <w:szCs w:val="18"/>
-        </w:rPr>
-        <w:t xml:space="preserve">name of organization </w:t>
-      </w:r>
-      <w:r>
-        <w:rPr>
-          <w:i/>
-          <w:sz w:val="18"/>
-          <w:szCs w:val="18"/>
-        </w:rPr>
-        <w:br/>
-      </w:r>
-      <w:r>
-        <w:rPr>
-          <w:i/>
-          <w:sz w:val="18"/>
-          <w:szCs w:val="18"/>
-        </w:rPr>
-        <w:t>(of Affiliation)</w:t>
-      </w:r>
-      <w:r>
-        <w:rPr>
-          <w:i/>
-          <w:sz w:val="18"/>
-          <w:szCs w:val="18"/>
-        </w:rPr>
-        <w:br/>
-      </w:r>
-      <w:r>
-        <w:rPr>
-          <w:sz w:val="18"/>
-          <w:szCs w:val="18"/>
-        </w:rPr>
-        <w:t>line 4: City, Country</w:t>
-      </w:r>
-      <w:r>
-        <w:rPr>
-          <w:sz w:val="18"/>
-          <w:szCs w:val="18"/>
-        </w:rPr>
-        <w:br/>
-        <w:t>line 5: email address</w:t>
-      </w:r>
-      <w:r>
-        <w:rPr>
-          <w:sz w:val="18"/>
-          <w:szCs w:val="18"/>
-        </w:rPr>
-        <w:t xml:space="preserve"> </w:t>
-      </w:r>
-      <w:r>
-        <w:rPr>
-          <w:sz w:val="18"/>
-          <w:szCs w:val="18"/>
-        </w:rPr>
-        <w:t xml:space="preserve"> or ORCID</w:t>
       </w:r>
       <w:r>
         <w:rPr>
@@ -633,476 +309,19 @@
           <w:sz w:val="18"/>
           <w:szCs w:val="18"/>
         </w:rPr>
+        <w:sectPr>
+          <w:type w:val="continuous"/>
+          <w:pgSz w:w="595.30pt" w:h="841.90pt" w:code="9"/>
+          <w:pgMar w:top="22.50pt" w:right="44.65pt" w:bottom="72pt" w:left="44.65pt" w:header="36pt" w:footer="36pt" w:gutter="0pt"/>
+          <w:cols w:num="2" w:space="36pt"/>
+          <w:docGrid w:linePitch="360"/>
+        </w:sectPr>
       </w:pPr>
-      <w:r>
-        <w:rPr>
-          <w:sz w:val="18"/>
-          <w:szCs w:val="18"/>
-        </w:rPr>
-        <w:t>li</w:t>
-      </w:r>
-      <w:r>
-        <w:rPr>
-          <w:sz w:val="18"/>
-          <w:szCs w:val="18"/>
-        </w:rPr>
-        <w:t xml:space="preserve">ne 1: </w:t>
-      </w:r>
-      <w:r>
-        <w:rPr>
-          <w:sz w:val="18"/>
-          <w:szCs w:val="18"/>
-        </w:rPr>
-        <w:t>5</w:t>
-      </w:r>
-      <w:r>
-        <w:rPr>
-          <w:sz w:val="18"/>
-          <w:szCs w:val="18"/>
-          <w:vertAlign w:val="superscript"/>
-        </w:rPr>
-        <w:t>th</w:t>
-      </w:r>
-      <w:r>
-        <w:rPr>
-          <w:sz w:val="18"/>
-          <w:szCs w:val="18"/>
-        </w:rPr>
-        <w:t xml:space="preserve"> Given Name Surname</w:t>
-      </w:r>
-      <w:r>
-        <w:rPr>
-          <w:sz w:val="18"/>
-          <w:szCs w:val="18"/>
-        </w:rPr>
-        <w:br/>
-        <w:t xml:space="preserve">line 2: </w:t>
-      </w:r>
-      <w:r>
-        <w:rPr>
-          <w:i/>
-          <w:sz w:val="18"/>
-          <w:szCs w:val="18"/>
-        </w:rPr>
-        <w:t xml:space="preserve">dept. name of organization </w:t>
-      </w:r>
-      <w:r>
-        <w:rPr>
-          <w:i/>
-          <w:sz w:val="18"/>
-          <w:szCs w:val="18"/>
-        </w:rPr>
-        <w:br/>
-      </w:r>
-      <w:r>
-        <w:rPr>
-          <w:i/>
-          <w:sz w:val="18"/>
-          <w:szCs w:val="18"/>
-        </w:rPr>
-        <w:t xml:space="preserve">(of </w:t>
-      </w:r>
-      <w:r>
-        <w:rPr>
-          <w:i/>
-          <w:iCs/>
-          <w:sz w:val="18"/>
-          <w:szCs w:val="18"/>
-        </w:rPr>
-        <w:t>Affiliation</w:t>
-      </w:r>
-      <w:r>
-        <w:rPr>
-          <w:i/>
-          <w:sz w:val="18"/>
-          <w:szCs w:val="18"/>
-        </w:rPr>
-        <w:t>)</w:t>
-      </w:r>
-      <w:r>
-        <w:rPr>
-          <w:sz w:val="18"/>
-          <w:szCs w:val="18"/>
-        </w:rPr>
-        <w:br/>
-        <w:t xml:space="preserve">line 3: </w:t>
-      </w:r>
-      <w:r>
-        <w:rPr>
-          <w:i/>
-          <w:sz w:val="18"/>
-          <w:szCs w:val="18"/>
-        </w:rPr>
-        <w:t xml:space="preserve">name of organization </w:t>
-      </w:r>
-      <w:r>
-        <w:rPr>
-          <w:i/>
-          <w:sz w:val="18"/>
-          <w:szCs w:val="18"/>
-        </w:rPr>
-        <w:br/>
-      </w:r>
-      <w:r>
-        <w:rPr>
-          <w:i/>
-          <w:sz w:val="18"/>
-          <w:szCs w:val="18"/>
-        </w:rPr>
-        <w:t xml:space="preserve">(of </w:t>
-      </w:r>
-      <w:r>
-        <w:rPr>
-          <w:i/>
-          <w:sz w:val="18"/>
-          <w:szCs w:val="18"/>
-        </w:rPr>
-        <w:t>A</w:t>
-      </w:r>
-      <w:r>
-        <w:rPr>
-          <w:i/>
-          <w:sz w:val="18"/>
-          <w:szCs w:val="18"/>
-        </w:rPr>
-        <w:t>ffiliation)</w:t>
-      </w:r>
-      <w:r>
-        <w:rPr>
-          <w:i/>
-          <w:sz w:val="18"/>
-          <w:szCs w:val="18"/>
-        </w:rPr>
-        <w:br/>
-      </w:r>
-      <w:r>
-        <w:rPr>
-          <w:sz w:val="18"/>
-          <w:szCs w:val="18"/>
-        </w:rPr>
-        <w:t>line 4: City, Country</w:t>
-      </w:r>
-      <w:r>
-        <w:rPr>
-          <w:sz w:val="18"/>
-          <w:szCs w:val="18"/>
-        </w:rPr>
-        <w:br/>
-        <w:t>line 5: email address</w:t>
-      </w:r>
-      <w:r>
-        <w:rPr>
-          <w:sz w:val="18"/>
-          <w:szCs w:val="18"/>
-        </w:rPr>
-        <w:t xml:space="preserve"> </w:t>
-      </w:r>
-      <w:r>
-        <w:rPr>
-          <w:sz w:val="18"/>
-          <w:szCs w:val="18"/>
-        </w:rPr>
-        <w:t xml:space="preserve"> or ORCID</w:t>
-      </w:r>
-      <w:r>
-        <w:rPr>
-          <w:sz w:val="18"/>
-          <w:szCs w:val="18"/>
-        </w:rPr>
-        <w:br w:type="column"/>
-      </w:r>
-      <w:r>
-        <w:rPr>
-          <w:sz w:val="18"/>
-          <w:szCs w:val="18"/>
-        </w:rPr>
-        <w:t>line 1: 3</w:t>
-      </w:r>
-      <w:r>
-        <w:rPr>
-          <w:sz w:val="18"/>
-          <w:szCs w:val="18"/>
-          <w:vertAlign w:val="superscript"/>
-        </w:rPr>
-        <w:t>rd</w:t>
-      </w:r>
-      <w:r>
-        <w:rPr>
-          <w:sz w:val="18"/>
-          <w:szCs w:val="18"/>
-        </w:rPr>
-        <w:t xml:space="preserve"> </w:t>
-      </w:r>
-      <w:r>
-        <w:rPr>
-          <w:sz w:val="18"/>
-          <w:szCs w:val="18"/>
-        </w:rPr>
-        <w:t>Given Name Surname</w:t>
-      </w:r>
-      <w:r>
-        <w:rPr>
-          <w:sz w:val="18"/>
-          <w:szCs w:val="18"/>
-        </w:rPr>
-        <w:br/>
-        <w:t xml:space="preserve">line 2: </w:t>
-      </w:r>
-      <w:r>
-        <w:rPr>
-          <w:i/>
-          <w:sz w:val="18"/>
-          <w:szCs w:val="18"/>
-        </w:rPr>
-        <w:t xml:space="preserve">dept. name of organization </w:t>
-      </w:r>
-      <w:r>
-        <w:rPr>
-          <w:i/>
-          <w:sz w:val="18"/>
-          <w:szCs w:val="18"/>
-        </w:rPr>
-        <w:br/>
-      </w:r>
-      <w:r>
-        <w:rPr>
-          <w:i/>
-          <w:sz w:val="18"/>
-          <w:szCs w:val="18"/>
-        </w:rPr>
-        <w:t xml:space="preserve">(of </w:t>
-      </w:r>
-      <w:r>
-        <w:rPr>
-          <w:i/>
-          <w:iCs/>
-          <w:sz w:val="18"/>
-          <w:szCs w:val="18"/>
-        </w:rPr>
-        <w:t>Affiliation</w:t>
-      </w:r>
-      <w:r>
-        <w:rPr>
-          <w:i/>
-          <w:sz w:val="18"/>
-          <w:szCs w:val="18"/>
-        </w:rPr>
-        <w:t>)</w:t>
-      </w:r>
-      <w:r>
-        <w:rPr>
-          <w:sz w:val="18"/>
-          <w:szCs w:val="18"/>
-        </w:rPr>
-        <w:br/>
-        <w:t xml:space="preserve">line 3: </w:t>
-      </w:r>
-      <w:r>
-        <w:rPr>
-          <w:i/>
-          <w:sz w:val="18"/>
-          <w:szCs w:val="18"/>
-        </w:rPr>
-        <w:t xml:space="preserve">name of organization </w:t>
-      </w:r>
-      <w:r>
-        <w:rPr>
-          <w:i/>
-          <w:sz w:val="18"/>
-          <w:szCs w:val="18"/>
-        </w:rPr>
-        <w:br/>
-      </w:r>
-      <w:r>
-        <w:rPr>
-          <w:i/>
-          <w:sz w:val="18"/>
-          <w:szCs w:val="18"/>
-        </w:rPr>
-        <w:t>(of Affiliation)</w:t>
-      </w:r>
-      <w:r>
-        <w:rPr>
-          <w:i/>
-          <w:sz w:val="18"/>
-          <w:szCs w:val="18"/>
-        </w:rPr>
-        <w:br/>
-      </w:r>
-      <w:r>
-        <w:rPr>
-          <w:sz w:val="18"/>
-          <w:szCs w:val="18"/>
-        </w:rPr>
-        <w:t>line 4: City, Country</w:t>
-      </w:r>
-      <w:r>
-        <w:rPr>
-          <w:sz w:val="18"/>
-          <w:szCs w:val="18"/>
-        </w:rPr>
-        <w:br/>
-        <w:t>line 5: email address</w:t>
-      </w:r>
-      <w:r>
-        <w:rPr>
-          <w:sz w:val="18"/>
-          <w:szCs w:val="18"/>
-        </w:rPr>
-        <w:t xml:space="preserve"> or ORCID</w:t>
-      </w:r>
     </w:p>
     <w:p>
       <w:pPr>
         <w:pStyle w:val="Author"/>
         <w:spacing w:before="5pt" w:beforeAutospacing="1"/>
-      </w:pPr>
-      <w:r>
-        <w:rPr>
-          <w:sz w:val="18"/>
-          <w:szCs w:val="18"/>
-        </w:rPr>
-        <w:t xml:space="preserve">line 1: </w:t>
-      </w:r>
-      <w:r>
-        <w:rPr>
-          <w:sz w:val="18"/>
-          <w:szCs w:val="18"/>
-        </w:rPr>
-        <w:t>6</w:t>
-      </w:r>
-      <w:r>
-        <w:rPr>
-          <w:sz w:val="18"/>
-          <w:szCs w:val="18"/>
-          <w:vertAlign w:val="superscript"/>
-        </w:rPr>
-        <w:t>th</w:t>
-      </w:r>
-      <w:r>
-        <w:rPr>
-          <w:sz w:val="18"/>
-          <w:szCs w:val="18"/>
-        </w:rPr>
-        <w:t xml:space="preserve"> Given Name Surname</w:t>
-      </w:r>
-      <w:r>
-        <w:rPr>
-          <w:sz w:val="18"/>
-          <w:szCs w:val="18"/>
-        </w:rPr>
-        <w:br/>
-        <w:t xml:space="preserve">line 2: </w:t>
-      </w:r>
-      <w:r>
-        <w:rPr>
-          <w:i/>
-          <w:sz w:val="18"/>
-          <w:szCs w:val="18"/>
-        </w:rPr>
-        <w:t xml:space="preserve">dept. name of organization </w:t>
-      </w:r>
-      <w:r>
-        <w:rPr>
-          <w:i/>
-          <w:sz w:val="18"/>
-          <w:szCs w:val="18"/>
-        </w:rPr>
-        <w:br/>
-      </w:r>
-      <w:r>
-        <w:rPr>
-          <w:i/>
-          <w:sz w:val="18"/>
-          <w:szCs w:val="18"/>
-        </w:rPr>
-        <w:t xml:space="preserve">(of </w:t>
-      </w:r>
-      <w:r>
-        <w:rPr>
-          <w:i/>
-          <w:iCs/>
-          <w:sz w:val="18"/>
-          <w:szCs w:val="18"/>
-        </w:rPr>
-        <w:t>Affiliation</w:t>
-      </w:r>
-      <w:r>
-        <w:rPr>
-          <w:i/>
-          <w:sz w:val="18"/>
-          <w:szCs w:val="18"/>
-        </w:rPr>
-        <w:t>)</w:t>
-      </w:r>
-      <w:r>
-        <w:rPr>
-          <w:sz w:val="18"/>
-          <w:szCs w:val="18"/>
-        </w:rPr>
-        <w:br/>
-        <w:t xml:space="preserve">line 3: </w:t>
-      </w:r>
-      <w:r>
-        <w:rPr>
-          <w:i/>
-          <w:sz w:val="18"/>
-          <w:szCs w:val="18"/>
-        </w:rPr>
-        <w:t xml:space="preserve">name of organization </w:t>
-      </w:r>
-      <w:r>
-        <w:rPr>
-          <w:i/>
-          <w:sz w:val="18"/>
-          <w:szCs w:val="18"/>
-        </w:rPr>
-        <w:br/>
-      </w:r>
-      <w:r>
-        <w:rPr>
-          <w:i/>
-          <w:sz w:val="18"/>
-          <w:szCs w:val="18"/>
-        </w:rPr>
-        <w:t>(of Affiliation)</w:t>
-      </w:r>
-      <w:r>
-        <w:rPr>
-          <w:i/>
-          <w:sz w:val="18"/>
-          <w:szCs w:val="18"/>
-        </w:rPr>
-        <w:br/>
-      </w:r>
-      <w:r>
-        <w:rPr>
-          <w:sz w:val="18"/>
-          <w:szCs w:val="18"/>
-        </w:rPr>
-        <w:t>line 4: City, Country</w:t>
-      </w:r>
-      <w:r>
-        <w:rPr>
-          <w:sz w:val="18"/>
-          <w:szCs w:val="18"/>
-        </w:rPr>
-        <w:br/>
-        <w:t>line 5: email address</w:t>
-      </w:r>
-      <w:r>
-        <w:rPr>
-          <w:sz w:val="18"/>
-          <w:szCs w:val="18"/>
-        </w:rPr>
-        <w:t xml:space="preserve"> or ORCID</w:t>
-      </w:r>
-      <w:r>
-        <w:t xml:space="preserve"> </w:t>
-      </w:r>
-    </w:p>
-    <w:p>
-      <w:pPr>
         <w:sectPr>
           <w:type w:val="continuous"/>
           <w:pgSz w:w="595.30pt" w:h="841.90pt" w:code="9"/>
@@ -1114,20 +333,6 @@
     </w:p>
     <w:p>
       <w:pPr>
-        <w:sectPr>
-          <w:type w:val="continuous"/>
-          <w:pgSz w:w="595.30pt" w:h="841.90pt" w:code="9"/>
-          <w:pgMar w:top="22.50pt" w:right="44.65pt" w:bottom="72pt" w:left="44.65pt" w:header="36pt" w:footer="36pt" w:gutter="0pt"/>
-          <w:cols w:num="3" w:space="36pt"/>
-          <w:docGrid w:linePitch="360"/>
-        </w:sectPr>
-      </w:pPr>
-      <w:r>
-        <w:br w:type="column"/>
-      </w:r>
-    </w:p>
-    <w:p>
-      <w:pPr>
         <w:pStyle w:val="Abstract"/>
         <w:rPr>
           <w:i/>
@@ -1145,195 +350,28 @@
         <w:t>—</w:t>
       </w:r>
       <w:r>
-        <w:t xml:space="preserve">This electronic document is a “live” template and already defines the components of your paper [title, text, heads, etc.] in its style sheet. </w:t>
-      </w:r>
-      <w:r>
-        <w:t xml:space="preserve"> </w:t>
+        <w:t xml:space="preserve"> Education is an important part of our lives today. Thus, it stands to reason that being able to better educate is a desirable outcome. </w:t>
+      </w:r>
+      <w:r>
+        <w:t>We intend to contribute towards this desirable outcome by using machine learning algorithms to predict student performance in school</w:t>
+      </w:r>
+      <w:r>
+        <w:t xml:space="preserve"> and determining which one works best</w:t>
+      </w:r>
+      <w:r>
+        <w:t xml:space="preserve">. This can be useful because it can help educators </w:t>
+      </w:r>
+      <w:r>
+        <w:t>act</w:t>
+      </w:r>
+      <w:r>
+        <w:t xml:space="preserve"> for students at risk of poor academic performance, and perhaps future researchers may be able to determine factors that seem to affect academic performance the most</w:t>
       </w:r>
       <w:r>
         <w:rPr>
           <w:i/>
         </w:rPr>
-        <w:t>*</w:t>
-      </w:r>
-      <w:r>
-        <w:rPr>
-          <w:i/>
-        </w:rPr>
-        <w:t>CRITICAL:  Do</w:t>
-      </w:r>
-      <w:r>
-        <w:rPr>
-          <w:rFonts w:eastAsia="Times New Roman"/>
-          <w:i/>
-        </w:rPr>
-        <w:t xml:space="preserve"> </w:t>
-      </w:r>
-      <w:r>
-        <w:rPr>
-          <w:i/>
-        </w:rPr>
-        <w:t>Not</w:t>
-      </w:r>
-      <w:r>
-        <w:rPr>
-          <w:rFonts w:eastAsia="Times New Roman"/>
-          <w:i/>
-        </w:rPr>
-        <w:t xml:space="preserve"> </w:t>
-      </w:r>
-      <w:r>
-        <w:rPr>
-          <w:i/>
-        </w:rPr>
-        <w:t>Use</w:t>
-      </w:r>
-      <w:r>
-        <w:rPr>
-          <w:rFonts w:eastAsia="Times New Roman"/>
-          <w:i/>
-        </w:rPr>
-        <w:t xml:space="preserve"> </w:t>
-      </w:r>
-      <w:r>
-        <w:rPr>
-          <w:i/>
-        </w:rPr>
-        <w:t>Symbols,</w:t>
-      </w:r>
-      <w:r>
-        <w:rPr>
-          <w:rFonts w:eastAsia="Times New Roman"/>
-          <w:i/>
-        </w:rPr>
-        <w:t xml:space="preserve"> </w:t>
-      </w:r>
-      <w:r>
-        <w:rPr>
-          <w:i/>
-        </w:rPr>
-        <w:t>Special</w:t>
-      </w:r>
-      <w:r>
-        <w:rPr>
-          <w:rFonts w:eastAsia="Times New Roman"/>
-          <w:i/>
-        </w:rPr>
-        <w:t xml:space="preserve"> </w:t>
-      </w:r>
-      <w:r>
-        <w:rPr>
-          <w:i/>
-        </w:rPr>
-        <w:t>Characters,</w:t>
-      </w:r>
-      <w:r>
-        <w:rPr>
-          <w:rFonts w:eastAsia="Times New Roman"/>
-          <w:i/>
-        </w:rPr>
-        <w:t xml:space="preserve"> </w:t>
-      </w:r>
-      <w:r>
-        <w:rPr>
-          <w:rFonts w:eastAsia="Times New Roman"/>
-          <w:i/>
-        </w:rPr>
-        <w:t xml:space="preserve">Footnotes, </w:t>
-      </w:r>
-      <w:r>
-        <w:rPr>
-          <w:i/>
-        </w:rPr>
-        <w:t>or</w:t>
-      </w:r>
-      <w:r>
-        <w:rPr>
-          <w:rFonts w:eastAsia="Times New Roman"/>
-          <w:i/>
-        </w:rPr>
-        <w:t xml:space="preserve"> </w:t>
-      </w:r>
-      <w:r>
-        <w:rPr>
-          <w:i/>
-        </w:rPr>
-        <w:t>Math</w:t>
-      </w:r>
-      <w:r>
-        <w:rPr>
-          <w:rFonts w:eastAsia="Times New Roman"/>
-          <w:i/>
-        </w:rPr>
-        <w:t xml:space="preserve"> </w:t>
-      </w:r>
-      <w:r>
-        <w:rPr>
-          <w:i/>
-        </w:rPr>
-        <w:t>in</w:t>
-      </w:r>
-      <w:r>
-        <w:rPr>
-          <w:rFonts w:eastAsia="Times New Roman"/>
-          <w:i/>
-        </w:rPr>
-        <w:t xml:space="preserve"> Paper </w:t>
-      </w:r>
-      <w:r>
-        <w:rPr>
-          <w:i/>
-        </w:rPr>
-        <w:t>Title</w:t>
-      </w:r>
-      <w:r>
-        <w:rPr>
-          <w:rFonts w:eastAsia="Times New Roman"/>
-          <w:i/>
-        </w:rPr>
-        <w:t xml:space="preserve"> o</w:t>
-      </w:r>
-      <w:r>
-        <w:rPr>
-          <w:i/>
-        </w:rPr>
-        <w:t>r</w:t>
-      </w:r>
-      <w:r>
-        <w:rPr>
-          <w:rFonts w:eastAsia="Times New Roman"/>
-          <w:i/>
-        </w:rPr>
-        <w:t xml:space="preserve"> </w:t>
-      </w:r>
-      <w:r>
-        <w:rPr>
-          <w:i/>
-        </w:rPr>
-        <w:t>Abstract</w:t>
-      </w:r>
-      <w:r>
-        <w:t xml:space="preserve">. </w:t>
-      </w:r>
-      <w:r>
-        <w:rPr>
-          <w:iCs/>
-        </w:rPr>
-        <w:t>(</w:t>
-      </w:r>
-      <w:r>
-        <w:rPr>
-          <w:b w:val="0"/>
-          <w:i/>
-          <w:iCs/>
-        </w:rPr>
-        <w:t>Abstract</w:t>
-      </w:r>
-      <w:r>
-        <w:rPr>
-          <w:iCs/>
-        </w:rPr>
-        <w:t>)</w:t>
+        <w:t>.</w:t>
       </w:r>
     </w:p>
     <w:p>
@@ -1385,229 +423,129 @@
         <w:pStyle w:val="Heading1"/>
       </w:pPr>
       <w:r>
-        <w:t>Introduction (</w:t>
-      </w:r>
-      <w:r>
-        <w:rPr>
-          <w:rFonts w:eastAsia="MS Mincho"/>
-          <w:i/>
-        </w:rPr>
-        <w:t>Heading 1</w:t>
-      </w:r>
-      <w:r>
-        <w:t>)</w:t>
+        <w:t xml:space="preserve">Introduction </w:t>
       </w:r>
     </w:p>
     <w:p>
       <w:pPr>
         <w:pStyle w:val="BodyText"/>
         <w:rPr>
-          <w:lang w:val="en-US"/>
-        </w:rPr>
-      </w:pPr>
-      <w:r>
-        <w:rPr>
           <w:color w:val="000000" w:themeColor="text1"/>
           <w:lang w:val="en-US"/>
         </w:rPr>
-        <w:t>It does not come as a surprise that education is of high importance. Not only can it empower an individual to do what they please and be successful, it also helps one potentially benefit society at large. It should then follow that improving education is of high importance as well. There are several ways to aid the education of people. The one way we are exploring primarily is how we can predict student performance. The ability to proficiently predict student performance would naturally allow us to find patterns in high and low performing students. Using these patterns, we can administer corrective measures towards lower performing students more feasibly. More specifically, we may be able to isolate what factors affect student performance, and perhaps more directly, we can simply apply a trained machine learning algorithm to find out which students may need academic assistance. That being said, a highly pertinent question would be what specific machine learning algorithm may be best suited for predicting student performance. Our study aims to help answer this question.</w:t>
-      </w:r>
+      </w:pPr>
       <w:r>
         <w:rPr>
           <w:color w:val="000000" w:themeColor="text1"/>
           <w:lang w:val="en-US"/>
         </w:rPr>
-        <w:t xml:space="preserve"> Typically, data cleaning and adjusting items like hyperparameters make up a bulk of machine learning development. So, by </w:t>
-      </w:r>
+        <w:t xml:space="preserve">It does not come as a surprise that education is of high importance. Not only can it empower an individual to do what they please and be successful, it also helps one potentially benefit society at large. It should then follow that improving education is of high importance as well. There are several ways to aid the education of people. The one way we are exploring primarily is how we can predict student performance. The ability to proficiently predict student performance would naturally allow us to find patterns in high and low performing students. Using these patterns, we can administer corrective measures towards lower performing students more feasibly. More specifically, we may be able to isolate what factors affect student performance, and perhaps more directly, we can simply apply a trained machine learning algorithm to find out which students may need academic assistance. That being said, a highly pertinent question would be what specific machine learning algorithm may be best suited for predicting student performance. </w:t>
+      </w:r>
+    </w:p>
+    <w:p>
+      <w:pPr>
+        <w:pStyle w:val="BodyText"/>
+        <w:rPr>
+          <w:lang w:val="en-US"/>
+        </w:rPr>
+      </w:pPr>
       <w:r>
         <w:rPr>
           <w:color w:val="000000" w:themeColor="text1"/>
           <w:lang w:val="en-US"/>
         </w:rPr>
-        <w:t xml:space="preserve">performing these steps and comparing the results of various machine learning models, we can find which machine learning algorithm works best </w:t>
+        <w:t>Our study aims to help answer this question.</w:t>
       </w:r>
       <w:r>
         <w:rPr>
           <w:color w:val="000000" w:themeColor="text1"/>
           <w:lang w:val="en-US"/>
         </w:rPr>
-        <w:t xml:space="preserve">given our </w:t>
+        <w:t xml:space="preserve"> Typically, data cleaning and adjusting items like hyperparameters make up a bulk of machine learning development. So, by </w:t>
       </w:r>
       <w:r>
         <w:rPr>
           <w:color w:val="000000" w:themeColor="text1"/>
           <w:lang w:val="en-US"/>
         </w:rPr>
-        <w:t xml:space="preserve">particular set of </w:t>
+        <w:t xml:space="preserve">performing these steps and comparing the results of various machine learning models, we can find which machine learning algorithm works best </w:t>
       </w:r>
       <w:r>
         <w:rPr>
           <w:color w:val="000000" w:themeColor="text1"/>
           <w:lang w:val="en-US"/>
         </w:rPr>
-        <w:t>features</w:t>
+        <w:t xml:space="preserve">given our </w:t>
       </w:r>
       <w:r>
         <w:rPr>
           <w:color w:val="000000" w:themeColor="text1"/>
           <w:lang w:val="en-US"/>
         </w:rPr>
-        <w:t>. At the very least</w:t>
+        <w:t xml:space="preserve">particular set of </w:t>
       </w:r>
       <w:r>
         <w:rPr>
           <w:color w:val="000000" w:themeColor="text1"/>
           <w:lang w:val="en-US"/>
         </w:rPr>
-        <w:t>,</w:t>
+        <w:t>features</w:t>
       </w:r>
       <w:r>
         <w:rPr>
           <w:color w:val="000000" w:themeColor="text1"/>
           <w:lang w:val="en-US"/>
         </w:rPr>
-        <w:t xml:space="preserve"> we hope to provide </w:t>
+        <w:t>.</w:t>
       </w:r>
       <w:r>
         <w:rPr>
           <w:color w:val="000000" w:themeColor="text1"/>
           <w:lang w:val="en-US"/>
         </w:rPr>
-        <w:t>a machine learning algorithm that can help predict student performance using the features that were provided to us in our chosen data set</w:t>
+        <w:t xml:space="preserve"> This should assist future researchers when trying to predict educational outcomes with a similar or identical set of features.</w:t>
       </w:r>
       <w:r>
         <w:rPr>
           <w:color w:val="000000" w:themeColor="text1"/>
           <w:lang w:val="en-US"/>
         </w:rPr>
-        <w:t>.</w:t>
+        <w:t xml:space="preserve"> At the very least</w:t>
       </w:r>
       <w:r>
         <w:rPr>
           <w:color w:val="000000" w:themeColor="text1"/>
           <w:lang w:val="en-US"/>
         </w:rPr>
-        <w:t xml:space="preserve"> </w:t>
-      </w:r>
-      <w:r>
-        <w:rPr>
-          <w:color w:val="FF0000"/>
-          <w:lang w:val="en-US"/>
-        </w:rPr>
-        <w:t>(</w:t>
-      </w:r>
-      <w:r>
-        <w:rPr>
-          <w:color w:val="FF0000"/>
-          <w:lang w:val="en-US"/>
-        </w:rPr>
-        <w:t>SHORT DESCRIPTION OF THE PROBLEM</w:t>
-      </w:r>
-      <w:r>
-        <w:rPr>
-          <w:color w:val="FF0000"/>
-          <w:lang w:val="en-US"/>
-        </w:rPr>
-        <w:t>)</w:t>
+        <w:t>,</w:t>
       </w:r>
       <w:r>
         <w:rPr>
           <w:color w:val="000000" w:themeColor="text1"/>
           <w:lang w:val="en-US"/>
         </w:rPr>
-        <w:t xml:space="preserve"> yadda yadda yadda. </w:t>
-      </w:r>
-      <w:r>
-        <w:rPr>
-          <w:color w:val="FF0000"/>
+        <w:t xml:space="preserve"> we hope to provide </w:t>
+      </w:r>
+      <w:r>
+        <w:rPr>
+          <w:color w:val="000000" w:themeColor="text1"/>
           <w:lang w:val="en-US"/>
         </w:rPr>
-        <w:t>(CONTRIBUTION)</w:t>
-      </w:r>
-      <w:r>
-        <w:rPr>
-          <w:color w:val="FF0000"/>
+        <w:t>a machine learning algorithm that can help predict student performance using the features that were provided to us in our chosen data set</w:t>
+      </w:r>
+      <w:r>
+        <w:rPr>
+          <w:color w:val="000000" w:themeColor="text1"/>
           <w:lang w:val="en-US"/>
         </w:rPr>
+        <w:t>.</w:t>
+      </w:r>
+      <w:r>
+        <w:rPr>
+          <w:color w:val="000000" w:themeColor="text1"/>
+          <w:lang w:val="en-US"/>
+        </w:rPr>
         <w:t xml:space="preserve"> </w:t>
-      </w:r>
-      <w:r>
-        <w:rPr>
-          <w:lang w:val="en-US"/>
-        </w:rPr>
-        <w:t xml:space="preserve"> Our</w:t>
-      </w:r>
-      <w:r>
-        <w:rPr>
-          <w:lang w:val="en-US"/>
-        </w:rPr>
-        <w:t xml:space="preserve"> contribution to this line of inquiry is </w:t>
-      </w:r>
-      <w:r>
-        <w:rPr>
-          <w:lang w:val="en-US"/>
-        </w:rPr>
-        <w:t xml:space="preserve">. </w:t>
-      </w:r>
-      <w:r>
-        <w:rPr>
-          <w:lang w:val="en-US"/>
-        </w:rPr>
-        <w:t xml:space="preserve">Therefore, </w:t>
-      </w:r>
-      <w:r>
-        <w:rPr>
-          <w:lang w:val="en-US"/>
-        </w:rPr>
-        <w:t xml:space="preserve">In this study we cleaned the data and applied several machine learning algorithms </w:t>
-      </w:r>
-      <w:r>
-        <w:rPr>
-          <w:lang w:val="en-US"/>
-        </w:rPr>
-        <w:t xml:space="preserve">to see which one was best at predicting the final grade of the students. The machine </w:t>
-      </w:r>
-      <w:r>
-        <w:rPr>
-          <w:lang w:val="en-US"/>
-        </w:rPr>
-        <w:t xml:space="preserve">learning algorithms we used were </w:t>
-      </w:r>
-      <w:r>
-        <w:rPr>
-          <w:lang w:val="en-US"/>
-        </w:rPr>
-        <w:t>k-</w:t>
-      </w:r>
-      <w:r>
-        <w:rPr>
-          <w:lang w:val="en-US"/>
-        </w:rPr>
-        <w:t>nearest neighbor</w:t>
-      </w:r>
-      <w:r>
-        <w:rPr>
-          <w:lang w:val="en-US"/>
-        </w:rPr>
-        <w:t>s</w:t>
-      </w:r>
-      <w:r>
-        <w:rPr>
-          <w:lang w:val="en-US"/>
-        </w:rPr>
-        <w:t xml:space="preserve"> (KNN)</w:t>
-      </w:r>
-      <w:r>
-        <w:rPr>
-          <w:lang w:val="en-US"/>
-        </w:rPr>
-        <w:t xml:space="preserve">, Decision Tree (DT), linear regression (LD), support vector machines (SVM), </w:t>
-      </w:r>
-      <w:r>
-        <w:rPr>
-          <w:lang w:val="en-US"/>
-        </w:rPr>
-        <w:t>and artificial neural networks (ANN).</w:t>
       </w:r>
     </w:p>
     <w:p>
@@ -1620,78 +558,548 @@
     </w:p>
     <w:p>
       <w:pPr>
-        <w:pStyle w:val="Heading2"/>
+        <w:spacing w:after="6pt" w:line="11.40pt" w:lineRule="auto"/>
+        <w:ind w:firstLine="14.40pt"/>
+        <w:jc w:val="start"/>
+        <w:rPr>
+          <w:color w:val="000000" w:themeColor="text1"/>
+          <w:spacing w:val="-1"/>
+          <w:lang w:eastAsia="x-none"/>
+        </w:rPr>
       </w:pPr>
       <w:r>
-        <w:t xml:space="preserve">Selecting a </w:t>
-      </w:r>
-      <w:r>
-        <w:t>Template</w:t>
-      </w:r>
-      <w:r>
-        <w:t xml:space="preserve"> (Heading 2)</w:t>
+        <w:rPr>
+          <w:color w:val="000000" w:themeColor="text1"/>
+          <w:spacing w:val="-1"/>
+          <w:lang w:eastAsia="x-none"/>
+        </w:rPr>
+        <w:t>The particular data set we used was found</w:t>
+      </w:r>
+      <w:r>
+        <w:rPr>
+          <w:color w:val="000000" w:themeColor="text1"/>
+          <w:spacing w:val="-1"/>
+          <w:lang w:eastAsia="x-none"/>
+        </w:rPr>
+        <w:t xml:space="preserve"> </w:t>
+      </w:r>
+      <w:r>
+        <w:rPr>
+          <w:color w:val="000000" w:themeColor="text1"/>
+          <w:spacing w:val="-1"/>
+          <w:lang w:eastAsia="x-none"/>
+        </w:rPr>
+        <w:t>online. It was of tw</w:t>
+      </w:r>
+      <w:r>
+        <w:rPr>
+          <w:color w:val="000000" w:themeColor="text1"/>
+          <w:spacing w:val="-1"/>
+          <w:lang w:eastAsia="x-none"/>
+        </w:rPr>
+        <w:t xml:space="preserve">o Portuguese schools and contained around 30 attributes such as the student grades, school, demographic, social, and school related features. </w:t>
+      </w:r>
+      <w:r>
+        <w:rPr>
+          <w:color w:val="000000" w:themeColor="text1"/>
+          <w:spacing w:val="-1"/>
+          <w:lang w:eastAsia="x-none"/>
+        </w:rPr>
+        <w:t>The data was collected using school reports and questionnaires. Overall, there</w:t>
+      </w:r>
+      <w:r>
+        <w:rPr>
+          <w:color w:val="000000" w:themeColor="text1"/>
+          <w:spacing w:val="-1"/>
+          <w:lang w:eastAsia="x-none"/>
+        </w:rPr>
+        <w:t xml:space="preserve"> were</w:t>
+      </w:r>
+      <w:r>
+        <w:rPr>
+          <w:color w:val="000000" w:themeColor="text1"/>
+          <w:spacing w:val="-1"/>
+          <w:lang w:eastAsia="x-none"/>
+        </w:rPr>
+        <w:t xml:space="preserve"> 649 instances </w:t>
+      </w:r>
+      <w:r>
+        <w:rPr>
+          <w:color w:val="000000" w:themeColor="text1"/>
+          <w:spacing w:val="-1"/>
+          <w:lang w:eastAsia="x-none"/>
+        </w:rPr>
+        <w:t>in the data set</w:t>
+      </w:r>
+      <w:r>
+        <w:rPr>
+          <w:color w:val="000000" w:themeColor="text1"/>
+          <w:spacing w:val="-1"/>
+          <w:lang w:eastAsia="x-none"/>
+        </w:rPr>
+        <w:t>. With grades from both math and Portuguese classes.</w:t>
       </w:r>
     </w:p>
     <w:p>
       <w:pPr>
-        <w:pStyle w:val="BodyText"/>
+        <w:spacing w:after="6pt" w:line="11.40pt" w:lineRule="auto"/>
+        <w:ind w:firstLine="14.40pt"/>
+        <w:jc w:val="start"/>
+        <w:rPr>
+          <w:color w:val="000000" w:themeColor="text1"/>
+          <w:spacing w:val="-1"/>
+          <w:lang w:eastAsia="x-none"/>
+        </w:rPr>
       </w:pPr>
       <w:r>
-        <w:t xml:space="preserve">First, confirm that you have the correct template for your paper size. This template has been tailored for output on the </w:t>
-      </w:r>
-      <w:r>
-        <w:rPr>
-          <w:lang w:val="en-US"/>
-        </w:rPr>
-        <w:t>A4</w:t>
-      </w:r>
-      <w:r>
-        <w:t xml:space="preserve"> paper size. If you are using </w:t>
-      </w:r>
-      <w:r>
-        <w:rPr>
-          <w:lang w:val="en-US"/>
-        </w:rPr>
-        <w:t>US letter</w:t>
-      </w:r>
-      <w:r>
-        <w:t>-sized paper, please close this</w:t>
-      </w:r>
-      <w:r>
-        <w:t xml:space="preserve"> file and download the </w:t>
-      </w:r>
-      <w:r>
-        <w:rPr>
-          <w:lang w:val="en-US"/>
-        </w:rPr>
-        <w:t xml:space="preserve">Microsoft Word, Letter </w:t>
-      </w:r>
-      <w:r>
-        <w:t>file</w:t>
-      </w:r>
-      <w:r>
-        <w:t>.</w:t>
+        <w:rPr>
+          <w:color w:val="000000" w:themeColor="text1"/>
+          <w:spacing w:val="-1"/>
+          <w:lang w:eastAsia="x-none"/>
+        </w:rPr>
+        <w:t xml:space="preserve">The data engineering process was relatively straightforward because no instance contained any faulty values or had any missing </w:t>
+      </w:r>
+      <w:r>
+        <w:rPr>
+          <w:color w:val="000000" w:themeColor="text1"/>
+          <w:spacing w:val="-1"/>
+          <w:lang w:eastAsia="x-none"/>
+        </w:rPr>
+        <w:t xml:space="preserve">data. </w:t>
       </w:r>
     </w:p>
     <w:p>
       <w:pPr>
-        <w:pStyle w:val="Heading2"/>
+        <w:spacing w:after="6pt" w:line="11.40pt" w:lineRule="auto"/>
+        <w:ind w:firstLine="14.40pt"/>
+        <w:jc w:val="start"/>
+        <w:rPr>
+          <w:color w:val="000000" w:themeColor="text1"/>
+          <w:spacing w:val="-1"/>
+          <w:lang w:eastAsia="x-none"/>
+        </w:rPr>
       </w:pPr>
       <w:r>
-        <w:t>Maintaining the Integrity of the Specifications</w:t>
+        <w:rPr>
+          <w:color w:val="000000" w:themeColor="text1"/>
+          <w:spacing w:val="-1"/>
+          <w:lang w:eastAsia="x-none"/>
+        </w:rPr>
+        <w:t>We proceeded to encode c</w:t>
+      </w:r>
+      <w:r>
+        <w:rPr>
+          <w:color w:val="000000" w:themeColor="text1"/>
+          <w:spacing w:val="-1"/>
+          <w:lang w:eastAsia="x-none"/>
+        </w:rPr>
+        <w:t xml:space="preserve">ategorical data such as sex, parental cohabitation status, parents’ education level, etc. as integers to make </w:t>
+      </w:r>
+      <w:r>
+        <w:rPr>
+          <w:color w:val="000000" w:themeColor="text1"/>
+          <w:spacing w:val="-1"/>
+          <w:lang w:eastAsia="x-none"/>
+        </w:rPr>
+        <w:t>training the algorithms feasible</w:t>
+      </w:r>
+      <w:r>
+        <w:rPr>
+          <w:color w:val="000000" w:themeColor="text1"/>
+          <w:spacing w:val="-1"/>
+          <w:lang w:eastAsia="x-none"/>
+        </w:rPr>
+        <w:t>.</w:t>
+      </w:r>
+      <w:r>
+        <w:rPr>
+          <w:color w:val="000000" w:themeColor="text1"/>
+          <w:spacing w:val="-1"/>
+          <w:lang w:eastAsia="x-none"/>
+        </w:rPr>
+        <w:t xml:space="preserve"> </w:t>
       </w:r>
     </w:p>
     <w:p>
       <w:pPr>
-        <w:pStyle w:val="BodyText"/>
+        <w:spacing w:after="6pt" w:line="11.40pt" w:lineRule="auto"/>
+        <w:ind w:firstLine="14.40pt"/>
+        <w:jc w:val="start"/>
+        <w:rPr>
+          <w:color w:val="000000" w:themeColor="text1"/>
+          <w:spacing w:val="-1"/>
+          <w:lang w:eastAsia="x-none"/>
+        </w:rPr>
       </w:pPr>
       <w:r>
-        <w:t>The template is used to format your paper and style the text. All margins, column widths, line spaces, and text fonts are prescribed; please do not alter them. You may note peculiarities. For example, the head margin in this template measures proportionately more than is customary. This measurement and others are deliberate, using specifications that anticipate your paper as one part of the entire proceedings, and not as an independent document. Please do not revise any of the current designations.</w:t>
+        <w:rPr>
+          <w:color w:val="000000" w:themeColor="text1"/>
+          <w:spacing w:val="-1"/>
+          <w:lang w:eastAsia="x-none"/>
+        </w:rPr>
+        <w:t xml:space="preserve">However, we </w:t>
+      </w:r>
+      <w:r>
+        <w:rPr>
+          <w:color w:val="000000" w:themeColor="text1"/>
+          <w:spacing w:val="-1"/>
+          <w:lang w:eastAsia="x-none"/>
+        </w:rPr>
+        <w:t xml:space="preserve">initially </w:t>
+      </w:r>
+      <w:r>
+        <w:rPr>
+          <w:color w:val="000000" w:themeColor="text1"/>
+          <w:spacing w:val="-1"/>
+          <w:lang w:eastAsia="x-none"/>
+        </w:rPr>
+        <w:t>obtained</w:t>
+      </w:r>
+      <w:r>
+        <w:rPr>
+          <w:color w:val="000000" w:themeColor="text1"/>
+          <w:spacing w:val="-1"/>
+          <w:lang w:eastAsia="x-none"/>
+        </w:rPr>
+        <w:t xml:space="preserve"> poor results</w:t>
+      </w:r>
+      <w:r>
+        <w:rPr>
+          <w:color w:val="000000" w:themeColor="text1"/>
+          <w:spacing w:val="-1"/>
+          <w:lang w:eastAsia="x-none"/>
+        </w:rPr>
+        <w:t xml:space="preserve">. After inspecting the </w:t>
+      </w:r>
+      <w:r>
+        <w:rPr>
+          <w:color w:val="000000" w:themeColor="text1"/>
+          <w:spacing w:val="-1"/>
+          <w:lang w:eastAsia="x-none"/>
+        </w:rPr>
+        <w:t>data,</w:t>
+      </w:r>
+      <w:r>
+        <w:rPr>
+          <w:color w:val="000000" w:themeColor="text1"/>
+          <w:spacing w:val="-1"/>
+          <w:lang w:eastAsia="x-none"/>
+        </w:rPr>
+        <w:t xml:space="preserve"> we noticed that some of our target values (the grades </w:t>
+      </w:r>
+      <w:r>
+        <w:rPr>
+          <w:color w:val="000000" w:themeColor="text1"/>
+          <w:spacing w:val="-1"/>
+          <w:lang w:eastAsia="x-none"/>
+        </w:rPr>
+        <w:t>“</w:t>
+      </w:r>
+      <w:r>
+        <w:rPr>
+          <w:color w:val="000000" w:themeColor="text1"/>
+          <w:spacing w:val="-1"/>
+          <w:lang w:eastAsia="x-none"/>
+        </w:rPr>
+        <w:t>A</w:t>
+      </w:r>
+      <w:r>
+        <w:rPr>
+          <w:color w:val="000000" w:themeColor="text1"/>
+          <w:spacing w:val="-1"/>
+          <w:lang w:eastAsia="x-none"/>
+        </w:rPr>
+        <w:t>”</w:t>
+      </w:r>
+      <w:r>
+        <w:rPr>
+          <w:color w:val="000000" w:themeColor="text1"/>
+          <w:spacing w:val="-1"/>
+          <w:lang w:eastAsia="x-none"/>
+        </w:rPr>
+        <w:t xml:space="preserve">, </w:t>
+      </w:r>
+      <w:r>
+        <w:rPr>
+          <w:color w:val="000000" w:themeColor="text1"/>
+          <w:spacing w:val="-1"/>
+          <w:lang w:eastAsia="x-none"/>
+        </w:rPr>
+        <w:t>“</w:t>
+      </w:r>
+      <w:r>
+        <w:rPr>
+          <w:color w:val="000000" w:themeColor="text1"/>
+          <w:spacing w:val="-1"/>
+          <w:lang w:eastAsia="x-none"/>
+        </w:rPr>
+        <w:t>B</w:t>
+      </w:r>
+      <w:r>
+        <w:rPr>
+          <w:color w:val="000000" w:themeColor="text1"/>
+          <w:spacing w:val="-1"/>
+          <w:lang w:eastAsia="x-none"/>
+        </w:rPr>
+        <w:t>”</w:t>
+      </w:r>
+      <w:r>
+        <w:rPr>
+          <w:color w:val="000000" w:themeColor="text1"/>
+          <w:spacing w:val="-1"/>
+          <w:lang w:eastAsia="x-none"/>
+        </w:rPr>
+        <w:t xml:space="preserve">, </w:t>
+      </w:r>
+      <w:r>
+        <w:rPr>
+          <w:color w:val="000000" w:themeColor="text1"/>
+          <w:spacing w:val="-1"/>
+          <w:lang w:eastAsia="x-none"/>
+        </w:rPr>
+        <w:t>“</w:t>
+      </w:r>
+      <w:r>
+        <w:rPr>
+          <w:color w:val="000000" w:themeColor="text1"/>
+          <w:spacing w:val="-1"/>
+          <w:lang w:eastAsia="x-none"/>
+        </w:rPr>
+        <w:t>C</w:t>
+      </w:r>
+      <w:r>
+        <w:rPr>
+          <w:color w:val="000000" w:themeColor="text1"/>
+          <w:spacing w:val="-1"/>
+          <w:lang w:eastAsia="x-none"/>
+        </w:rPr>
+        <w:t>”</w:t>
+      </w:r>
+      <w:r>
+        <w:rPr>
+          <w:color w:val="000000" w:themeColor="text1"/>
+          <w:spacing w:val="-1"/>
+          <w:lang w:eastAsia="x-none"/>
+        </w:rPr>
+        <w:t xml:space="preserve">, and </w:t>
+      </w:r>
+      <w:r>
+        <w:rPr>
+          <w:color w:val="000000" w:themeColor="text1"/>
+          <w:spacing w:val="-1"/>
+          <w:lang w:eastAsia="x-none"/>
+        </w:rPr>
+        <w:t>“</w:t>
+      </w:r>
+      <w:r>
+        <w:rPr>
+          <w:color w:val="000000" w:themeColor="text1"/>
+          <w:spacing w:val="-1"/>
+          <w:lang w:eastAsia="x-none"/>
+        </w:rPr>
+        <w:t>F</w:t>
+      </w:r>
+      <w:r>
+        <w:rPr>
+          <w:color w:val="000000" w:themeColor="text1"/>
+          <w:spacing w:val="-1"/>
+          <w:lang w:eastAsia="x-none"/>
+        </w:rPr>
+        <w:t>”</w:t>
+      </w:r>
+      <w:r>
+        <w:rPr>
+          <w:color w:val="000000" w:themeColor="text1"/>
+          <w:spacing w:val="-1"/>
+          <w:lang w:eastAsia="x-none"/>
+        </w:rPr>
+        <w:t>)</w:t>
+      </w:r>
+      <w:r>
+        <w:rPr>
+          <w:color w:val="000000" w:themeColor="text1"/>
+          <w:spacing w:val="-1"/>
+          <w:lang w:eastAsia="x-none"/>
+        </w:rPr>
+        <w:t xml:space="preserve"> </w:t>
+      </w:r>
+      <w:r>
+        <w:rPr>
+          <w:color w:val="000000" w:themeColor="text1"/>
+          <w:spacing w:val="-1"/>
+          <w:lang w:eastAsia="x-none"/>
+        </w:rPr>
+        <w:t xml:space="preserve">had a huge imbalance in the number of instances of certain categories that we were trying to predict. To be precise, letter grades “B”, “C”, and “F” were in significantly greater number than </w:t>
+      </w:r>
+      <w:r>
+        <w:rPr>
+          <w:color w:val="000000" w:themeColor="text1"/>
+          <w:spacing w:val="-1"/>
+          <w:lang w:eastAsia="x-none"/>
+        </w:rPr>
+        <w:t xml:space="preserve">the </w:t>
+      </w:r>
+      <w:r>
+        <w:rPr>
+          <w:color w:val="000000" w:themeColor="text1"/>
+          <w:spacing w:val="-1"/>
+          <w:lang w:eastAsia="x-none"/>
+        </w:rPr>
+        <w:t>“A</w:t>
+      </w:r>
+      <w:r>
+        <w:rPr>
+          <w:color w:val="000000" w:themeColor="text1"/>
+          <w:spacing w:val="-1"/>
+          <w:lang w:eastAsia="x-none"/>
+        </w:rPr>
+        <w:t>s</w:t>
+      </w:r>
+      <w:r>
+        <w:rPr>
+          <w:color w:val="000000" w:themeColor="text1"/>
+          <w:spacing w:val="-1"/>
+          <w:lang w:eastAsia="x-none"/>
+        </w:rPr>
+        <w:t xml:space="preserve">. </w:t>
+      </w:r>
+      <w:r>
+        <w:rPr>
+          <w:color w:val="000000" w:themeColor="text1"/>
+          <w:spacing w:val="-1"/>
+          <w:lang w:eastAsia="x-none"/>
+        </w:rPr>
+        <w:t xml:space="preserve">Noticing that this could affect </w:t>
+      </w:r>
+      <w:r>
+        <w:rPr>
+          <w:color w:val="000000" w:themeColor="text1"/>
+          <w:spacing w:val="-1"/>
+          <w:lang w:eastAsia="x-none"/>
+        </w:rPr>
+        <w:t>the quality of our machine learning algorithms</w:t>
+      </w:r>
+      <w:r>
+        <w:rPr>
+          <w:color w:val="000000" w:themeColor="text1"/>
+          <w:spacing w:val="-1"/>
+          <w:lang w:eastAsia="x-none"/>
+        </w:rPr>
+        <w:t xml:space="preserve">, </w:t>
+      </w:r>
+      <w:r>
+        <w:rPr>
+          <w:color w:val="000000" w:themeColor="text1"/>
+          <w:spacing w:val="-1"/>
+          <w:lang w:eastAsia="x-none"/>
+        </w:rPr>
+        <w:t>we grouped some labels together. “F”</w:t>
+      </w:r>
+      <w:r>
+        <w:rPr>
+          <w:color w:val="000000" w:themeColor="text1"/>
+          <w:spacing w:val="-1"/>
+          <w:lang w:eastAsia="x-none"/>
+        </w:rPr>
+        <w:t xml:space="preserve"> letter grades were aggregated into a category that we called “Poor”, “C” letter grades </w:t>
+      </w:r>
+      <w:r>
+        <w:rPr>
+          <w:color w:val="000000" w:themeColor="text1"/>
+          <w:spacing w:val="-1"/>
+          <w:lang w:eastAsia="x-none"/>
+        </w:rPr>
+        <w:t xml:space="preserve">were </w:t>
+      </w:r>
+      <w:r>
+        <w:rPr>
+          <w:color w:val="000000" w:themeColor="text1"/>
+          <w:spacing w:val="-1"/>
+          <w:lang w:eastAsia="x-none"/>
+        </w:rPr>
+        <w:t>“</w:t>
+      </w:r>
+      <w:r>
+        <w:rPr>
+          <w:color w:val="000000" w:themeColor="text1"/>
+          <w:spacing w:val="-1"/>
+          <w:lang w:eastAsia="x-none"/>
+        </w:rPr>
+        <w:t>Sufficient”, and “B” and “A” letter grades were</w:t>
+      </w:r>
+      <w:r>
+        <w:rPr>
+          <w:color w:val="000000" w:themeColor="text1"/>
+          <w:spacing w:val="-1"/>
+          <w:lang w:eastAsia="x-none"/>
+        </w:rPr>
+        <w:t xml:space="preserve"> </w:t>
+      </w:r>
+      <w:r>
+        <w:rPr>
+          <w:color w:val="000000" w:themeColor="text1"/>
+          <w:spacing w:val="-1"/>
+          <w:lang w:eastAsia="x-none"/>
+        </w:rPr>
+        <w:t>“</w:t>
+      </w:r>
+      <w:r>
+        <w:rPr>
+          <w:color w:val="000000" w:themeColor="text1"/>
+          <w:spacing w:val="-1"/>
+          <w:lang w:eastAsia="x-none"/>
+        </w:rPr>
+        <w:t xml:space="preserve">Good”. This way we achieved a much </w:t>
+      </w:r>
+      <w:r>
+        <w:rPr>
+          <w:color w:val="000000" w:themeColor="text1"/>
+          <w:spacing w:val="-1"/>
+          <w:lang w:eastAsia="x-none"/>
+        </w:rPr>
+        <w:t xml:space="preserve">higher performance across our algorithms. </w:t>
+      </w:r>
+    </w:p>
+    <w:p>
+      <w:pPr>
+        <w:spacing w:after="6pt" w:line="11.40pt" w:lineRule="auto"/>
+        <w:ind w:firstLine="14.40pt"/>
+        <w:jc w:val="start"/>
+        <w:rPr>
+          <w:color w:val="000000" w:themeColor="text1"/>
+          <w:spacing w:val="-1"/>
+          <w:lang w:eastAsia="x-none"/>
+        </w:rPr>
+      </w:pPr>
+      <w:r>
+        <w:rPr>
+          <w:color w:val="000000" w:themeColor="text1"/>
+          <w:spacing w:val="-1"/>
+          <w:lang w:eastAsia="x-none"/>
+        </w:rPr>
+        <w:t>Finally, we experimented with how much of the data set was going towards our training data set and testing data set. We found that</w:t>
+      </w:r>
+      <w:r>
+        <w:rPr>
+          <w:color w:val="000000" w:themeColor="text1"/>
+          <w:spacing w:val="-1"/>
+          <w:lang w:eastAsia="x-none"/>
+        </w:rPr>
+        <w:t xml:space="preserve"> 72% of the data set going towards training and 28% of the data set going towards testing produced the best possible </w:t>
+      </w:r>
+      <w:r>
+        <w:rPr>
+          <w:color w:val="000000" w:themeColor="text1"/>
+          <w:spacing w:val="-1"/>
+          <w:lang w:eastAsia="x-none"/>
+        </w:rPr>
+        <w:t>results.</w:t>
       </w:r>
     </w:p>
     <w:p>
       <w:pPr>
         <w:pStyle w:val="Heading1"/>
+        <w:spacing w:before="0pt" w:after="6pt" w:line="11.40pt" w:lineRule="auto"/>
       </w:pPr>
       <w:r>
         <w:t>RESULTS</w:t>
@@ -1700,6 +1108,8 @@
     <w:p>
       <w:pPr>
         <w:pStyle w:val="NormalWeb"/>
+        <w:spacing w:before="0pt" w:beforeAutospacing="0" w:after="6pt" w:afterAutospacing="0" w:line="11.40pt" w:lineRule="auto"/>
+        <w:ind w:firstLine="14.40pt"/>
         <w:rPr>
           <w:rFonts w:eastAsia="SimSun"/>
           <w:spacing w:val="-1"/>
@@ -1806,7 +1216,27 @@
           <w:szCs w:val="20"/>
           <w:lang w:eastAsia="x-none"/>
         </w:rPr>
-        <w:t xml:space="preserve"> ()</w:t>
+        <w:t xml:space="preserve"> (</w:t>
+      </w:r>
+      <w:r>
+        <w:rPr>
+          <w:rFonts w:eastAsia="SimSun"/>
+          <w:spacing w:val="-1"/>
+          <w:sz w:val="20"/>
+          <w:szCs w:val="20"/>
+          <w:lang w:eastAsia="x-none"/>
+        </w:rPr>
+        <w:t>MLP</w:t>
+      </w:r>
+      <w:r>
+        <w:rPr>
+          <w:rFonts w:eastAsia="SimSun"/>
+          <w:spacing w:val="-1"/>
+          <w:sz w:val="20"/>
+          <w:szCs w:val="20"/>
+          <w:lang w:eastAsia="x-none"/>
+        </w:rPr>
+        <w:t>)</w:t>
       </w:r>
       <w:r>
         <w:rPr>
@@ -1822,6 +1252,7 @@
     <w:p>
       <w:pPr>
         <w:pStyle w:val="NormalWeb"/>
+        <w:ind w:firstLine="14.40pt"/>
         <w:rPr>
           <w:rFonts w:eastAsia="SimSun"/>
           <w:spacing w:val="-1"/>
@@ -1838,12 +1269,9 @@
           <w:szCs w:val="20"/>
           <w:lang w:eastAsia="x-none"/>
         </w:rPr>
-        <w:t>Our results are tabulated in the following page.</w:t>
-      </w:r>
-    </w:p>
-    <w:p>
-      <w:pPr>
-        <w:pStyle w:val="NormalWeb"/>
+        <w:t>Our results are tabulated</w:t>
+      </w:r>
+      <w:r>
         <w:rPr>
           <w:rFonts w:eastAsia="SimSun"/>
           <w:spacing w:val="-1"/>
@@ -1851,6 +1279,39 @@
           <w:szCs w:val="20"/>
           <w:lang w:eastAsia="x-none"/>
         </w:rPr>
+        <w:t xml:space="preserve"> </w:t>
+      </w:r>
+      <w:r>
+        <w:rPr>
+          <w:rFonts w:eastAsia="SimSun"/>
+          <w:spacing w:val="-1"/>
+          <w:sz w:val="20"/>
+          <w:szCs w:val="20"/>
+          <w:lang w:eastAsia="x-none"/>
+        </w:rPr>
+        <w:t>in</w:t>
+      </w:r>
+      <w:r>
+        <w:rPr>
+          <w:rFonts w:eastAsia="SimSun"/>
+          <w:spacing w:val="-1"/>
+          <w:sz w:val="20"/>
+          <w:szCs w:val="20"/>
+          <w:lang w:eastAsia="x-none"/>
+        </w:rPr>
+        <w:t xml:space="preserve"> the following page.</w:t>
+      </w:r>
+    </w:p>
+    <w:p>
+      <w:pPr>
+        <w:pStyle w:val="NormalWeb"/>
+        <w:rPr>
+          <w:rFonts w:eastAsia="SimSun"/>
+          <w:spacing w:val="-1"/>
+          <w:sz w:val="20"/>
+          <w:szCs w:val="20"/>
+          <w:lang w:eastAsia="x-none"/>
+        </w:rPr>
       </w:pPr>
     </w:p>
     <w:p>
@@ -1879,7 +1340,20 @@
     </w:p>
     <w:p>
       <w:pPr>
+        <w:pStyle w:val="NormalWeb"/>
+        <w:rPr>
+          <w:rFonts w:eastAsia="SimSun"/>
+          <w:spacing w:val="-1"/>
+          <w:sz w:val="20"/>
+          <w:szCs w:val="20"/>
+          <w:lang w:eastAsia="x-none"/>
+        </w:rPr>
+      </w:pPr>
+    </w:p>
+    <w:p>
+      <w:pPr>
         <w:pStyle w:val="Heading2"/>
+        <w:spacing w:before="0pt" w:after="6pt" w:line="11.40pt" w:lineRule="auto"/>
       </w:pPr>
       <w:r>
         <w:lastRenderedPageBreak/>
@@ -1893,6 +1367,7 @@
       <w:pPr>
         <w:pStyle w:val="Caption"/>
         <w:keepNext/>
+        <w:spacing w:after="6pt" w:line="11.40pt" w:lineRule="auto"/>
         <w:rPr>
           <w:i w:val="0"/>
           <w:iCs w:val="0"/>
@@ -2558,7 +2033,7 @@
       </w:tr>
       <w:tr>
         <w:trPr>
-          <w:trHeight w:val="42"/>
+          <w:trHeight w:val="64"/>
         </w:trPr>
         <w:tc>
           <w:tcPr>
@@ -3181,6 +2656,7 @@
       <w:pPr>
         <w:pStyle w:val="Caption"/>
         <w:keepNext/>
+        <w:spacing w:after="6pt" w:line="11.40pt" w:lineRule="auto"/>
         <w:rPr>
           <w:i w:val="0"/>
           <w:iCs w:val="0"/>
@@ -4026,7 +3502,7 @@
       </w:tr>
       <w:tr>
         <w:trPr>
-          <w:trHeight w:val="37"/>
+          <w:trHeight w:val="59"/>
         </w:trPr>
         <w:tc>
           <w:tcPr>
@@ -4783,7 +4259,7 @@
           <w:tab w:val="clear" w:pos="18pt"/>
           <w:tab w:val="num" w:pos="14.40pt"/>
         </w:tabs>
-        <w:spacing w:before="0pt" w:after="6pt" w:line="11.40pt" w:lineRule="auto"/>
+        <w:spacing w:before="0pt" w:after="6pt" w:line="0.95pt" w:lineRule="atLeast"/>
       </w:pPr>
       <w:r>
         <w:t>Decision Tree Results: </w:t>
@@ -4793,6 +4269,7 @@
       <w:pPr>
         <w:pStyle w:val="Caption"/>
         <w:keepNext/>
+        <w:spacing w:after="6pt" w:line="0.95pt" w:lineRule="atLeast"/>
         <w:rPr>
           <w:i w:val="0"/>
           <w:iCs w:val="0"/>
@@ -6370,9 +5847,11 @@
       <w:pPr>
         <w:pStyle w:val="Caption"/>
         <w:keepNext/>
+        <w:spacing w:after="6pt" w:line="11.40pt" w:lineRule="auto"/>
         <w:rPr>
           <w:i w:val="0"/>
           <w:iCs w:val="0"/>
+          <w:color w:val="000000" w:themeColor="text1"/>
           <w:sz w:val="16"/>
           <w:szCs w:val="16"/>
         </w:rPr>
@@ -6381,6 +5860,7 @@
         <w:rPr>
           <w:i w:val="0"/>
           <w:iCs w:val="0"/>
+          <w:color w:val="000000" w:themeColor="text1"/>
           <w:sz w:val="16"/>
           <w:szCs w:val="16"/>
         </w:rPr>
@@ -6390,6 +5870,7 @@
         <w:rPr>
           <w:i w:val="0"/>
           <w:iCs w:val="0"/>
+          <w:color w:val="000000" w:themeColor="text1"/>
           <w:sz w:val="16"/>
           <w:szCs w:val="16"/>
         </w:rPr>
@@ -6399,6 +5880,7 @@
         <w:rPr>
           <w:i w:val="0"/>
           <w:iCs w:val="0"/>
+          <w:color w:val="000000" w:themeColor="text1"/>
           <w:sz w:val="16"/>
           <w:szCs w:val="16"/>
         </w:rPr>
@@ -6408,6 +5890,7 @@
         <w:rPr>
           <w:i w:val="0"/>
           <w:iCs w:val="0"/>
+          <w:color w:val="000000" w:themeColor="text1"/>
           <w:sz w:val="16"/>
           <w:szCs w:val="16"/>
         </w:rPr>
@@ -6417,6 +5900,7 @@
         <w:rPr>
           <w:i w:val="0"/>
           <w:iCs w:val="0"/>
+          <w:color w:val="000000" w:themeColor="text1"/>
           <w:sz w:val="16"/>
           <w:szCs w:val="16"/>
         </w:rPr>
@@ -7197,7 +6681,7 @@
       </w:tr>
       <w:tr>
         <w:trPr>
-          <w:trHeight w:val="75"/>
+          <w:trHeight w:val="59"/>
         </w:trPr>
         <w:tc>
           <w:tcPr>
@@ -7939,8 +7423,29 @@
     <w:p>
       <w:pPr>
         <w:pStyle w:val="Heading2"/>
+        <w:numPr>
+          <w:ilvl w:val="0"/>
+          <w:numId w:val="0"/>
+        </w:numPr>
+        <w:spacing w:before="0pt" w:after="6pt" w:line="11.40pt" w:lineRule="auto"/>
+        <w:ind w:start="14.40pt"/>
+        <w:rPr>
+          <w:color w:val="000000" w:themeColor="text1"/>
+        </w:rPr>
       </w:pPr>
-      <w:r>
+    </w:p>
+    <w:p>
+      <w:pPr>
+        <w:pStyle w:val="Heading2"/>
+        <w:spacing w:before="0pt" w:after="6pt" w:line="11.40pt" w:lineRule="auto"/>
+        <w:rPr>
+          <w:color w:val="000000" w:themeColor="text1"/>
+        </w:rPr>
+      </w:pPr>
+      <w:r>
+        <w:rPr>
+          <w:color w:val="000000" w:themeColor="text1"/>
+        </w:rPr>
         <w:t>Logistic Regression:</w:t>
       </w:r>
       <w:r>
@@ -7956,15 +7461,18 @@
       <w:pPr>
         <w:pStyle w:val="Caption"/>
         <w:keepNext/>
+        <w:spacing w:after="6pt" w:line="11.40pt" w:lineRule="auto"/>
         <w:rPr>
           <w:i w:val="0"/>
           <w:iCs w:val="0"/>
+          <w:color w:val="000000" w:themeColor="text1"/>
         </w:rPr>
       </w:pPr>
       <w:r>
         <w:rPr>
           <w:i w:val="0"/>
           <w:iCs w:val="0"/>
+          <w:color w:val="000000" w:themeColor="text1"/>
         </w:rPr>
         <w:t xml:space="preserve">TABLE 5. </w:t>
       </w:r>
@@ -7972,6 +7480,7 @@
         <w:rPr>
           <w:i w:val="0"/>
           <w:iCs w:val="0"/>
+          <w:color w:val="000000" w:themeColor="text1"/>
         </w:rPr>
         <w:tab/>
       </w:r>
@@ -7979,6 +7488,7 @@
         <w:rPr>
           <w:i w:val="0"/>
           <w:iCs w:val="0"/>
+          <w:color w:val="000000" w:themeColor="text1"/>
         </w:rPr>
         <w:t>MATH CLASS</w:t>
       </w:r>
@@ -8739,7 +8249,7 @@
       </w:tr>
       <w:tr>
         <w:trPr>
-          <w:trHeight w:val="210"/>
+          <w:trHeight w:val="59"/>
         </w:trPr>
         <w:tc>
           <w:tcPr>
@@ -9441,18 +8951,24 @@
     </w:tbl>
     <w:p>
       <w:pPr>
-        <w:jc w:val="start"/>
-        <w:textAlignment w:val="baseline"/>
-        <w:rPr>
-          <w:spacing w:val="-1"/>
-          <w:lang w:val="x-none" w:eastAsia="x-none"/>
+        <w:pStyle w:val="Caption"/>
+        <w:keepNext/>
+        <w:spacing w:after="6pt" w:line="11.40pt" w:lineRule="auto"/>
+        <w:jc w:val="both"/>
+        <w:rPr>
+          <w:i w:val="0"/>
+          <w:iCs w:val="0"/>
+          <w:color w:val="000000" w:themeColor="text1"/>
         </w:rPr>
       </w:pPr>
     </w:p>
+    <w:p/>
     <w:p>
       <w:pPr>
         <w:pStyle w:val="Caption"/>
         <w:keepNext/>
+        <w:spacing w:after="6pt" w:line="11.40pt" w:lineRule="auto"/>
+        <w:jc w:val="both"/>
         <w:rPr>
           <w:i w:val="0"/>
           <w:iCs w:val="0"/>
@@ -10214,7 +9730,7 @@
       </w:tr>
       <w:tr>
         <w:trPr>
-          <w:trHeight w:val="84"/>
+          <w:trHeight w:val="102"/>
         </w:trPr>
         <w:tc>
           <w:tcPr>
@@ -10916,6 +10432,7 @@
     </w:tbl>
     <w:p>
       <w:pPr>
+        <w:spacing w:after="6pt" w:line="11.40pt" w:lineRule="auto"/>
         <w:jc w:val="start"/>
         <w:textAlignment w:val="baseline"/>
         <w:rPr>
@@ -10927,6 +10444,7 @@
     <w:p>
       <w:pPr>
         <w:pStyle w:val="Heading2"/>
+        <w:spacing w:before="0pt" w:after="6pt" w:line="11.40pt" w:lineRule="auto"/>
       </w:pPr>
       <w:r>
         <w:t>Support Vector Machines: </w:t>
@@ -10936,6 +10454,7 @@
       <w:pPr>
         <w:pStyle w:val="Caption"/>
         <w:keepNext/>
+        <w:spacing w:after="6pt" w:line="11.40pt" w:lineRule="auto"/>
         <w:rPr>
           <w:i w:val="0"/>
           <w:iCs w:val="0"/>
@@ -11716,7 +11235,7 @@
       </w:tr>
       <w:tr>
         <w:trPr>
-          <w:trHeight w:val="247"/>
+          <w:trHeight w:val="59"/>
         </w:trPr>
         <w:tc>
           <w:tcPr>
@@ -12435,6 +11954,7 @@
       <w:pPr>
         <w:pStyle w:val="Caption"/>
         <w:keepNext/>
+        <w:spacing w:after="6pt" w:line="11.40pt" w:lineRule="auto"/>
         <w:jc w:val="both"/>
         <w:rPr>
           <w:i w:val="0"/>
@@ -12449,6 +11969,7 @@
       <w:pPr>
         <w:pStyle w:val="Caption"/>
         <w:keepNext/>
+        <w:spacing w:after="6pt" w:line="11.40pt" w:lineRule="auto"/>
         <w:rPr>
           <w:i w:val="0"/>
           <w:iCs w:val="0"/>
@@ -13241,7 +12762,7 @@
       </w:tr>
       <w:tr>
         <w:trPr>
-          <w:trHeight w:val="243"/>
+          <w:trHeight w:val="59"/>
         </w:trPr>
         <w:tc>
           <w:tcPr>
@@ -13958,6 +13479,7 @@
     </w:tbl>
     <w:p>
       <w:pPr>
+        <w:spacing w:after="6pt" w:line="11.40pt" w:lineRule="auto"/>
         <w:jc w:val="start"/>
         <w:textAlignment w:val="baseline"/>
         <w:rPr>
@@ -13969,6 +13491,7 @@
     <w:p>
       <w:pPr>
         <w:pStyle w:val="Heading2"/>
+        <w:spacing w:before="0pt" w:after="6pt" w:line="11.40pt" w:lineRule="auto"/>
       </w:pPr>
       <w:r>
         <w:t>Multilayer Perceptron: </w:t>
@@ -13978,6 +13501,7 @@
       <w:pPr>
         <w:pStyle w:val="Caption"/>
         <w:keepNext/>
+        <w:spacing w:after="6pt" w:line="11.40pt" w:lineRule="auto"/>
         <w:rPr>
           <w:i w:val="0"/>
           <w:iCs w:val="0"/>
@@ -14739,7 +14263,7 @@
       </w:tr>
       <w:tr>
         <w:trPr>
-          <w:trHeight w:val="243"/>
+          <w:trHeight w:val="59"/>
         </w:trPr>
         <w:tc>
           <w:tcPr>
@@ -15441,16 +14965,7 @@
     </w:tbl>
     <w:p>
       <w:pPr>
-        <w:jc w:val="start"/>
-        <w:textAlignment w:val="baseline"/>
-        <w:rPr>
-          <w:spacing w:val="-1"/>
-          <w:lang w:val="x-none" w:eastAsia="x-none"/>
-        </w:rPr>
-      </w:pPr>
-    </w:p>
-    <w:p>
-      <w:pPr>
+        <w:spacing w:after="6pt" w:line="11.40pt" w:lineRule="auto"/>
         <w:jc w:val="start"/>
         <w:textAlignment w:val="baseline"/>
         <w:rPr>
@@ -15463,6 +14978,7 @@
       <w:pPr>
         <w:pStyle w:val="Caption"/>
         <w:keepNext/>
+        <w:spacing w:after="6pt" w:line="11.40pt" w:lineRule="auto"/>
         <w:rPr>
           <w:i w:val="0"/>
           <w:iCs w:val="0"/>
@@ -16230,7 +15746,7 @@
       </w:tr>
       <w:tr>
         <w:trPr>
-          <w:trHeight w:val="243"/>
+          <w:trHeight w:val="59"/>
         </w:trPr>
         <w:tc>
           <w:tcPr>
@@ -16941,6 +16457,7 @@
     <w:p>
       <w:pPr>
         <w:pStyle w:val="NormalWeb"/>
+        <w:ind w:firstLine="14.40pt"/>
         <w:rPr>
           <w:rFonts w:eastAsia="SimSun"/>
           <w:spacing w:val="-1"/>
@@ -16963,6 +16480,7 @@
     <w:p>
       <w:pPr>
         <w:pStyle w:val="NormalWeb"/>
+        <w:ind w:firstLine="14.40pt"/>
         <w:rPr>
           <w:rFonts w:eastAsia="MS Mincho"/>
           <w:noProof/>

</xml_diff>

<commit_message>
changes to abstract and conclusion and added my name
</commit_message>
<xml_diff>
--- a/project 1 - student performance paper.docx
+++ b/project 1 - student performance paper.docx
@@ -33,8 +33,7 @@
           <w:szCs w:val="16"/>
         </w:rPr>
         <w:sectPr>
-          <w:headerReference w:type="default" r:id="rId8"/>
-          <w:footerReference w:type="first" r:id="rId9"/>
+          <w:footerReference w:type="first" r:id="rId8"/>
           <w:pgSz w:w="595.30pt" w:h="841.90pt" w:code="9"/>
           <w:pgMar w:top="27pt" w:right="44.65pt" w:bottom="72pt" w:left="44.65pt" w:header="36pt" w:footer="36pt" w:gutter="0pt"/>
           <w:cols w:space="36pt"/>
@@ -145,170 +144,6 @@
           <w:sz w:val="18"/>
           <w:szCs w:val="18"/>
         </w:rPr>
-      </w:pPr>
-      <w:r>
-        <w:rPr>
-          <w:sz w:val="18"/>
-          <w:szCs w:val="18"/>
-        </w:rPr>
-        <w:br/>
-      </w:r>
-      <w:r>
-        <w:rPr>
-          <w:sz w:val="18"/>
-          <w:szCs w:val="18"/>
-        </w:rPr>
-        <w:br w:type="column"/>
-      </w:r>
-      <w:r>
-        <w:rPr>
-          <w:sz w:val="18"/>
-          <w:szCs w:val="18"/>
-        </w:rPr>
-        <w:t>line 1: 2</w:t>
-      </w:r>
-      <w:r>
-        <w:rPr>
-          <w:sz w:val="18"/>
-          <w:szCs w:val="18"/>
-          <w:vertAlign w:val="superscript"/>
-        </w:rPr>
-        <w:t>nd</w:t>
-      </w:r>
-      <w:r>
-        <w:rPr>
-          <w:sz w:val="18"/>
-          <w:szCs w:val="18"/>
-        </w:rPr>
-        <w:t xml:space="preserve"> </w:t>
-      </w:r>
-      <w:r>
-        <w:rPr>
-          <w:sz w:val="18"/>
-          <w:szCs w:val="18"/>
-        </w:rPr>
-        <w:t>Given Name Surname</w:t>
-      </w:r>
-      <w:r>
-        <w:rPr>
-          <w:sz w:val="18"/>
-          <w:szCs w:val="18"/>
-        </w:rPr>
-        <w:br/>
-        <w:t xml:space="preserve">line 2: </w:t>
-      </w:r>
-      <w:r>
-        <w:rPr>
-          <w:i/>
-          <w:sz w:val="18"/>
-          <w:szCs w:val="18"/>
-        </w:rPr>
-        <w:t xml:space="preserve">dept. name of organization </w:t>
-      </w:r>
-      <w:r>
-        <w:rPr>
-          <w:i/>
-          <w:sz w:val="18"/>
-          <w:szCs w:val="18"/>
-        </w:rPr>
-        <w:br/>
-      </w:r>
-      <w:r>
-        <w:rPr>
-          <w:i/>
-          <w:sz w:val="18"/>
-          <w:szCs w:val="18"/>
-        </w:rPr>
-        <w:t xml:space="preserve">(of </w:t>
-      </w:r>
-      <w:r>
-        <w:rPr>
-          <w:i/>
-          <w:iCs/>
-          <w:sz w:val="18"/>
-          <w:szCs w:val="18"/>
-        </w:rPr>
-        <w:t>Affiliation</w:t>
-      </w:r>
-      <w:r>
-        <w:rPr>
-          <w:i/>
-          <w:sz w:val="18"/>
-          <w:szCs w:val="18"/>
-        </w:rPr>
-        <w:t>)</w:t>
-      </w:r>
-      <w:r>
-        <w:rPr>
-          <w:sz w:val="18"/>
-          <w:szCs w:val="18"/>
-        </w:rPr>
-        <w:br/>
-        <w:t xml:space="preserve">line 3: </w:t>
-      </w:r>
-      <w:r>
-        <w:rPr>
-          <w:i/>
-          <w:sz w:val="18"/>
-          <w:szCs w:val="18"/>
-        </w:rPr>
-        <w:t xml:space="preserve">name of organization </w:t>
-      </w:r>
-      <w:r>
-        <w:rPr>
-          <w:i/>
-          <w:sz w:val="18"/>
-          <w:szCs w:val="18"/>
-        </w:rPr>
-        <w:br/>
-      </w:r>
-      <w:r>
-        <w:rPr>
-          <w:i/>
-          <w:sz w:val="18"/>
-          <w:szCs w:val="18"/>
-        </w:rPr>
-        <w:t>(of Affiliation)</w:t>
-      </w:r>
-      <w:r>
-        <w:rPr>
-          <w:i/>
-          <w:sz w:val="18"/>
-          <w:szCs w:val="18"/>
-        </w:rPr>
-        <w:br/>
-      </w:r>
-      <w:r>
-        <w:rPr>
-          <w:sz w:val="18"/>
-          <w:szCs w:val="18"/>
-        </w:rPr>
-        <w:t>line 4: City, Country</w:t>
-      </w:r>
-      <w:r>
-        <w:rPr>
-          <w:sz w:val="18"/>
-          <w:szCs w:val="18"/>
-        </w:rPr>
-        <w:br/>
-        <w:t>line 5: email address</w:t>
-      </w:r>
-      <w:r>
-        <w:rPr>
-          <w:sz w:val="18"/>
-          <w:szCs w:val="18"/>
-        </w:rPr>
-        <w:t xml:space="preserve"> or ORCID</w:t>
-      </w:r>
-    </w:p>
-    <w:p>
-      <w:pPr>
-        <w:pStyle w:val="Author"/>
-        <w:spacing w:before="5pt" w:beforeAutospacing="1"/>
-        <w:rPr>
-          <w:sz w:val="18"/>
-          <w:szCs w:val="18"/>
-        </w:rPr>
         <w:sectPr>
           <w:type w:val="continuous"/>
           <w:pgSz w:w="595.30pt" w:h="841.90pt" w:code="9"/>
@@ -317,6 +152,107 @@
           <w:docGrid w:linePitch="360"/>
         </w:sectPr>
       </w:pPr>
+      <w:r>
+        <w:rPr>
+          <w:sz w:val="18"/>
+          <w:szCs w:val="18"/>
+        </w:rPr>
+        <w:br/>
+      </w:r>
+      <w:r>
+        <w:rPr>
+          <w:sz w:val="18"/>
+          <w:szCs w:val="18"/>
+        </w:rPr>
+        <w:br w:type="column"/>
+      </w:r>
+      <w:r>
+        <w:rPr>
+          <w:sz w:val="18"/>
+          <w:szCs w:val="18"/>
+        </w:rPr>
+        <w:t>Samuel Rivera</w:t>
+      </w:r>
+      <w:r>
+        <w:rPr>
+          <w:sz w:val="18"/>
+          <w:szCs w:val="18"/>
+        </w:rPr>
+        <w:br/>
+      </w:r>
+      <w:r>
+        <w:rPr>
+          <w:sz w:val="18"/>
+          <w:szCs w:val="18"/>
+        </w:rPr>
+        <w:t>School of Computing</w:t>
+      </w:r>
+      <w:r>
+        <w:rPr>
+          <w:sz w:val="18"/>
+          <w:szCs w:val="18"/>
+        </w:rPr>
+        <w:br/>
+      </w:r>
+      <w:r>
+        <w:rPr>
+          <w:i/>
+          <w:iCs/>
+          <w:sz w:val="18"/>
+          <w:szCs w:val="18"/>
+        </w:rPr>
+        <w:t>Southern Adventist University</w:t>
+      </w:r>
+      <w:r>
+        <w:rPr>
+          <w:i/>
+          <w:sz w:val="18"/>
+          <w:szCs w:val="18"/>
+        </w:rPr>
+        <w:br/>
+      </w:r>
+      <w:r>
+        <w:rPr>
+          <w:sz w:val="18"/>
+          <w:szCs w:val="18"/>
+        </w:rPr>
+        <w:t>Collegedale</w:t>
+      </w:r>
+      <w:r>
+        <w:rPr>
+          <w:sz w:val="18"/>
+          <w:szCs w:val="18"/>
+        </w:rPr>
+        <w:t xml:space="preserve">, </w:t>
+      </w:r>
+      <w:r>
+        <w:rPr>
+          <w:sz w:val="18"/>
+          <w:szCs w:val="18"/>
+        </w:rPr>
+        <w:t>US</w:t>
+      </w:r>
+      <w:r>
+        <w:rPr>
+          <w:sz w:val="18"/>
+          <w:szCs w:val="18"/>
+        </w:rPr>
+        <w:br/>
+      </w:r>
+      <w:r>
+        <w:rPr>
+          <w:sz w:val="18"/>
+          <w:szCs w:val="18"/>
+        </w:rPr>
+        <w:t>srivera</w:t>
+      </w:r>
+      <w:r>
+        <w:rPr>
+          <w:sz w:val="18"/>
+          <w:szCs w:val="18"/>
+        </w:rPr>
+        <w:t>@southern.edy</w:t>
+      </w:r>
     </w:p>
     <w:p>
       <w:pPr>
@@ -353,13 +289,10 @@
         <w:t xml:space="preserve"> Education is an important part of our lives today. Thus, it stands to reason that being able to better educate is a desirable outcome. </w:t>
       </w:r>
       <w:r>
-        <w:t>We intend to contribute towards this desirable outcome by using machine learning algorithms to predict student performance in school</w:t>
-      </w:r>
-      <w:r>
-        <w:t xml:space="preserve"> and determining which one works best</w:t>
-      </w:r>
-      <w:r>
-        <w:t xml:space="preserve">. This can be useful because it can help educators </w:t>
+        <w:t xml:space="preserve">Using machine learning, we can find better ways to predict student performance. Machine learning was applied to datasets collected from two Portuguese schools. We used five machine learning algorithms and found four to generally be accurate. The best accuracy score was found logistic regression. </w:t>
+      </w:r>
+      <w:r>
+        <w:t xml:space="preserve">This can be useful because it can help educators </w:t>
       </w:r>
       <w:r>
         <w:t>act</w:t>
@@ -382,40 +315,7 @@
         <w:t>Keywords—</w:t>
       </w:r>
       <w:r>
-        <w:t>component</w:t>
-      </w:r>
-      <w:r>
-        <w:t>,</w:t>
-      </w:r>
-      <w:r>
-        <w:t xml:space="preserve"> formatting</w:t>
-      </w:r>
-      <w:r>
-        <w:t>,</w:t>
-      </w:r>
-      <w:r>
-        <w:t xml:space="preserve"> style</w:t>
-      </w:r>
-      <w:r>
-        <w:t>,</w:t>
-      </w:r>
-      <w:r>
-        <w:t xml:space="preserve"> styling</w:t>
-      </w:r>
-      <w:r>
-        <w:t>,</w:t>
-      </w:r>
-      <w:r>
-        <w:t xml:space="preserve"> insert (</w:t>
-      </w:r>
-      <w:r>
-        <w:rPr>
-          <w:b w:val="0"/>
-        </w:rPr>
-        <w:t>key words</w:t>
-      </w:r>
-      <w:r>
-        <w:t>)</w:t>
+        <w:t>machine learning, logistic regression, student performance, education</w:t>
       </w:r>
     </w:p>
     <w:p>
@@ -468,28 +368,7 @@
           <w:color w:val="000000" w:themeColor="text1"/>
           <w:lang w:val="en-US"/>
         </w:rPr>
-        <w:t xml:space="preserve">performing these steps and comparing the results of various machine learning models, we can find which machine learning algorithm works best </w:t>
-      </w:r>
-      <w:r>
-        <w:rPr>
-          <w:color w:val="000000" w:themeColor="text1"/>
-          <w:lang w:val="en-US"/>
-        </w:rPr>
-        <w:t xml:space="preserve">given our </w:t>
-      </w:r>
-      <w:r>
-        <w:rPr>
-          <w:color w:val="000000" w:themeColor="text1"/>
-          <w:lang w:val="en-US"/>
-        </w:rPr>
-        <w:t xml:space="preserve">particular set of </w:t>
-      </w:r>
-      <w:r>
-        <w:rPr>
-          <w:color w:val="000000" w:themeColor="text1"/>
-          <w:lang w:val="en-US"/>
-        </w:rPr>
-        <w:t>features</w:t>
+        <w:t>performing these steps and comparing the results of various machine learning models, we can find which machine learning algorithm works best given our particular set of features</w:t>
       </w:r>
       <w:r>
         <w:rPr>
@@ -597,7 +476,7 @@
           <w:spacing w:val="-1"/>
           <w:lang w:eastAsia="x-none"/>
         </w:rPr>
-        <w:t xml:space="preserve">o Portuguese schools and contained around 30 attributes such as the student grades, school, demographic, social, and school related features. </w:t>
+        <w:t xml:space="preserve">o Portuguese schools and contained around 30 attributes </w:t>
       </w:r>
       <w:r>
         <w:rPr>
@@ -605,7 +484,7 @@
           <w:spacing w:val="-1"/>
           <w:lang w:eastAsia="x-none"/>
         </w:rPr>
-        <w:t>The data was collected using school reports and questionnaires. Overall, there</w:t>
+        <w:t xml:space="preserve">such as the student grades, school, demographic, social, and school related features. </w:t>
       </w:r>
       <w:r>
         <w:rPr>
@@ -613,7 +492,7 @@
           <w:spacing w:val="-1"/>
           <w:lang w:eastAsia="x-none"/>
         </w:rPr>
-        <w:t xml:space="preserve"> were</w:t>
+        <w:t>The data was collected using school reports and questionnaires. Overall, there</w:t>
       </w:r>
       <w:r>
         <w:rPr>
@@ -621,7 +500,7 @@
           <w:spacing w:val="-1"/>
           <w:lang w:eastAsia="x-none"/>
         </w:rPr>
-        <w:t xml:space="preserve"> 649 instances </w:t>
+        <w:t xml:space="preserve"> were</w:t>
       </w:r>
       <w:r>
         <w:rPr>
@@ -629,7 +508,7 @@
           <w:spacing w:val="-1"/>
           <w:lang w:eastAsia="x-none"/>
         </w:rPr>
-        <w:t>in the data set</w:t>
+        <w:t xml:space="preserve"> 649 instances in the data set</w:t>
       </w:r>
       <w:r>
         <w:rPr>
@@ -1415,11 +1294,11 @@
         <w:tblLook w:firstRow="1" w:lastRow="0" w:firstColumn="1" w:lastColumn="0" w:noHBand="0" w:noVBand="1"/>
       </w:tblPr>
       <w:tblGrid>
-        <w:gridCol w:w="1222"/>
-        <w:gridCol w:w="936"/>
-        <w:gridCol w:w="972"/>
-        <w:gridCol w:w="827"/>
-        <w:gridCol w:w="899"/>
+        <w:gridCol w:w="1226"/>
+        <w:gridCol w:w="932"/>
+        <w:gridCol w:w="981"/>
+        <w:gridCol w:w="834"/>
+        <w:gridCol w:w="883"/>
       </w:tblGrid>
       <w:tr>
         <w:trPr>
@@ -1427,25 +1306,25 @@
         </w:trPr>
         <w:tc>
           <w:tcPr>
-            <w:tcW w:w="25.14%" w:type="pct"/>
-            <w:hideMark/>
-          </w:tcPr>
-          <w:p>
-            <w:pPr>
-              <w:textAlignment w:val="baseline"/>
-              <w:rPr>
-                <w:color w:val="000000" w:themeColor="text1"/>
-                <w:spacing w:val="-1"/>
-                <w:sz w:val="16"/>
-                <w:szCs w:val="16"/>
-                <w:lang w:eastAsia="x-none"/>
-              </w:rPr>
-            </w:pPr>
-          </w:p>
-        </w:tc>
-        <w:tc>
-          <w:tcPr>
-            <w:tcW w:w="19.28%" w:type="pct"/>
+            <w:tcW w:w="25.0%" w:type="pct"/>
+            <w:hideMark/>
+          </w:tcPr>
+          <w:p>
+            <w:pPr>
+              <w:textAlignment w:val="baseline"/>
+              <w:rPr>
+                <w:color w:val="000000" w:themeColor="text1"/>
+                <w:spacing w:val="-1"/>
+                <w:sz w:val="16"/>
+                <w:szCs w:val="16"/>
+                <w:lang w:eastAsia="x-none"/>
+              </w:rPr>
+            </w:pPr>
+          </w:p>
+        </w:tc>
+        <w:tc>
+          <w:tcPr>
+            <w:tcW w:w="19.0%" w:type="pct"/>
             <w:hideMark/>
           </w:tcPr>
           <w:p>
@@ -1477,7 +1356,7 @@
         </w:tc>
         <w:tc>
           <w:tcPr>
-            <w:tcW w:w="20.02%" w:type="pct"/>
+            <w:tcW w:w="20.0%" w:type="pct"/>
             <w:hideMark/>
           </w:tcPr>
           <w:p>
@@ -1509,7 +1388,7 @@
         </w:tc>
         <w:tc>
           <w:tcPr>
-            <w:tcW w:w="17.04%" w:type="pct"/>
+            <w:tcW w:w="17.0%" w:type="pct"/>
             <w:hideMark/>
           </w:tcPr>
           <w:p>
@@ -1541,7 +1420,7 @@
         </w:tc>
         <w:tc>
           <w:tcPr>
-            <w:tcW w:w="18.54%" w:type="pct"/>
+            <w:tcW w:w="18.0%" w:type="pct"/>
             <w:hideMark/>
           </w:tcPr>
           <w:p>
@@ -1578,7 +1457,7 @@
         </w:trPr>
         <w:tc>
           <w:tcPr>
-            <w:tcW w:w="25.14%" w:type="pct"/>
+            <w:tcW w:w="25.0%" w:type="pct"/>
             <w:hideMark/>
           </w:tcPr>
           <w:p>
@@ -1610,7 +1489,7 @@
         </w:tc>
         <w:tc>
           <w:tcPr>
-            <w:tcW w:w="19.28%" w:type="pct"/>
+            <w:tcW w:w="19.0%" w:type="pct"/>
             <w:hideMark/>
           </w:tcPr>
           <w:p>
@@ -1639,7 +1518,7 @@
         </w:tc>
         <w:tc>
           <w:tcPr>
-            <w:tcW w:w="20.02%" w:type="pct"/>
+            <w:tcW w:w="20.0%" w:type="pct"/>
             <w:hideMark/>
           </w:tcPr>
           <w:p>
@@ -1668,7 +1547,7 @@
         </w:tc>
         <w:tc>
           <w:tcPr>
-            <w:tcW w:w="17.04%" w:type="pct"/>
+            <w:tcW w:w="17.0%" w:type="pct"/>
             <w:hideMark/>
           </w:tcPr>
           <w:p>
@@ -1697,7 +1576,7 @@
         </w:tc>
         <w:tc>
           <w:tcPr>
-            <w:tcW w:w="18.54%" w:type="pct"/>
+            <w:tcW w:w="18.0%" w:type="pct"/>
             <w:hideMark/>
           </w:tcPr>
           <w:p>
@@ -1731,7 +1610,7 @@
         </w:trPr>
         <w:tc>
           <w:tcPr>
-            <w:tcW w:w="25.14%" w:type="pct"/>
+            <w:tcW w:w="25.0%" w:type="pct"/>
             <w:hideMark/>
           </w:tcPr>
           <w:p>
@@ -1763,7 +1642,7 @@
         </w:tc>
         <w:tc>
           <w:tcPr>
-            <w:tcW w:w="19.28%" w:type="pct"/>
+            <w:tcW w:w="19.0%" w:type="pct"/>
             <w:hideMark/>
           </w:tcPr>
           <w:p>
@@ -1792,7 +1671,7 @@
         </w:tc>
         <w:tc>
           <w:tcPr>
-            <w:tcW w:w="20.02%" w:type="pct"/>
+            <w:tcW w:w="20.0%" w:type="pct"/>
             <w:hideMark/>
           </w:tcPr>
           <w:p>
@@ -1821,7 +1700,7 @@
         </w:tc>
         <w:tc>
           <w:tcPr>
-            <w:tcW w:w="17.04%" w:type="pct"/>
+            <w:tcW w:w="17.0%" w:type="pct"/>
             <w:hideMark/>
           </w:tcPr>
           <w:p>
@@ -1850,7 +1729,7 @@
         </w:tc>
         <w:tc>
           <w:tcPr>
-            <w:tcW w:w="18.54%" w:type="pct"/>
+            <w:tcW w:w="18.0%" w:type="pct"/>
             <w:hideMark/>
           </w:tcPr>
           <w:p>
@@ -1884,7 +1763,7 @@
         </w:trPr>
         <w:tc>
           <w:tcPr>
-            <w:tcW w:w="25.14%" w:type="pct"/>
+            <w:tcW w:w="25.0%" w:type="pct"/>
             <w:hideMark/>
           </w:tcPr>
           <w:p>
@@ -1916,7 +1795,7 @@
         </w:tc>
         <w:tc>
           <w:tcPr>
-            <w:tcW w:w="19.28%" w:type="pct"/>
+            <w:tcW w:w="19.0%" w:type="pct"/>
             <w:hideMark/>
           </w:tcPr>
           <w:p>
@@ -1945,7 +1824,7 @@
         </w:tc>
         <w:tc>
           <w:tcPr>
-            <w:tcW w:w="20.02%" w:type="pct"/>
+            <w:tcW w:w="20.0%" w:type="pct"/>
             <w:hideMark/>
           </w:tcPr>
           <w:p>
@@ -1974,7 +1853,7 @@
         </w:tc>
         <w:tc>
           <w:tcPr>
-            <w:tcW w:w="17.04%" w:type="pct"/>
+            <w:tcW w:w="17.0%" w:type="pct"/>
             <w:hideMark/>
           </w:tcPr>
           <w:p>
@@ -2003,7 +1882,7 @@
         </w:tc>
         <w:tc>
           <w:tcPr>
-            <w:tcW w:w="18.54%" w:type="pct"/>
+            <w:tcW w:w="18.0%" w:type="pct"/>
             <w:hideMark/>
           </w:tcPr>
           <w:p>
@@ -2037,27 +1916,27 @@
         </w:trPr>
         <w:tc>
           <w:tcPr>
-            <w:tcW w:w="25.14%" w:type="pct"/>
-            <w:hideMark/>
-          </w:tcPr>
-          <w:p>
-            <w:pPr>
-              <w:textAlignment w:val="baseline"/>
-              <w:rPr>
-                <w:b/>
-                <w:bCs/>
-                <w:color w:val="000000" w:themeColor="text1"/>
-                <w:spacing w:val="-1"/>
-                <w:sz w:val="16"/>
-                <w:szCs w:val="16"/>
-                <w:lang w:eastAsia="x-none"/>
-              </w:rPr>
-            </w:pPr>
-          </w:p>
-        </w:tc>
-        <w:tc>
-          <w:tcPr>
-            <w:tcW w:w="19.28%" w:type="pct"/>
+            <w:tcW w:w="25.0%" w:type="pct"/>
+            <w:hideMark/>
+          </w:tcPr>
+          <w:p>
+            <w:pPr>
+              <w:textAlignment w:val="baseline"/>
+              <w:rPr>
+                <w:b/>
+                <w:bCs/>
+                <w:color w:val="000000" w:themeColor="text1"/>
+                <w:spacing w:val="-1"/>
+                <w:sz w:val="16"/>
+                <w:szCs w:val="16"/>
+                <w:lang w:eastAsia="x-none"/>
+              </w:rPr>
+            </w:pPr>
+          </w:p>
+        </w:tc>
+        <w:tc>
+          <w:tcPr>
+            <w:tcW w:w="19.0%" w:type="pct"/>
             <w:hideMark/>
           </w:tcPr>
           <w:p>
@@ -2086,7 +1965,7 @@
         </w:tc>
         <w:tc>
           <w:tcPr>
-            <w:tcW w:w="20.02%" w:type="pct"/>
+            <w:tcW w:w="20.0%" w:type="pct"/>
             <w:hideMark/>
           </w:tcPr>
           <w:p>
@@ -2115,7 +1994,7 @@
         </w:tc>
         <w:tc>
           <w:tcPr>
-            <w:tcW w:w="17.04%" w:type="pct"/>
+            <w:tcW w:w="17.0%" w:type="pct"/>
             <w:hideMark/>
           </w:tcPr>
           <w:p>
@@ -2144,7 +2023,7 @@
         </w:tc>
         <w:tc>
           <w:tcPr>
-            <w:tcW w:w="18.54%" w:type="pct"/>
+            <w:tcW w:w="18.0%" w:type="pct"/>
             <w:hideMark/>
           </w:tcPr>
           <w:p>
@@ -2178,7 +2057,7 @@
         </w:trPr>
         <w:tc>
           <w:tcPr>
-            <w:tcW w:w="25.14%" w:type="pct"/>
+            <w:tcW w:w="25.0%" w:type="pct"/>
             <w:hideMark/>
           </w:tcPr>
           <w:p>
@@ -2210,7 +2089,7 @@
         </w:tc>
         <w:tc>
           <w:tcPr>
-            <w:tcW w:w="19.28%" w:type="pct"/>
+            <w:tcW w:w="19.0%" w:type="pct"/>
             <w:hideMark/>
           </w:tcPr>
           <w:p>
@@ -2239,7 +2118,7 @@
         </w:tc>
         <w:tc>
           <w:tcPr>
-            <w:tcW w:w="20.02%" w:type="pct"/>
+            <w:tcW w:w="20.0%" w:type="pct"/>
             <w:hideMark/>
           </w:tcPr>
           <w:p>
@@ -2268,7 +2147,7 @@
         </w:tc>
         <w:tc>
           <w:tcPr>
-            <w:tcW w:w="17.04%" w:type="pct"/>
+            <w:tcW w:w="17.0%" w:type="pct"/>
             <w:hideMark/>
           </w:tcPr>
           <w:p>
@@ -2297,7 +2176,7 @@
         </w:tc>
         <w:tc>
           <w:tcPr>
-            <w:tcW w:w="18.54%" w:type="pct"/>
+            <w:tcW w:w="18.0%" w:type="pct"/>
             <w:hideMark/>
           </w:tcPr>
           <w:p>
@@ -2331,7 +2210,7 @@
         </w:trPr>
         <w:tc>
           <w:tcPr>
-            <w:tcW w:w="25.14%" w:type="pct"/>
+            <w:tcW w:w="25.0%" w:type="pct"/>
             <w:hideMark/>
           </w:tcPr>
           <w:p>
@@ -2363,7 +2242,7 @@
         </w:tc>
         <w:tc>
           <w:tcPr>
-            <w:tcW w:w="19.28%" w:type="pct"/>
+            <w:tcW w:w="19.0%" w:type="pct"/>
             <w:hideMark/>
           </w:tcPr>
           <w:p>
@@ -2392,7 +2271,7 @@
         </w:tc>
         <w:tc>
           <w:tcPr>
-            <w:tcW w:w="20.02%" w:type="pct"/>
+            <w:tcW w:w="20.0%" w:type="pct"/>
             <w:hideMark/>
           </w:tcPr>
           <w:p>
@@ -2421,7 +2300,7 @@
         </w:tc>
         <w:tc>
           <w:tcPr>
-            <w:tcW w:w="17.04%" w:type="pct"/>
+            <w:tcW w:w="17.0%" w:type="pct"/>
             <w:hideMark/>
           </w:tcPr>
           <w:p>
@@ -2450,7 +2329,7 @@
         </w:tc>
         <w:tc>
           <w:tcPr>
-            <w:tcW w:w="18.54%" w:type="pct"/>
+            <w:tcW w:w="18.0%" w:type="pct"/>
             <w:hideMark/>
           </w:tcPr>
           <w:p>
@@ -2484,7 +2363,7 @@
         </w:trPr>
         <w:tc>
           <w:tcPr>
-            <w:tcW w:w="25.14%" w:type="pct"/>
+            <w:tcW w:w="25.0%" w:type="pct"/>
             <w:hideMark/>
           </w:tcPr>
           <w:p>
@@ -2516,7 +2395,7 @@
         </w:tc>
         <w:tc>
           <w:tcPr>
-            <w:tcW w:w="19.28%" w:type="pct"/>
+            <w:tcW w:w="19.0%" w:type="pct"/>
             <w:hideMark/>
           </w:tcPr>
           <w:p>
@@ -2545,7 +2424,7 @@
         </w:tc>
         <w:tc>
           <w:tcPr>
-            <w:tcW w:w="20.02%" w:type="pct"/>
+            <w:tcW w:w="20.0%" w:type="pct"/>
             <w:hideMark/>
           </w:tcPr>
           <w:p>
@@ -2574,7 +2453,7 @@
         </w:tc>
         <w:tc>
           <w:tcPr>
-            <w:tcW w:w="17.04%" w:type="pct"/>
+            <w:tcW w:w="17.0%" w:type="pct"/>
             <w:hideMark/>
           </w:tcPr>
           <w:p>
@@ -2603,7 +2482,7 @@
         </w:tc>
         <w:tc>
           <w:tcPr>
-            <w:tcW w:w="18.54%" w:type="pct"/>
+            <w:tcW w:w="18.0%" w:type="pct"/>
             <w:hideMark/>
           </w:tcPr>
           <w:p>
@@ -2742,11 +2621,11 @@
         <w:tblLook w:firstRow="1" w:lastRow="0" w:firstColumn="1" w:lastColumn="0" w:noHBand="0" w:noVBand="1"/>
       </w:tblPr>
       <w:tblGrid>
-        <w:gridCol w:w="1254"/>
-        <w:gridCol w:w="900"/>
-        <w:gridCol w:w="990"/>
-        <w:gridCol w:w="833"/>
-        <w:gridCol w:w="873"/>
+        <w:gridCol w:w="1239"/>
+        <w:gridCol w:w="891"/>
+        <w:gridCol w:w="989"/>
+        <w:gridCol w:w="841"/>
+        <w:gridCol w:w="890"/>
       </w:tblGrid>
       <w:tr>
         <w:trPr>
@@ -2754,7 +2633,7 @@
         </w:trPr>
         <w:tc>
           <w:tcPr>
-            <w:tcW w:w="25.84%" w:type="pct"/>
+            <w:tcW w:w="25.0%" w:type="pct"/>
             <w:tcBorders>
               <w:top w:val="single" w:sz="2" w:space="0" w:color="auto"/>
               <w:start w:val="single" w:sz="6" w:space="0" w:color="auto"/>
@@ -2781,7 +2660,7 @@
         </w:tc>
         <w:tc>
           <w:tcPr>
-            <w:tcW w:w="18.56%" w:type="pct"/>
+            <w:tcW w:w="18.0%" w:type="pct"/>
             <w:tcBorders>
               <w:top w:val="single" w:sz="6" w:space="0" w:color="auto"/>
               <w:start w:val="single" w:sz="6" w:space="0" w:color="auto"/>
@@ -2820,7 +2699,7 @@
         </w:tc>
         <w:tc>
           <w:tcPr>
-            <w:tcW w:w="20.42%" w:type="pct"/>
+            <w:tcW w:w="20.0%" w:type="pct"/>
             <w:tcBorders>
               <w:top w:val="single" w:sz="6" w:space="0" w:color="auto"/>
               <w:start w:val="single" w:sz="6" w:space="0" w:color="auto"/>
@@ -2859,7 +2738,7 @@
         </w:tc>
         <w:tc>
           <w:tcPr>
-            <w:tcW w:w="17.18%" w:type="pct"/>
+            <w:tcW w:w="17.0%" w:type="pct"/>
             <w:tcBorders>
               <w:top w:val="single" w:sz="6" w:space="0" w:color="auto"/>
               <w:start w:val="single" w:sz="6" w:space="0" w:color="auto"/>
@@ -2898,7 +2777,7 @@
         </w:tc>
         <w:tc>
           <w:tcPr>
-            <w:tcW w:w="18.02%" w:type="pct"/>
+            <w:tcW w:w="18.0%" w:type="pct"/>
             <w:tcBorders>
               <w:top w:val="single" w:sz="6" w:space="0" w:color="auto"/>
               <w:start w:val="single" w:sz="6" w:space="0" w:color="auto"/>
@@ -2942,7 +2821,7 @@
         </w:trPr>
         <w:tc>
           <w:tcPr>
-            <w:tcW w:w="25.84%" w:type="pct"/>
+            <w:tcW w:w="25.0%" w:type="pct"/>
             <w:tcBorders>
               <w:top w:val="single" w:sz="2" w:space="0" w:color="auto"/>
               <w:start w:val="single" w:sz="6" w:space="0" w:color="auto"/>
@@ -2981,7 +2860,7 @@
         </w:tc>
         <w:tc>
           <w:tcPr>
-            <w:tcW w:w="18.56%" w:type="pct"/>
+            <w:tcW w:w="18.0%" w:type="pct"/>
             <w:tcBorders>
               <w:top w:val="single" w:sz="6" w:space="0" w:color="auto"/>
               <w:start w:val="single" w:sz="6" w:space="0" w:color="auto"/>
@@ -3017,7 +2896,7 @@
         </w:tc>
         <w:tc>
           <w:tcPr>
-            <w:tcW w:w="20.42%" w:type="pct"/>
+            <w:tcW w:w="20.0%" w:type="pct"/>
             <w:tcBorders>
               <w:top w:val="single" w:sz="6" w:space="0" w:color="auto"/>
               <w:start w:val="single" w:sz="6" w:space="0" w:color="auto"/>
@@ -3053,7 +2932,7 @@
         </w:tc>
         <w:tc>
           <w:tcPr>
-            <w:tcW w:w="17.18%" w:type="pct"/>
+            <w:tcW w:w="17.0%" w:type="pct"/>
             <w:tcBorders>
               <w:top w:val="single" w:sz="6" w:space="0" w:color="auto"/>
               <w:start w:val="single" w:sz="6" w:space="0" w:color="auto"/>
@@ -3089,7 +2968,7 @@
         </w:tc>
         <w:tc>
           <w:tcPr>
-            <w:tcW w:w="18.02%" w:type="pct"/>
+            <w:tcW w:w="18.0%" w:type="pct"/>
             <w:tcBorders>
               <w:top w:val="single" w:sz="6" w:space="0" w:color="auto"/>
               <w:start w:val="single" w:sz="6" w:space="0" w:color="auto"/>
@@ -3130,7 +3009,7 @@
         </w:trPr>
         <w:tc>
           <w:tcPr>
-            <w:tcW w:w="25.84%" w:type="pct"/>
+            <w:tcW w:w="25.0%" w:type="pct"/>
             <w:tcBorders>
               <w:top w:val="single" w:sz="6" w:space="0" w:color="auto"/>
               <w:start w:val="single" w:sz="6" w:space="0" w:color="auto"/>
@@ -3169,7 +3048,7 @@
         </w:tc>
         <w:tc>
           <w:tcPr>
-            <w:tcW w:w="18.56%" w:type="pct"/>
+            <w:tcW w:w="18.0%" w:type="pct"/>
             <w:tcBorders>
               <w:top w:val="single" w:sz="6" w:space="0" w:color="auto"/>
               <w:start w:val="single" w:sz="6" w:space="0" w:color="auto"/>
@@ -3205,7 +3084,7 @@
         </w:tc>
         <w:tc>
           <w:tcPr>
-            <w:tcW w:w="20.42%" w:type="pct"/>
+            <w:tcW w:w="20.0%" w:type="pct"/>
             <w:tcBorders>
               <w:top w:val="single" w:sz="6" w:space="0" w:color="auto"/>
               <w:start w:val="single" w:sz="6" w:space="0" w:color="auto"/>
@@ -3241,7 +3120,7 @@
         </w:tc>
         <w:tc>
           <w:tcPr>
-            <w:tcW w:w="17.18%" w:type="pct"/>
+            <w:tcW w:w="17.0%" w:type="pct"/>
             <w:tcBorders>
               <w:top w:val="single" w:sz="6" w:space="0" w:color="auto"/>
               <w:start w:val="single" w:sz="2" w:space="0" w:color="auto"/>
@@ -3277,7 +3156,7 @@
         </w:tc>
         <w:tc>
           <w:tcPr>
-            <w:tcW w:w="18.02%" w:type="pct"/>
+            <w:tcW w:w="18.0%" w:type="pct"/>
             <w:tcBorders>
               <w:top w:val="single" w:sz="6" w:space="0" w:color="auto"/>
               <w:start w:val="single" w:sz="6" w:space="0" w:color="auto"/>
@@ -3318,7 +3197,7 @@
         </w:trPr>
         <w:tc>
           <w:tcPr>
-            <w:tcW w:w="25.84%" w:type="pct"/>
+            <w:tcW w:w="25.0%" w:type="pct"/>
             <w:tcBorders>
               <w:top w:val="single" w:sz="6" w:space="0" w:color="auto"/>
               <w:start w:val="single" w:sz="6" w:space="0" w:color="auto"/>
@@ -3357,7 +3236,7 @@
         </w:tc>
         <w:tc>
           <w:tcPr>
-            <w:tcW w:w="18.56%" w:type="pct"/>
+            <w:tcW w:w="18.0%" w:type="pct"/>
             <w:tcBorders>
               <w:top w:val="single" w:sz="6" w:space="0" w:color="auto"/>
               <w:start w:val="single" w:sz="6" w:space="0" w:color="auto"/>
@@ -3393,7 +3272,7 @@
         </w:tc>
         <w:tc>
           <w:tcPr>
-            <w:tcW w:w="20.42%" w:type="pct"/>
+            <w:tcW w:w="20.0%" w:type="pct"/>
             <w:tcBorders>
               <w:top w:val="single" w:sz="6" w:space="0" w:color="auto"/>
               <w:start w:val="single" w:sz="6" w:space="0" w:color="auto"/>
@@ -3429,7 +3308,7 @@
         </w:tc>
         <w:tc>
           <w:tcPr>
-            <w:tcW w:w="17.18%" w:type="pct"/>
+            <w:tcW w:w="17.0%" w:type="pct"/>
             <w:tcBorders>
               <w:top w:val="single" w:sz="6" w:space="0" w:color="auto"/>
               <w:start w:val="single" w:sz="6" w:space="0" w:color="auto"/>
@@ -3465,7 +3344,7 @@
         </w:tc>
         <w:tc>
           <w:tcPr>
-            <w:tcW w:w="18.02%" w:type="pct"/>
+            <w:tcW w:w="18.0%" w:type="pct"/>
             <w:tcBorders>
               <w:top w:val="single" w:sz="6" w:space="0" w:color="auto"/>
               <w:start w:val="single" w:sz="6" w:space="0" w:color="auto"/>
@@ -3506,34 +3385,34 @@
         </w:trPr>
         <w:tc>
           <w:tcPr>
-            <w:tcW w:w="25.84%" w:type="pct"/>
-            <w:tcBorders>
-              <w:top w:val="single" w:sz="6" w:space="0" w:color="auto"/>
-              <w:start w:val="single" w:sz="6" w:space="0" w:color="auto"/>
-              <w:bottom w:val="single" w:sz="6" w:space="0" w:color="auto"/>
-              <w:end w:val="single" w:sz="6" w:space="0" w:color="auto"/>
-            </w:tcBorders>
-            <w:shd w:val="clear" w:color="auto" w:fill="auto"/>
-            <w:hideMark/>
-          </w:tcPr>
-          <w:p>
-            <w:pPr>
-              <w:textAlignment w:val="baseline"/>
-              <w:rPr>
-                <w:b/>
-                <w:bCs/>
-                <w:color w:val="000000" w:themeColor="text1"/>
-                <w:spacing w:val="-1"/>
-                <w:sz w:val="16"/>
-                <w:szCs w:val="16"/>
-                <w:lang w:eastAsia="x-none"/>
-              </w:rPr>
-            </w:pPr>
-          </w:p>
-        </w:tc>
-        <w:tc>
-          <w:tcPr>
-            <w:tcW w:w="18.56%" w:type="pct"/>
+            <w:tcW w:w="25.0%" w:type="pct"/>
+            <w:tcBorders>
+              <w:top w:val="single" w:sz="6" w:space="0" w:color="auto"/>
+              <w:start w:val="single" w:sz="6" w:space="0" w:color="auto"/>
+              <w:bottom w:val="single" w:sz="6" w:space="0" w:color="auto"/>
+              <w:end w:val="single" w:sz="6" w:space="0" w:color="auto"/>
+            </w:tcBorders>
+            <w:shd w:val="clear" w:color="auto" w:fill="auto"/>
+            <w:hideMark/>
+          </w:tcPr>
+          <w:p>
+            <w:pPr>
+              <w:textAlignment w:val="baseline"/>
+              <w:rPr>
+                <w:b/>
+                <w:bCs/>
+                <w:color w:val="000000" w:themeColor="text1"/>
+                <w:spacing w:val="-1"/>
+                <w:sz w:val="16"/>
+                <w:szCs w:val="16"/>
+                <w:lang w:eastAsia="x-none"/>
+              </w:rPr>
+            </w:pPr>
+          </w:p>
+        </w:tc>
+        <w:tc>
+          <w:tcPr>
+            <w:tcW w:w="18.0%" w:type="pct"/>
             <w:tcBorders>
               <w:top w:val="single" w:sz="6" w:space="0" w:color="auto"/>
               <w:start w:val="single" w:sz="6" w:space="0" w:color="auto"/>
@@ -3569,7 +3448,7 @@
         </w:tc>
         <w:tc>
           <w:tcPr>
-            <w:tcW w:w="20.42%" w:type="pct"/>
+            <w:tcW w:w="20.0%" w:type="pct"/>
             <w:tcBorders>
               <w:top w:val="single" w:sz="2" w:space="0" w:color="auto"/>
               <w:start w:val="single" w:sz="6" w:space="0" w:color="auto"/>
@@ -3605,7 +3484,7 @@
         </w:tc>
         <w:tc>
           <w:tcPr>
-            <w:tcW w:w="17.18%" w:type="pct"/>
+            <w:tcW w:w="17.0%" w:type="pct"/>
             <w:tcBorders>
               <w:top w:val="single" w:sz="6" w:space="0" w:color="auto"/>
               <w:start w:val="single" w:sz="6" w:space="0" w:color="auto"/>
@@ -3641,7 +3520,7 @@
         </w:tc>
         <w:tc>
           <w:tcPr>
-            <w:tcW w:w="18.02%" w:type="pct"/>
+            <w:tcW w:w="18.0%" w:type="pct"/>
             <w:tcBorders>
               <w:top w:val="single" w:sz="6" w:space="0" w:color="auto"/>
               <w:start w:val="single" w:sz="6" w:space="0" w:color="auto"/>
@@ -3682,7 +3561,7 @@
         </w:trPr>
         <w:tc>
           <w:tcPr>
-            <w:tcW w:w="25.84%" w:type="pct"/>
+            <w:tcW w:w="25.0%" w:type="pct"/>
             <w:tcBorders>
               <w:top w:val="single" w:sz="6" w:space="0" w:color="auto"/>
               <w:start w:val="single" w:sz="6" w:space="0" w:color="auto"/>
@@ -3721,7 +3600,7 @@
         </w:tc>
         <w:tc>
           <w:tcPr>
-            <w:tcW w:w="18.56%" w:type="pct"/>
+            <w:tcW w:w="18.0%" w:type="pct"/>
             <w:tcBorders>
               <w:top w:val="single" w:sz="6" w:space="0" w:color="auto"/>
               <w:start w:val="single" w:sz="6" w:space="0" w:color="auto"/>
@@ -3757,7 +3636,7 @@
         </w:tc>
         <w:tc>
           <w:tcPr>
-            <w:tcW w:w="20.42%" w:type="pct"/>
+            <w:tcW w:w="20.0%" w:type="pct"/>
             <w:tcBorders>
               <w:top w:val="single" w:sz="2" w:space="0" w:color="auto"/>
               <w:start w:val="single" w:sz="6" w:space="0" w:color="auto"/>
@@ -3793,7 +3672,7 @@
         </w:tc>
         <w:tc>
           <w:tcPr>
-            <w:tcW w:w="17.18%" w:type="pct"/>
+            <w:tcW w:w="17.0%" w:type="pct"/>
             <w:tcBorders>
               <w:top w:val="single" w:sz="6" w:space="0" w:color="auto"/>
               <w:start w:val="single" w:sz="6" w:space="0" w:color="auto"/>
@@ -3829,7 +3708,7 @@
         </w:tc>
         <w:tc>
           <w:tcPr>
-            <w:tcW w:w="18.02%" w:type="pct"/>
+            <w:tcW w:w="18.0%" w:type="pct"/>
             <w:tcBorders>
               <w:top w:val="single" w:sz="6" w:space="0" w:color="auto"/>
               <w:start w:val="single" w:sz="6" w:space="0" w:color="auto"/>
@@ -3870,7 +3749,7 @@
         </w:trPr>
         <w:tc>
           <w:tcPr>
-            <w:tcW w:w="25.84%" w:type="pct"/>
+            <w:tcW w:w="25.0%" w:type="pct"/>
             <w:tcBorders>
               <w:top w:val="single" w:sz="6" w:space="0" w:color="auto"/>
               <w:start w:val="single" w:sz="6" w:space="0" w:color="auto"/>
@@ -3909,7 +3788,7 @@
         </w:tc>
         <w:tc>
           <w:tcPr>
-            <w:tcW w:w="18.56%" w:type="pct"/>
+            <w:tcW w:w="18.0%" w:type="pct"/>
             <w:tcBorders>
               <w:top w:val="single" w:sz="6" w:space="0" w:color="auto"/>
               <w:start w:val="single" w:sz="6" w:space="0" w:color="auto"/>
@@ -3945,7 +3824,7 @@
         </w:tc>
         <w:tc>
           <w:tcPr>
-            <w:tcW w:w="20.42%" w:type="pct"/>
+            <w:tcW w:w="20.0%" w:type="pct"/>
             <w:tcBorders>
               <w:top w:val="single" w:sz="2" w:space="0" w:color="auto"/>
               <w:start w:val="single" w:sz="6" w:space="0" w:color="auto"/>
@@ -3981,7 +3860,7 @@
         </w:tc>
         <w:tc>
           <w:tcPr>
-            <w:tcW w:w="17.18%" w:type="pct"/>
+            <w:tcW w:w="17.0%" w:type="pct"/>
             <w:tcBorders>
               <w:top w:val="single" w:sz="6" w:space="0" w:color="auto"/>
               <w:start w:val="single" w:sz="6" w:space="0" w:color="auto"/>
@@ -4017,7 +3896,7 @@
         </w:tc>
         <w:tc>
           <w:tcPr>
-            <w:tcW w:w="18.02%" w:type="pct"/>
+            <w:tcW w:w="18.0%" w:type="pct"/>
             <w:tcBorders>
               <w:top w:val="single" w:sz="6" w:space="0" w:color="auto"/>
               <w:start w:val="single" w:sz="6" w:space="0" w:color="auto"/>
@@ -4058,7 +3937,7 @@
         </w:trPr>
         <w:tc>
           <w:tcPr>
-            <w:tcW w:w="25.84%" w:type="pct"/>
+            <w:tcW w:w="25.0%" w:type="pct"/>
             <w:tcBorders>
               <w:top w:val="single" w:sz="6" w:space="0" w:color="auto"/>
               <w:start w:val="single" w:sz="6" w:space="0" w:color="auto"/>
@@ -4097,7 +3976,7 @@
         </w:tc>
         <w:tc>
           <w:tcPr>
-            <w:tcW w:w="18.56%" w:type="pct"/>
+            <w:tcW w:w="18.0%" w:type="pct"/>
             <w:tcBorders>
               <w:top w:val="single" w:sz="6" w:space="0" w:color="auto"/>
               <w:start w:val="single" w:sz="6" w:space="0" w:color="auto"/>
@@ -4133,7 +4012,7 @@
         </w:tc>
         <w:tc>
           <w:tcPr>
-            <w:tcW w:w="20.42%" w:type="pct"/>
+            <w:tcW w:w="20.0%" w:type="pct"/>
             <w:tcBorders>
               <w:top w:val="single" w:sz="2" w:space="0" w:color="auto"/>
               <w:start w:val="single" w:sz="6" w:space="0" w:color="auto"/>
@@ -4169,7 +4048,7 @@
         </w:tc>
         <w:tc>
           <w:tcPr>
-            <w:tcW w:w="17.18%" w:type="pct"/>
+            <w:tcW w:w="17.0%" w:type="pct"/>
             <w:tcBorders>
               <w:top w:val="single" w:sz="6" w:space="0" w:color="auto"/>
               <w:start w:val="single" w:sz="6" w:space="0" w:color="auto"/>
@@ -4205,7 +4084,7 @@
         </w:tc>
         <w:tc>
           <w:tcPr>
-            <w:tcW w:w="18.02%" w:type="pct"/>
+            <w:tcW w:w="18.0%" w:type="pct"/>
             <w:tcBorders>
               <w:top w:val="single" w:sz="6" w:space="0" w:color="auto"/>
               <w:start w:val="single" w:sz="6" w:space="0" w:color="auto"/>
@@ -4335,11 +4214,11 @@
         <w:tblLook w:firstRow="1" w:lastRow="0" w:firstColumn="1" w:lastColumn="0" w:noHBand="0" w:noVBand="1"/>
       </w:tblPr>
       <w:tblGrid>
-        <w:gridCol w:w="1255"/>
-        <w:gridCol w:w="899"/>
-        <w:gridCol w:w="989"/>
-        <w:gridCol w:w="818"/>
-        <w:gridCol w:w="889"/>
+        <w:gridCol w:w="1250"/>
+        <w:gridCol w:w="900"/>
+        <w:gridCol w:w="1000"/>
+        <w:gridCol w:w="800"/>
+        <w:gridCol w:w="900"/>
       </w:tblGrid>
       <w:tr>
         <w:trPr>
@@ -4347,7 +4226,7 @@
         </w:trPr>
         <w:tc>
           <w:tcPr>
-            <w:tcW w:w="25.88%" w:type="pct"/>
+            <w:tcW w:w="25.0%" w:type="pct"/>
             <w:tcBorders>
               <w:top w:val="single" w:sz="6" w:space="0" w:color="auto"/>
               <w:start w:val="single" w:sz="6" w:space="0" w:color="auto"/>
@@ -4372,7 +4251,7 @@
         </w:tc>
         <w:tc>
           <w:tcPr>
-            <w:tcW w:w="18.54%" w:type="pct"/>
+            <w:tcW w:w="18.0%" w:type="pct"/>
             <w:tcBorders>
               <w:top w:val="single" w:sz="6" w:space="0" w:color="auto"/>
               <w:start w:val="single" w:sz="6" w:space="0" w:color="auto"/>
@@ -4411,7 +4290,7 @@
         </w:tc>
         <w:tc>
           <w:tcPr>
-            <w:tcW w:w="20.4%" w:type="pct"/>
+            <w:tcW w:w="20.0%" w:type="pct"/>
             <w:tcBorders>
               <w:top w:val="single" w:sz="6" w:space="0" w:color="auto"/>
               <w:start w:val="single" w:sz="6" w:space="0" w:color="auto"/>
@@ -4450,7 +4329,7 @@
         </w:tc>
         <w:tc>
           <w:tcPr>
-            <w:tcW w:w="16.86%" w:type="pct"/>
+            <w:tcW w:w="16.0%" w:type="pct"/>
             <w:tcBorders>
               <w:top w:val="single" w:sz="6" w:space="0" w:color="auto"/>
               <w:start w:val="single" w:sz="6" w:space="0" w:color="auto"/>
@@ -4489,7 +4368,7 @@
         </w:tc>
         <w:tc>
           <w:tcPr>
-            <w:tcW w:w="18.32%" w:type="pct"/>
+            <w:tcW w:w="18.0%" w:type="pct"/>
             <w:tcBorders>
               <w:top w:val="single" w:sz="2" w:space="0" w:color="auto"/>
               <w:start w:val="single" w:sz="6" w:space="0" w:color="auto"/>
@@ -4533,7 +4412,7 @@
         </w:trPr>
         <w:tc>
           <w:tcPr>
-            <w:tcW w:w="25.88%" w:type="pct"/>
+            <w:tcW w:w="25.0%" w:type="pct"/>
             <w:tcBorders>
               <w:top w:val="single" w:sz="2" w:space="0" w:color="auto"/>
               <w:start w:val="single" w:sz="6" w:space="0" w:color="auto"/>
@@ -4572,7 +4451,7 @@
         </w:tc>
         <w:tc>
           <w:tcPr>
-            <w:tcW w:w="18.54%" w:type="pct"/>
+            <w:tcW w:w="18.0%" w:type="pct"/>
             <w:tcBorders>
               <w:top w:val="single" w:sz="2" w:space="0" w:color="auto"/>
               <w:start w:val="single" w:sz="6" w:space="0" w:color="auto"/>
@@ -4608,7 +4487,7 @@
         </w:tc>
         <w:tc>
           <w:tcPr>
-            <w:tcW w:w="20.4%" w:type="pct"/>
+            <w:tcW w:w="20.0%" w:type="pct"/>
             <w:tcBorders>
               <w:top w:val="single" w:sz="2" w:space="0" w:color="auto"/>
               <w:start w:val="single" w:sz="6" w:space="0" w:color="auto"/>
@@ -4644,7 +4523,7 @@
         </w:tc>
         <w:tc>
           <w:tcPr>
-            <w:tcW w:w="16.86%" w:type="pct"/>
+            <w:tcW w:w="16.0%" w:type="pct"/>
             <w:tcBorders>
               <w:top w:val="single" w:sz="2" w:space="0" w:color="auto"/>
               <w:start w:val="single" w:sz="6" w:space="0" w:color="auto"/>
@@ -4680,7 +4559,7 @@
         </w:tc>
         <w:tc>
           <w:tcPr>
-            <w:tcW w:w="18.32%" w:type="pct"/>
+            <w:tcW w:w="18.0%" w:type="pct"/>
             <w:tcBorders>
               <w:top w:val="single" w:sz="2" w:space="0" w:color="auto"/>
               <w:start w:val="single" w:sz="6" w:space="0" w:color="auto"/>
@@ -4721,7 +4600,7 @@
         </w:trPr>
         <w:tc>
           <w:tcPr>
-            <w:tcW w:w="25.88%" w:type="pct"/>
+            <w:tcW w:w="25.0%" w:type="pct"/>
             <w:tcBorders>
               <w:top w:val="single" w:sz="2" w:space="0" w:color="auto"/>
               <w:start w:val="single" w:sz="6" w:space="0" w:color="auto"/>
@@ -4760,7 +4639,7 @@
         </w:tc>
         <w:tc>
           <w:tcPr>
-            <w:tcW w:w="18.54%" w:type="pct"/>
+            <w:tcW w:w="18.0%" w:type="pct"/>
             <w:tcBorders>
               <w:top w:val="single" w:sz="2" w:space="0" w:color="auto"/>
               <w:start w:val="single" w:sz="6" w:space="0" w:color="auto"/>
@@ -4796,7 +4675,7 @@
         </w:tc>
         <w:tc>
           <w:tcPr>
-            <w:tcW w:w="20.4%" w:type="pct"/>
+            <w:tcW w:w="20.0%" w:type="pct"/>
             <w:tcBorders>
               <w:top w:val="single" w:sz="2" w:space="0" w:color="auto"/>
               <w:start w:val="single" w:sz="6" w:space="0" w:color="auto"/>
@@ -4832,7 +4711,7 @@
         </w:tc>
         <w:tc>
           <w:tcPr>
-            <w:tcW w:w="16.86%" w:type="pct"/>
+            <w:tcW w:w="16.0%" w:type="pct"/>
             <w:tcBorders>
               <w:top w:val="single" w:sz="2" w:space="0" w:color="auto"/>
               <w:start w:val="single" w:sz="6" w:space="0" w:color="auto"/>
@@ -4868,7 +4747,7 @@
         </w:tc>
         <w:tc>
           <w:tcPr>
-            <w:tcW w:w="18.32%" w:type="pct"/>
+            <w:tcW w:w="18.0%" w:type="pct"/>
             <w:tcBorders>
               <w:top w:val="single" w:sz="2" w:space="0" w:color="auto"/>
               <w:start w:val="single" w:sz="6" w:space="0" w:color="auto"/>
@@ -4909,7 +4788,7 @@
         </w:trPr>
         <w:tc>
           <w:tcPr>
-            <w:tcW w:w="25.88%" w:type="pct"/>
+            <w:tcW w:w="25.0%" w:type="pct"/>
             <w:tcBorders>
               <w:top w:val="single" w:sz="2" w:space="0" w:color="auto"/>
               <w:start w:val="single" w:sz="6" w:space="0" w:color="auto"/>
@@ -4948,7 +4827,7 @@
         </w:tc>
         <w:tc>
           <w:tcPr>
-            <w:tcW w:w="18.54%" w:type="pct"/>
+            <w:tcW w:w="18.0%" w:type="pct"/>
             <w:tcBorders>
               <w:top w:val="single" w:sz="2" w:space="0" w:color="auto"/>
               <w:start w:val="single" w:sz="6" w:space="0" w:color="auto"/>
@@ -4984,7 +4863,7 @@
         </w:tc>
         <w:tc>
           <w:tcPr>
-            <w:tcW w:w="20.4%" w:type="pct"/>
+            <w:tcW w:w="20.0%" w:type="pct"/>
             <w:tcBorders>
               <w:top w:val="single" w:sz="2" w:space="0" w:color="auto"/>
               <w:start w:val="single" w:sz="6" w:space="0" w:color="auto"/>
@@ -5020,7 +4899,7 @@
         </w:tc>
         <w:tc>
           <w:tcPr>
-            <w:tcW w:w="16.86%" w:type="pct"/>
+            <w:tcW w:w="16.0%" w:type="pct"/>
             <w:tcBorders>
               <w:top w:val="single" w:sz="2" w:space="0" w:color="auto"/>
               <w:start w:val="single" w:sz="6" w:space="0" w:color="auto"/>
@@ -5056,7 +4935,7 @@
         </w:tc>
         <w:tc>
           <w:tcPr>
-            <w:tcW w:w="18.32%" w:type="pct"/>
+            <w:tcW w:w="18.0%" w:type="pct"/>
             <w:tcBorders>
               <w:top w:val="single" w:sz="2" w:space="0" w:color="auto"/>
               <w:start w:val="single" w:sz="6" w:space="0" w:color="auto"/>
@@ -5097,7 +4976,7 @@
         </w:trPr>
         <w:tc>
           <w:tcPr>
-            <w:tcW w:w="25.88%" w:type="pct"/>
+            <w:tcW w:w="25.0%" w:type="pct"/>
             <w:tcBorders>
               <w:top w:val="single" w:sz="2" w:space="0" w:color="auto"/>
               <w:start w:val="single" w:sz="6" w:space="0" w:color="auto"/>
@@ -5124,7 +5003,7 @@
         </w:tc>
         <w:tc>
           <w:tcPr>
-            <w:tcW w:w="18.54%" w:type="pct"/>
+            <w:tcW w:w="18.0%" w:type="pct"/>
             <w:tcBorders>
               <w:top w:val="single" w:sz="2" w:space="0" w:color="auto"/>
               <w:start w:val="single" w:sz="6" w:space="0" w:color="auto"/>
@@ -5160,7 +5039,7 @@
         </w:tc>
         <w:tc>
           <w:tcPr>
-            <w:tcW w:w="20.4%" w:type="pct"/>
+            <w:tcW w:w="20.0%" w:type="pct"/>
             <w:tcBorders>
               <w:top w:val="single" w:sz="6" w:space="0" w:color="auto"/>
               <w:start w:val="single" w:sz="6" w:space="0" w:color="auto"/>
@@ -5196,7 +5075,7 @@
         </w:tc>
         <w:tc>
           <w:tcPr>
-            <w:tcW w:w="16.86%" w:type="pct"/>
+            <w:tcW w:w="16.0%" w:type="pct"/>
             <w:tcBorders>
               <w:top w:val="single" w:sz="6" w:space="0" w:color="auto"/>
               <w:start w:val="single" w:sz="6" w:space="0" w:color="auto"/>
@@ -5232,7 +5111,7 @@
         </w:tc>
         <w:tc>
           <w:tcPr>
-            <w:tcW w:w="18.32%" w:type="pct"/>
+            <w:tcW w:w="18.0%" w:type="pct"/>
             <w:tcBorders>
               <w:top w:val="single" w:sz="6" w:space="0" w:color="auto"/>
               <w:start w:val="single" w:sz="6" w:space="0" w:color="auto"/>
@@ -5273,7 +5152,7 @@
         </w:trPr>
         <w:tc>
           <w:tcPr>
-            <w:tcW w:w="25.88%" w:type="pct"/>
+            <w:tcW w:w="25.0%" w:type="pct"/>
             <w:tcBorders>
               <w:top w:val="single" w:sz="2" w:space="0" w:color="auto"/>
               <w:start w:val="single" w:sz="6" w:space="0" w:color="auto"/>
@@ -5312,7 +5191,7 @@
         </w:tc>
         <w:tc>
           <w:tcPr>
-            <w:tcW w:w="18.54%" w:type="pct"/>
+            <w:tcW w:w="18.0%" w:type="pct"/>
             <w:tcBorders>
               <w:top w:val="single" w:sz="6" w:space="0" w:color="auto"/>
               <w:start w:val="single" w:sz="6" w:space="0" w:color="auto"/>
@@ -5348,7 +5227,7 @@
         </w:tc>
         <w:tc>
           <w:tcPr>
-            <w:tcW w:w="20.4%" w:type="pct"/>
+            <w:tcW w:w="20.0%" w:type="pct"/>
             <w:tcBorders>
               <w:top w:val="single" w:sz="6" w:space="0" w:color="auto"/>
               <w:start w:val="single" w:sz="6" w:space="0" w:color="auto"/>
@@ -5384,7 +5263,7 @@
         </w:tc>
         <w:tc>
           <w:tcPr>
-            <w:tcW w:w="16.86%" w:type="pct"/>
+            <w:tcW w:w="16.0%" w:type="pct"/>
             <w:tcBorders>
               <w:top w:val="single" w:sz="6" w:space="0" w:color="auto"/>
               <w:start w:val="single" w:sz="6" w:space="0" w:color="auto"/>
@@ -5420,7 +5299,7 @@
         </w:tc>
         <w:tc>
           <w:tcPr>
-            <w:tcW w:w="18.32%" w:type="pct"/>
+            <w:tcW w:w="18.0%" w:type="pct"/>
             <w:tcBorders>
               <w:top w:val="single" w:sz="6" w:space="0" w:color="auto"/>
               <w:start w:val="single" w:sz="6" w:space="0" w:color="auto"/>
@@ -5461,7 +5340,7 @@
         </w:trPr>
         <w:tc>
           <w:tcPr>
-            <w:tcW w:w="25.88%" w:type="pct"/>
+            <w:tcW w:w="25.0%" w:type="pct"/>
             <w:tcBorders>
               <w:top w:val="single" w:sz="6" w:space="0" w:color="auto"/>
               <w:start w:val="single" w:sz="6" w:space="0" w:color="auto"/>
@@ -5500,7 +5379,7 @@
         </w:tc>
         <w:tc>
           <w:tcPr>
-            <w:tcW w:w="18.54%" w:type="pct"/>
+            <w:tcW w:w="18.0%" w:type="pct"/>
             <w:tcBorders>
               <w:top w:val="single" w:sz="6" w:space="0" w:color="auto"/>
               <w:start w:val="single" w:sz="6" w:space="0" w:color="auto"/>
@@ -5536,7 +5415,7 @@
         </w:tc>
         <w:tc>
           <w:tcPr>
-            <w:tcW w:w="20.4%" w:type="pct"/>
+            <w:tcW w:w="20.0%" w:type="pct"/>
             <w:tcBorders>
               <w:top w:val="single" w:sz="6" w:space="0" w:color="auto"/>
               <w:start w:val="single" w:sz="6" w:space="0" w:color="auto"/>
@@ -5572,7 +5451,7 @@
         </w:tc>
         <w:tc>
           <w:tcPr>
-            <w:tcW w:w="16.86%" w:type="pct"/>
+            <w:tcW w:w="16.0%" w:type="pct"/>
             <w:tcBorders>
               <w:top w:val="single" w:sz="6" w:space="0" w:color="auto"/>
               <w:start w:val="single" w:sz="6" w:space="0" w:color="auto"/>
@@ -5608,7 +5487,7 @@
         </w:tc>
         <w:tc>
           <w:tcPr>
-            <w:tcW w:w="18.32%" w:type="pct"/>
+            <w:tcW w:w="18.0%" w:type="pct"/>
             <w:tcBorders>
               <w:top w:val="single" w:sz="2" w:space="0" w:color="auto"/>
               <w:start w:val="single" w:sz="6" w:space="0" w:color="auto"/>
@@ -5649,7 +5528,7 @@
         </w:trPr>
         <w:tc>
           <w:tcPr>
-            <w:tcW w:w="25.88%" w:type="pct"/>
+            <w:tcW w:w="25.0%" w:type="pct"/>
             <w:tcBorders>
               <w:top w:val="single" w:sz="6" w:space="0" w:color="auto"/>
               <w:start w:val="single" w:sz="6" w:space="0" w:color="auto"/>
@@ -5688,7 +5567,7 @@
         </w:tc>
         <w:tc>
           <w:tcPr>
-            <w:tcW w:w="18.54%" w:type="pct"/>
+            <w:tcW w:w="18.0%" w:type="pct"/>
             <w:tcBorders>
               <w:top w:val="single" w:sz="6" w:space="0" w:color="auto"/>
               <w:start w:val="single" w:sz="6" w:space="0" w:color="auto"/>
@@ -5724,7 +5603,7 @@
         </w:tc>
         <w:tc>
           <w:tcPr>
-            <w:tcW w:w="20.4%" w:type="pct"/>
+            <w:tcW w:w="20.0%" w:type="pct"/>
             <w:tcBorders>
               <w:top w:val="single" w:sz="6" w:space="0" w:color="auto"/>
               <w:start w:val="single" w:sz="6" w:space="0" w:color="auto"/>
@@ -5760,7 +5639,7 @@
         </w:tc>
         <w:tc>
           <w:tcPr>
-            <w:tcW w:w="16.86%" w:type="pct"/>
+            <w:tcW w:w="16.0%" w:type="pct"/>
             <w:tcBorders>
               <w:top w:val="single" w:sz="6" w:space="0" w:color="auto"/>
               <w:start w:val="single" w:sz="6" w:space="0" w:color="auto"/>
@@ -5796,7 +5675,7 @@
         </w:tc>
         <w:tc>
           <w:tcPr>
-            <w:tcW w:w="18.32%" w:type="pct"/>
+            <w:tcW w:w="18.0%" w:type="pct"/>
             <w:tcBorders>
               <w:top w:val="single" w:sz="2" w:space="0" w:color="auto"/>
               <w:start w:val="single" w:sz="6" w:space="0" w:color="auto"/>
@@ -5923,10 +5802,10 @@
         <w:tblLook w:firstRow="1" w:lastRow="0" w:firstColumn="1" w:lastColumn="0" w:noHBand="0" w:noVBand="1"/>
       </w:tblPr>
       <w:tblGrid>
-        <w:gridCol w:w="1254"/>
+        <w:gridCol w:w="1250"/>
         <w:gridCol w:w="900"/>
-        <w:gridCol w:w="990"/>
-        <w:gridCol w:w="806"/>
+        <w:gridCol w:w="1000"/>
+        <w:gridCol w:w="800"/>
         <w:gridCol w:w="900"/>
       </w:tblGrid>
       <w:tr>
@@ -5935,32 +5814,32 @@
         </w:trPr>
         <w:tc>
           <w:tcPr>
-            <w:tcW w:w="25.84%" w:type="pct"/>
-            <w:tcBorders>
-              <w:top w:val="single" w:sz="6" w:space="0" w:color="auto"/>
-              <w:start w:val="single" w:sz="6" w:space="0" w:color="auto"/>
-              <w:bottom w:val="single" w:sz="6" w:space="0" w:color="auto"/>
-              <w:end w:val="single" w:sz="6" w:space="0" w:color="auto"/>
-            </w:tcBorders>
-            <w:shd w:val="clear" w:color="auto" w:fill="auto"/>
-            <w:hideMark/>
-          </w:tcPr>
-          <w:p>
-            <w:pPr>
-              <w:textAlignment w:val="baseline"/>
-              <w:rPr>
-                <w:color w:val="000000" w:themeColor="text1"/>
-                <w:spacing w:val="-1"/>
-                <w:sz w:val="16"/>
-                <w:szCs w:val="16"/>
-                <w:lang w:eastAsia="x-none"/>
-              </w:rPr>
-            </w:pPr>
-          </w:p>
-        </w:tc>
-        <w:tc>
-          <w:tcPr>
-            <w:tcW w:w="18.56%" w:type="pct"/>
+            <w:tcW w:w="25.0%" w:type="pct"/>
+            <w:tcBorders>
+              <w:top w:val="single" w:sz="6" w:space="0" w:color="auto"/>
+              <w:start w:val="single" w:sz="6" w:space="0" w:color="auto"/>
+              <w:bottom w:val="single" w:sz="6" w:space="0" w:color="auto"/>
+              <w:end w:val="single" w:sz="6" w:space="0" w:color="auto"/>
+            </w:tcBorders>
+            <w:shd w:val="clear" w:color="auto" w:fill="auto"/>
+            <w:hideMark/>
+          </w:tcPr>
+          <w:p>
+            <w:pPr>
+              <w:textAlignment w:val="baseline"/>
+              <w:rPr>
+                <w:color w:val="000000" w:themeColor="text1"/>
+                <w:spacing w:val="-1"/>
+                <w:sz w:val="16"/>
+                <w:szCs w:val="16"/>
+                <w:lang w:eastAsia="x-none"/>
+              </w:rPr>
+            </w:pPr>
+          </w:p>
+        </w:tc>
+        <w:tc>
+          <w:tcPr>
+            <w:tcW w:w="18.0%" w:type="pct"/>
             <w:tcBorders>
               <w:top w:val="single" w:sz="6" w:space="0" w:color="auto"/>
               <w:start w:val="single" w:sz="6" w:space="0" w:color="auto"/>
@@ -5999,7 +5878,7 @@
         </w:tc>
         <w:tc>
           <w:tcPr>
-            <w:tcW w:w="20.42%" w:type="pct"/>
+            <w:tcW w:w="20.0%" w:type="pct"/>
             <w:tcBorders>
               <w:top w:val="single" w:sz="6" w:space="0" w:color="auto"/>
               <w:start w:val="single" w:sz="6" w:space="0" w:color="auto"/>
@@ -6038,7 +5917,7 @@
         </w:tc>
         <w:tc>
           <w:tcPr>
-            <w:tcW w:w="16.62%" w:type="pct"/>
+            <w:tcW w:w="16.0%" w:type="pct"/>
             <w:tcBorders>
               <w:top w:val="single" w:sz="6" w:space="0" w:color="auto"/>
               <w:start w:val="single" w:sz="6" w:space="0" w:color="auto"/>
@@ -6077,7 +5956,7 @@
         </w:tc>
         <w:tc>
           <w:tcPr>
-            <w:tcW w:w="18.58%" w:type="pct"/>
+            <w:tcW w:w="18.0%" w:type="pct"/>
             <w:tcBorders>
               <w:top w:val="single" w:sz="2" w:space="0" w:color="auto"/>
               <w:start w:val="single" w:sz="6" w:space="0" w:color="auto"/>
@@ -6121,7 +6000,7 @@
         </w:trPr>
         <w:tc>
           <w:tcPr>
-            <w:tcW w:w="25.84%" w:type="pct"/>
+            <w:tcW w:w="25.0%" w:type="pct"/>
             <w:tcBorders>
               <w:top w:val="single" w:sz="6" w:space="0" w:color="auto"/>
               <w:start w:val="single" w:sz="6" w:space="0" w:color="auto"/>
@@ -6160,7 +6039,7 @@
         </w:tc>
         <w:tc>
           <w:tcPr>
-            <w:tcW w:w="18.56%" w:type="pct"/>
+            <w:tcW w:w="18.0%" w:type="pct"/>
             <w:tcBorders>
               <w:top w:val="single" w:sz="6" w:space="0" w:color="auto"/>
               <w:start w:val="single" w:sz="6" w:space="0" w:color="auto"/>
@@ -6196,7 +6075,7 @@
         </w:tc>
         <w:tc>
           <w:tcPr>
-            <w:tcW w:w="20.42%" w:type="pct"/>
+            <w:tcW w:w="20.0%" w:type="pct"/>
             <w:tcBorders>
               <w:top w:val="single" w:sz="6" w:space="0" w:color="auto"/>
               <w:start w:val="single" w:sz="6" w:space="0" w:color="auto"/>
@@ -6232,7 +6111,7 @@
         </w:tc>
         <w:tc>
           <w:tcPr>
-            <w:tcW w:w="16.62%" w:type="pct"/>
+            <w:tcW w:w="16.0%" w:type="pct"/>
             <w:tcBorders>
               <w:top w:val="single" w:sz="6" w:space="0" w:color="auto"/>
               <w:start w:val="single" w:sz="6" w:space="0" w:color="auto"/>
@@ -6268,7 +6147,7 @@
         </w:tc>
         <w:tc>
           <w:tcPr>
-            <w:tcW w:w="18.58%" w:type="pct"/>
+            <w:tcW w:w="18.0%" w:type="pct"/>
             <w:tcBorders>
               <w:top w:val="single" w:sz="2" w:space="0" w:color="auto"/>
               <w:start w:val="single" w:sz="6" w:space="0" w:color="auto"/>
@@ -6309,7 +6188,7 @@
         </w:trPr>
         <w:tc>
           <w:tcPr>
-            <w:tcW w:w="25.84%" w:type="pct"/>
+            <w:tcW w:w="25.0%" w:type="pct"/>
             <w:tcBorders>
               <w:top w:val="single" w:sz="6" w:space="0" w:color="auto"/>
               <w:start w:val="single" w:sz="6" w:space="0" w:color="auto"/>
@@ -6348,7 +6227,7 @@
         </w:tc>
         <w:tc>
           <w:tcPr>
-            <w:tcW w:w="18.56%" w:type="pct"/>
+            <w:tcW w:w="18.0%" w:type="pct"/>
             <w:tcBorders>
               <w:top w:val="single" w:sz="6" w:space="0" w:color="auto"/>
               <w:start w:val="single" w:sz="6" w:space="0" w:color="auto"/>
@@ -6384,7 +6263,7 @@
         </w:tc>
         <w:tc>
           <w:tcPr>
-            <w:tcW w:w="20.42%" w:type="pct"/>
+            <w:tcW w:w="20.0%" w:type="pct"/>
             <w:tcBorders>
               <w:top w:val="single" w:sz="6" w:space="0" w:color="auto"/>
               <w:start w:val="single" w:sz="6" w:space="0" w:color="auto"/>
@@ -6420,7 +6299,7 @@
         </w:tc>
         <w:tc>
           <w:tcPr>
-            <w:tcW w:w="16.62%" w:type="pct"/>
+            <w:tcW w:w="16.0%" w:type="pct"/>
             <w:tcBorders>
               <w:top w:val="single" w:sz="6" w:space="0" w:color="auto"/>
               <w:start w:val="single" w:sz="6" w:space="0" w:color="auto"/>
@@ -6456,7 +6335,7 @@
         </w:tc>
         <w:tc>
           <w:tcPr>
-            <w:tcW w:w="18.58%" w:type="pct"/>
+            <w:tcW w:w="18.0%" w:type="pct"/>
             <w:tcBorders>
               <w:top w:val="single" w:sz="2" w:space="0" w:color="auto"/>
               <w:start w:val="single" w:sz="6" w:space="0" w:color="auto"/>
@@ -6497,7 +6376,7 @@
         </w:trPr>
         <w:tc>
           <w:tcPr>
-            <w:tcW w:w="25.84%" w:type="pct"/>
+            <w:tcW w:w="25.0%" w:type="pct"/>
             <w:tcBorders>
               <w:top w:val="single" w:sz="6" w:space="0" w:color="auto"/>
               <w:start w:val="single" w:sz="6" w:space="0" w:color="auto"/>
@@ -6536,7 +6415,7 @@
         </w:tc>
         <w:tc>
           <w:tcPr>
-            <w:tcW w:w="18.56%" w:type="pct"/>
+            <w:tcW w:w="18.0%" w:type="pct"/>
             <w:tcBorders>
               <w:top w:val="single" w:sz="6" w:space="0" w:color="auto"/>
               <w:start w:val="single" w:sz="6" w:space="0" w:color="auto"/>
@@ -6572,7 +6451,7 @@
         </w:tc>
         <w:tc>
           <w:tcPr>
-            <w:tcW w:w="20.42%" w:type="pct"/>
+            <w:tcW w:w="20.0%" w:type="pct"/>
             <w:tcBorders>
               <w:top w:val="single" w:sz="6" w:space="0" w:color="auto"/>
               <w:start w:val="single" w:sz="6" w:space="0" w:color="auto"/>
@@ -6608,7 +6487,7 @@
         </w:tc>
         <w:tc>
           <w:tcPr>
-            <w:tcW w:w="16.62%" w:type="pct"/>
+            <w:tcW w:w="16.0%" w:type="pct"/>
             <w:tcBorders>
               <w:top w:val="single" w:sz="6" w:space="0" w:color="auto"/>
               <w:start w:val="single" w:sz="6" w:space="0" w:color="auto"/>
@@ -6644,7 +6523,7 @@
         </w:tc>
         <w:tc>
           <w:tcPr>
-            <w:tcW w:w="18.58%" w:type="pct"/>
+            <w:tcW w:w="18.0%" w:type="pct"/>
             <w:tcBorders>
               <w:top w:val="single" w:sz="2" w:space="0" w:color="auto"/>
               <w:start w:val="single" w:sz="6" w:space="0" w:color="auto"/>
@@ -6685,34 +6564,34 @@
         </w:trPr>
         <w:tc>
           <w:tcPr>
-            <w:tcW w:w="25.84%" w:type="pct"/>
-            <w:tcBorders>
-              <w:top w:val="single" w:sz="6" w:space="0" w:color="auto"/>
-              <w:start w:val="single" w:sz="6" w:space="0" w:color="auto"/>
-              <w:bottom w:val="single" w:sz="6" w:space="0" w:color="auto"/>
-              <w:end w:val="single" w:sz="6" w:space="0" w:color="auto"/>
-            </w:tcBorders>
-            <w:shd w:val="clear" w:color="auto" w:fill="auto"/>
-            <w:hideMark/>
-          </w:tcPr>
-          <w:p>
-            <w:pPr>
-              <w:textAlignment w:val="baseline"/>
-              <w:rPr>
-                <w:b/>
-                <w:bCs/>
-                <w:color w:val="000000" w:themeColor="text1"/>
-                <w:spacing w:val="-1"/>
-                <w:sz w:val="16"/>
-                <w:szCs w:val="16"/>
-                <w:lang w:eastAsia="x-none"/>
-              </w:rPr>
-            </w:pPr>
-          </w:p>
-        </w:tc>
-        <w:tc>
-          <w:tcPr>
-            <w:tcW w:w="18.56%" w:type="pct"/>
+            <w:tcW w:w="25.0%" w:type="pct"/>
+            <w:tcBorders>
+              <w:top w:val="single" w:sz="6" w:space="0" w:color="auto"/>
+              <w:start w:val="single" w:sz="6" w:space="0" w:color="auto"/>
+              <w:bottom w:val="single" w:sz="6" w:space="0" w:color="auto"/>
+              <w:end w:val="single" w:sz="6" w:space="0" w:color="auto"/>
+            </w:tcBorders>
+            <w:shd w:val="clear" w:color="auto" w:fill="auto"/>
+            <w:hideMark/>
+          </w:tcPr>
+          <w:p>
+            <w:pPr>
+              <w:textAlignment w:val="baseline"/>
+              <w:rPr>
+                <w:b/>
+                <w:bCs/>
+                <w:color w:val="000000" w:themeColor="text1"/>
+                <w:spacing w:val="-1"/>
+                <w:sz w:val="16"/>
+                <w:szCs w:val="16"/>
+                <w:lang w:eastAsia="x-none"/>
+              </w:rPr>
+            </w:pPr>
+          </w:p>
+        </w:tc>
+        <w:tc>
+          <w:tcPr>
+            <w:tcW w:w="18.0%" w:type="pct"/>
             <w:tcBorders>
               <w:top w:val="single" w:sz="6" w:space="0" w:color="auto"/>
               <w:start w:val="single" w:sz="6" w:space="0" w:color="auto"/>
@@ -6748,7 +6627,7 @@
         </w:tc>
         <w:tc>
           <w:tcPr>
-            <w:tcW w:w="20.42%" w:type="pct"/>
+            <w:tcW w:w="20.0%" w:type="pct"/>
             <w:tcBorders>
               <w:top w:val="single" w:sz="6" w:space="0" w:color="auto"/>
               <w:start w:val="single" w:sz="6" w:space="0" w:color="auto"/>
@@ -6784,7 +6663,7 @@
         </w:tc>
         <w:tc>
           <w:tcPr>
-            <w:tcW w:w="16.62%" w:type="pct"/>
+            <w:tcW w:w="16.0%" w:type="pct"/>
             <w:tcBorders>
               <w:top w:val="single" w:sz="6" w:space="0" w:color="auto"/>
               <w:start w:val="single" w:sz="6" w:space="0" w:color="auto"/>
@@ -6820,7 +6699,7 @@
         </w:tc>
         <w:tc>
           <w:tcPr>
-            <w:tcW w:w="18.58%" w:type="pct"/>
+            <w:tcW w:w="18.0%" w:type="pct"/>
             <w:tcBorders>
               <w:top w:val="single" w:sz="2" w:space="0" w:color="auto"/>
               <w:start w:val="single" w:sz="6" w:space="0" w:color="auto"/>
@@ -6861,7 +6740,7 @@
         </w:trPr>
         <w:tc>
           <w:tcPr>
-            <w:tcW w:w="25.84%" w:type="pct"/>
+            <w:tcW w:w="25.0%" w:type="pct"/>
             <w:tcBorders>
               <w:top w:val="single" w:sz="6" w:space="0" w:color="auto"/>
               <w:start w:val="single" w:sz="6" w:space="0" w:color="auto"/>
@@ -6900,7 +6779,7 @@
         </w:tc>
         <w:tc>
           <w:tcPr>
-            <w:tcW w:w="18.56%" w:type="pct"/>
+            <w:tcW w:w="18.0%" w:type="pct"/>
             <w:tcBorders>
               <w:top w:val="single" w:sz="6" w:space="0" w:color="auto"/>
               <w:start w:val="single" w:sz="6" w:space="0" w:color="auto"/>
@@ -6936,7 +6815,7 @@
         </w:tc>
         <w:tc>
           <w:tcPr>
-            <w:tcW w:w="20.42%" w:type="pct"/>
+            <w:tcW w:w="20.0%" w:type="pct"/>
             <w:tcBorders>
               <w:top w:val="single" w:sz="6" w:space="0" w:color="auto"/>
               <w:start w:val="single" w:sz="6" w:space="0" w:color="auto"/>
@@ -6972,7 +6851,7 @@
         </w:tc>
         <w:tc>
           <w:tcPr>
-            <w:tcW w:w="16.62%" w:type="pct"/>
+            <w:tcW w:w="16.0%" w:type="pct"/>
             <w:tcBorders>
               <w:top w:val="single" w:sz="6" w:space="0" w:color="auto"/>
               <w:start w:val="single" w:sz="6" w:space="0" w:color="auto"/>
@@ -7008,7 +6887,7 @@
         </w:tc>
         <w:tc>
           <w:tcPr>
-            <w:tcW w:w="18.58%" w:type="pct"/>
+            <w:tcW w:w="18.0%" w:type="pct"/>
             <w:tcBorders>
               <w:top w:val="single" w:sz="2" w:space="0" w:color="auto"/>
               <w:start w:val="single" w:sz="6" w:space="0" w:color="auto"/>
@@ -7049,7 +6928,7 @@
         </w:trPr>
         <w:tc>
           <w:tcPr>
-            <w:tcW w:w="25.84%" w:type="pct"/>
+            <w:tcW w:w="25.0%" w:type="pct"/>
             <w:tcBorders>
               <w:top w:val="single" w:sz="6" w:space="0" w:color="auto"/>
               <w:start w:val="single" w:sz="6" w:space="0" w:color="auto"/>
@@ -7088,7 +6967,7 @@
         </w:tc>
         <w:tc>
           <w:tcPr>
-            <w:tcW w:w="18.56%" w:type="pct"/>
+            <w:tcW w:w="18.0%" w:type="pct"/>
             <w:tcBorders>
               <w:top w:val="single" w:sz="6" w:space="0" w:color="auto"/>
               <w:start w:val="single" w:sz="6" w:space="0" w:color="auto"/>
@@ -7124,7 +7003,7 @@
         </w:tc>
         <w:tc>
           <w:tcPr>
-            <w:tcW w:w="20.42%" w:type="pct"/>
+            <w:tcW w:w="20.0%" w:type="pct"/>
             <w:tcBorders>
               <w:top w:val="single" w:sz="6" w:space="0" w:color="auto"/>
               <w:start w:val="single" w:sz="6" w:space="0" w:color="auto"/>
@@ -7160,7 +7039,7 @@
         </w:tc>
         <w:tc>
           <w:tcPr>
-            <w:tcW w:w="16.62%" w:type="pct"/>
+            <w:tcW w:w="16.0%" w:type="pct"/>
             <w:tcBorders>
               <w:top w:val="single" w:sz="6" w:space="0" w:color="auto"/>
               <w:start w:val="single" w:sz="6" w:space="0" w:color="auto"/>
@@ -7196,7 +7075,7 @@
         </w:tc>
         <w:tc>
           <w:tcPr>
-            <w:tcW w:w="18.58%" w:type="pct"/>
+            <w:tcW w:w="18.0%" w:type="pct"/>
             <w:tcBorders>
               <w:top w:val="single" w:sz="2" w:space="0" w:color="auto"/>
               <w:start w:val="single" w:sz="6" w:space="0" w:color="auto"/>
@@ -7237,7 +7116,7 @@
         </w:trPr>
         <w:tc>
           <w:tcPr>
-            <w:tcW w:w="25.84%" w:type="pct"/>
+            <w:tcW w:w="25.0%" w:type="pct"/>
             <w:tcBorders>
               <w:top w:val="single" w:sz="6" w:space="0" w:color="auto"/>
               <w:start w:val="single" w:sz="6" w:space="0" w:color="auto"/>
@@ -7276,7 +7155,7 @@
         </w:tc>
         <w:tc>
           <w:tcPr>
-            <w:tcW w:w="18.56%" w:type="pct"/>
+            <w:tcW w:w="18.0%" w:type="pct"/>
             <w:tcBorders>
               <w:top w:val="single" w:sz="6" w:space="0" w:color="auto"/>
               <w:start w:val="single" w:sz="6" w:space="0" w:color="auto"/>
@@ -7312,7 +7191,7 @@
         </w:tc>
         <w:tc>
           <w:tcPr>
-            <w:tcW w:w="20.42%" w:type="pct"/>
+            <w:tcW w:w="20.0%" w:type="pct"/>
             <w:tcBorders>
               <w:top w:val="single" w:sz="6" w:space="0" w:color="auto"/>
               <w:start w:val="single" w:sz="6" w:space="0" w:color="auto"/>
@@ -7348,7 +7227,7 @@
         </w:tc>
         <w:tc>
           <w:tcPr>
-            <w:tcW w:w="16.62%" w:type="pct"/>
+            <w:tcW w:w="16.0%" w:type="pct"/>
             <w:tcBorders>
               <w:top w:val="single" w:sz="6" w:space="0" w:color="auto"/>
               <w:start w:val="single" w:sz="6" w:space="0" w:color="auto"/>
@@ -7384,7 +7263,7 @@
         </w:tc>
         <w:tc>
           <w:tcPr>
-            <w:tcW w:w="18.58%" w:type="pct"/>
+            <w:tcW w:w="18.0%" w:type="pct"/>
             <w:tcBorders>
               <w:top w:val="single" w:sz="2" w:space="0" w:color="auto"/>
               <w:start w:val="single" w:sz="6" w:space="0" w:color="auto"/>
@@ -9009,11 +8888,11 @@
         <w:tblLook w:firstRow="1" w:lastRow="0" w:firstColumn="1" w:lastColumn="0" w:noHBand="0" w:noVBand="1"/>
       </w:tblPr>
       <w:tblGrid>
-        <w:gridCol w:w="1363"/>
-        <w:gridCol w:w="983"/>
-        <w:gridCol w:w="708"/>
-        <w:gridCol w:w="904"/>
-        <w:gridCol w:w="892"/>
+        <w:gridCol w:w="1387"/>
+        <w:gridCol w:w="990"/>
+        <w:gridCol w:w="693"/>
+        <w:gridCol w:w="890"/>
+        <w:gridCol w:w="890"/>
       </w:tblGrid>
       <w:tr>
         <w:trPr>
@@ -9021,7 +8900,7 @@
         </w:trPr>
         <w:tc>
           <w:tcPr>
-            <w:tcW w:w="28.1%" w:type="pct"/>
+            <w:tcW w:w="28.0%" w:type="pct"/>
             <w:tcBorders>
               <w:top w:val="single" w:sz="2" w:space="0" w:color="auto"/>
               <w:start w:val="single" w:sz="6" w:space="0" w:color="auto"/>
@@ -9047,7 +8926,7 @@
         </w:tc>
         <w:tc>
           <w:tcPr>
-            <w:tcW w:w="20.26%" w:type="pct"/>
+            <w:tcW w:w="20.0%" w:type="pct"/>
             <w:tcBorders>
               <w:top w:val="single" w:sz="2" w:space="0" w:color="auto"/>
               <w:start w:val="single" w:sz="6" w:space="0" w:color="auto"/>
@@ -9084,7 +8963,7 @@
         </w:tc>
         <w:tc>
           <w:tcPr>
-            <w:tcW w:w="14.6%" w:type="pct"/>
+            <w:tcW w:w="14.0%" w:type="pct"/>
             <w:tcBorders>
               <w:top w:val="single" w:sz="2" w:space="0" w:color="auto"/>
               <w:start w:val="single" w:sz="6" w:space="0" w:color="auto"/>
@@ -9121,7 +9000,7 @@
         </w:tc>
         <w:tc>
           <w:tcPr>
-            <w:tcW w:w="18.64%" w:type="pct"/>
+            <w:tcW w:w="18.0%" w:type="pct"/>
             <w:tcBorders>
               <w:top w:val="single" w:sz="2" w:space="0" w:color="auto"/>
               <w:start w:val="single" w:sz="6" w:space="0" w:color="auto"/>
@@ -9158,7 +9037,7 @@
         </w:tc>
         <w:tc>
           <w:tcPr>
-            <w:tcW w:w="18.4%" w:type="pct"/>
+            <w:tcW w:w="18.0%" w:type="pct"/>
             <w:tcBorders>
               <w:top w:val="single" w:sz="2" w:space="0" w:color="auto"/>
               <w:start w:val="single" w:sz="6" w:space="0" w:color="auto"/>
@@ -9200,7 +9079,7 @@
         </w:trPr>
         <w:tc>
           <w:tcPr>
-            <w:tcW w:w="28.1%" w:type="pct"/>
+            <w:tcW w:w="28.0%" w:type="pct"/>
             <w:tcBorders>
               <w:top w:val="single" w:sz="2" w:space="0" w:color="auto"/>
               <w:start w:val="single" w:sz="6" w:space="0" w:color="auto"/>
@@ -9237,7 +9116,7 @@
         </w:tc>
         <w:tc>
           <w:tcPr>
-            <w:tcW w:w="20.26%" w:type="pct"/>
+            <w:tcW w:w="20.0%" w:type="pct"/>
             <w:tcBorders>
               <w:top w:val="single" w:sz="2" w:space="0" w:color="auto"/>
               <w:start w:val="single" w:sz="6" w:space="0" w:color="auto"/>
@@ -9271,7 +9150,7 @@
         </w:tc>
         <w:tc>
           <w:tcPr>
-            <w:tcW w:w="14.6%" w:type="pct"/>
+            <w:tcW w:w="14.0%" w:type="pct"/>
             <w:tcBorders>
               <w:top w:val="single" w:sz="2" w:space="0" w:color="auto"/>
               <w:start w:val="single" w:sz="6" w:space="0" w:color="auto"/>
@@ -9305,7 +9184,7 @@
         </w:tc>
         <w:tc>
           <w:tcPr>
-            <w:tcW w:w="18.64%" w:type="pct"/>
+            <w:tcW w:w="18.0%" w:type="pct"/>
             <w:tcBorders>
               <w:top w:val="single" w:sz="2" w:space="0" w:color="auto"/>
               <w:start w:val="single" w:sz="6" w:space="0" w:color="auto"/>
@@ -9339,7 +9218,7 @@
         </w:tc>
         <w:tc>
           <w:tcPr>
-            <w:tcW w:w="18.4%" w:type="pct"/>
+            <w:tcW w:w="18.0%" w:type="pct"/>
             <w:tcBorders>
               <w:top w:val="single" w:sz="6" w:space="0" w:color="auto"/>
               <w:start w:val="single" w:sz="6" w:space="0" w:color="auto"/>
@@ -9378,7 +9257,7 @@
         </w:trPr>
         <w:tc>
           <w:tcPr>
-            <w:tcW w:w="28.1%" w:type="pct"/>
+            <w:tcW w:w="28.0%" w:type="pct"/>
             <w:tcBorders>
               <w:top w:val="single" w:sz="6" w:space="0" w:color="auto"/>
               <w:start w:val="single" w:sz="6" w:space="0" w:color="auto"/>
@@ -9415,7 +9294,7 @@
         </w:tc>
         <w:tc>
           <w:tcPr>
-            <w:tcW w:w="20.26%" w:type="pct"/>
+            <w:tcW w:w="20.0%" w:type="pct"/>
             <w:tcBorders>
               <w:top w:val="single" w:sz="6" w:space="0" w:color="auto"/>
               <w:start w:val="single" w:sz="6" w:space="0" w:color="auto"/>
@@ -9449,7 +9328,7 @@
         </w:tc>
         <w:tc>
           <w:tcPr>
-            <w:tcW w:w="14.6%" w:type="pct"/>
+            <w:tcW w:w="14.0%" w:type="pct"/>
             <w:tcBorders>
               <w:top w:val="single" w:sz="2" w:space="0" w:color="auto"/>
               <w:start w:val="single" w:sz="6" w:space="0" w:color="auto"/>
@@ -9483,7 +9362,7 @@
         </w:tc>
         <w:tc>
           <w:tcPr>
-            <w:tcW w:w="18.64%" w:type="pct"/>
+            <w:tcW w:w="18.0%" w:type="pct"/>
             <w:tcBorders>
               <w:top w:val="single" w:sz="6" w:space="0" w:color="auto"/>
               <w:start w:val="single" w:sz="6" w:space="0" w:color="auto"/>
@@ -9517,7 +9396,7 @@
         </w:tc>
         <w:tc>
           <w:tcPr>
-            <w:tcW w:w="18.4%" w:type="pct"/>
+            <w:tcW w:w="18.0%" w:type="pct"/>
             <w:tcBorders>
               <w:top w:val="single" w:sz="6" w:space="0" w:color="auto"/>
               <w:start w:val="single" w:sz="6" w:space="0" w:color="auto"/>
@@ -9556,7 +9435,7 @@
         </w:trPr>
         <w:tc>
           <w:tcPr>
-            <w:tcW w:w="28.1%" w:type="pct"/>
+            <w:tcW w:w="28.0%" w:type="pct"/>
             <w:tcBorders>
               <w:top w:val="single" w:sz="2" w:space="0" w:color="auto"/>
               <w:start w:val="single" w:sz="6" w:space="0" w:color="auto"/>
@@ -9593,7 +9472,7 @@
         </w:tc>
         <w:tc>
           <w:tcPr>
-            <w:tcW w:w="20.26%" w:type="pct"/>
+            <w:tcW w:w="20.0%" w:type="pct"/>
             <w:tcBorders>
               <w:top w:val="single" w:sz="6" w:space="0" w:color="auto"/>
               <w:start w:val="single" w:sz="6" w:space="0" w:color="auto"/>
@@ -9627,7 +9506,7 @@
         </w:tc>
         <w:tc>
           <w:tcPr>
-            <w:tcW w:w="14.6%" w:type="pct"/>
+            <w:tcW w:w="14.0%" w:type="pct"/>
             <w:tcBorders>
               <w:top w:val="single" w:sz="6" w:space="0" w:color="auto"/>
               <w:start w:val="single" w:sz="6" w:space="0" w:color="auto"/>
@@ -9661,7 +9540,7 @@
         </w:tc>
         <w:tc>
           <w:tcPr>
-            <w:tcW w:w="18.64%" w:type="pct"/>
+            <w:tcW w:w="18.0%" w:type="pct"/>
             <w:tcBorders>
               <w:top w:val="single" w:sz="6" w:space="0" w:color="auto"/>
               <w:start w:val="single" w:sz="6" w:space="0" w:color="auto"/>
@@ -9695,7 +9574,7 @@
         </w:tc>
         <w:tc>
           <w:tcPr>
-            <w:tcW w:w="18.4%" w:type="pct"/>
+            <w:tcW w:w="18.0%" w:type="pct"/>
             <w:tcBorders>
               <w:top w:val="single" w:sz="6" w:space="0" w:color="auto"/>
               <w:start w:val="single" w:sz="6" w:space="0" w:color="auto"/>
@@ -9734,33 +9613,33 @@
         </w:trPr>
         <w:tc>
           <w:tcPr>
-            <w:tcW w:w="28.1%" w:type="pct"/>
-            <w:tcBorders>
-              <w:top w:val="single" w:sz="6" w:space="0" w:color="auto"/>
-              <w:start w:val="single" w:sz="6" w:space="0" w:color="auto"/>
-              <w:bottom w:val="single" w:sz="6" w:space="0" w:color="auto"/>
-              <w:end w:val="single" w:sz="6" w:space="0" w:color="auto"/>
-            </w:tcBorders>
-            <w:shd w:val="clear" w:color="auto" w:fill="auto"/>
-            <w:hideMark/>
-          </w:tcPr>
-          <w:p>
-            <w:pPr>
-              <w:textAlignment w:val="baseline"/>
-              <w:rPr>
-                <w:b/>
-                <w:bCs/>
-                <w:spacing w:val="-1"/>
-                <w:sz w:val="16"/>
-                <w:szCs w:val="16"/>
-                <w:lang w:val="x-none" w:eastAsia="x-none"/>
-              </w:rPr>
-            </w:pPr>
-          </w:p>
-        </w:tc>
-        <w:tc>
-          <w:tcPr>
-            <w:tcW w:w="20.26%" w:type="pct"/>
+            <w:tcW w:w="28.0%" w:type="pct"/>
+            <w:tcBorders>
+              <w:top w:val="single" w:sz="6" w:space="0" w:color="auto"/>
+              <w:start w:val="single" w:sz="6" w:space="0" w:color="auto"/>
+              <w:bottom w:val="single" w:sz="6" w:space="0" w:color="auto"/>
+              <w:end w:val="single" w:sz="6" w:space="0" w:color="auto"/>
+            </w:tcBorders>
+            <w:shd w:val="clear" w:color="auto" w:fill="auto"/>
+            <w:hideMark/>
+          </w:tcPr>
+          <w:p>
+            <w:pPr>
+              <w:textAlignment w:val="baseline"/>
+              <w:rPr>
+                <w:b/>
+                <w:bCs/>
+                <w:spacing w:val="-1"/>
+                <w:sz w:val="16"/>
+                <w:szCs w:val="16"/>
+                <w:lang w:val="x-none" w:eastAsia="x-none"/>
+              </w:rPr>
+            </w:pPr>
+          </w:p>
+        </w:tc>
+        <w:tc>
+          <w:tcPr>
+            <w:tcW w:w="20.0%" w:type="pct"/>
             <w:tcBorders>
               <w:top w:val="single" w:sz="2" w:space="0" w:color="auto"/>
               <w:start w:val="single" w:sz="6" w:space="0" w:color="auto"/>
@@ -9794,7 +9673,7 @@
         </w:tc>
         <w:tc>
           <w:tcPr>
-            <w:tcW w:w="14.6%" w:type="pct"/>
+            <w:tcW w:w="14.0%" w:type="pct"/>
             <w:tcBorders>
               <w:top w:val="single" w:sz="2" w:space="0" w:color="auto"/>
               <w:start w:val="single" w:sz="6" w:space="0" w:color="auto"/>
@@ -9828,7 +9707,7 @@
         </w:tc>
         <w:tc>
           <w:tcPr>
-            <w:tcW w:w="18.64%" w:type="pct"/>
+            <w:tcW w:w="18.0%" w:type="pct"/>
             <w:tcBorders>
               <w:top w:val="single" w:sz="2" w:space="0" w:color="auto"/>
               <w:start w:val="single" w:sz="6" w:space="0" w:color="auto"/>
@@ -9862,7 +9741,7 @@
         </w:tc>
         <w:tc>
           <w:tcPr>
-            <w:tcW w:w="18.4%" w:type="pct"/>
+            <w:tcW w:w="18.0%" w:type="pct"/>
             <w:tcBorders>
               <w:top w:val="single" w:sz="2" w:space="0" w:color="auto"/>
               <w:start w:val="single" w:sz="6" w:space="0" w:color="auto"/>
@@ -9901,7 +9780,7 @@
         </w:trPr>
         <w:tc>
           <w:tcPr>
-            <w:tcW w:w="28.1%" w:type="pct"/>
+            <w:tcW w:w="28.0%" w:type="pct"/>
             <w:tcBorders>
               <w:top w:val="single" w:sz="6" w:space="0" w:color="auto"/>
               <w:start w:val="single" w:sz="6" w:space="0" w:color="auto"/>
@@ -9938,7 +9817,7 @@
         </w:tc>
         <w:tc>
           <w:tcPr>
-            <w:tcW w:w="20.26%" w:type="pct"/>
+            <w:tcW w:w="20.0%" w:type="pct"/>
             <w:tcBorders>
               <w:top w:val="single" w:sz="2" w:space="0" w:color="auto"/>
               <w:start w:val="single" w:sz="6" w:space="0" w:color="auto"/>
@@ -9972,7 +9851,7 @@
         </w:tc>
         <w:tc>
           <w:tcPr>
-            <w:tcW w:w="14.6%" w:type="pct"/>
+            <w:tcW w:w="14.0%" w:type="pct"/>
             <w:tcBorders>
               <w:top w:val="single" w:sz="2" w:space="0" w:color="auto"/>
               <w:start w:val="single" w:sz="6" w:space="0" w:color="auto"/>
@@ -10006,7 +9885,7 @@
         </w:tc>
         <w:tc>
           <w:tcPr>
-            <w:tcW w:w="18.64%" w:type="pct"/>
+            <w:tcW w:w="18.0%" w:type="pct"/>
             <w:tcBorders>
               <w:top w:val="single" w:sz="2" w:space="0" w:color="auto"/>
               <w:start w:val="single" w:sz="6" w:space="0" w:color="auto"/>
@@ -10040,7 +9919,7 @@
         </w:tc>
         <w:tc>
           <w:tcPr>
-            <w:tcW w:w="18.4%" w:type="pct"/>
+            <w:tcW w:w="18.0%" w:type="pct"/>
             <w:tcBorders>
               <w:top w:val="single" w:sz="2" w:space="0" w:color="auto"/>
               <w:start w:val="single" w:sz="6" w:space="0" w:color="auto"/>
@@ -10079,7 +9958,7 @@
         </w:trPr>
         <w:tc>
           <w:tcPr>
-            <w:tcW w:w="28.1%" w:type="pct"/>
+            <w:tcW w:w="28.0%" w:type="pct"/>
             <w:tcBorders>
               <w:top w:val="single" w:sz="6" w:space="0" w:color="auto"/>
               <w:start w:val="single" w:sz="6" w:space="0" w:color="auto"/>
@@ -10116,7 +9995,7 @@
         </w:tc>
         <w:tc>
           <w:tcPr>
-            <w:tcW w:w="20.26%" w:type="pct"/>
+            <w:tcW w:w="20.0%" w:type="pct"/>
             <w:tcBorders>
               <w:top w:val="single" w:sz="6" w:space="0" w:color="auto"/>
               <w:start w:val="single" w:sz="6" w:space="0" w:color="auto"/>
@@ -10150,7 +10029,7 @@
         </w:tc>
         <w:tc>
           <w:tcPr>
-            <w:tcW w:w="14.6%" w:type="pct"/>
+            <w:tcW w:w="14.0%" w:type="pct"/>
             <w:tcBorders>
               <w:top w:val="single" w:sz="2" w:space="0" w:color="auto"/>
               <w:start w:val="single" w:sz="6" w:space="0" w:color="auto"/>
@@ -10184,7 +10063,7 @@
         </w:tc>
         <w:tc>
           <w:tcPr>
-            <w:tcW w:w="18.64%" w:type="pct"/>
+            <w:tcW w:w="18.0%" w:type="pct"/>
             <w:tcBorders>
               <w:top w:val="single" w:sz="6" w:space="0" w:color="auto"/>
               <w:start w:val="single" w:sz="6" w:space="0" w:color="auto"/>
@@ -10218,7 +10097,7 @@
         </w:tc>
         <w:tc>
           <w:tcPr>
-            <w:tcW w:w="18.4%" w:type="pct"/>
+            <w:tcW w:w="18.0%" w:type="pct"/>
             <w:tcBorders>
               <w:top w:val="single" w:sz="6" w:space="0" w:color="auto"/>
               <w:start w:val="single" w:sz="6" w:space="0" w:color="auto"/>
@@ -10257,7 +10136,7 @@
         </w:trPr>
         <w:tc>
           <w:tcPr>
-            <w:tcW w:w="28.1%" w:type="pct"/>
+            <w:tcW w:w="28.0%" w:type="pct"/>
             <w:tcBorders>
               <w:top w:val="single" w:sz="2" w:space="0" w:color="auto"/>
               <w:start w:val="single" w:sz="6" w:space="0" w:color="auto"/>
@@ -10294,7 +10173,7 @@
         </w:tc>
         <w:tc>
           <w:tcPr>
-            <w:tcW w:w="20.26%" w:type="pct"/>
+            <w:tcW w:w="20.0%" w:type="pct"/>
             <w:tcBorders>
               <w:top w:val="single" w:sz="6" w:space="0" w:color="auto"/>
               <w:start w:val="single" w:sz="6" w:space="0" w:color="auto"/>
@@ -10328,7 +10207,7 @@
         </w:tc>
         <w:tc>
           <w:tcPr>
-            <w:tcW w:w="14.6%" w:type="pct"/>
+            <w:tcW w:w="14.0%" w:type="pct"/>
             <w:tcBorders>
               <w:top w:val="single" w:sz="6" w:space="0" w:color="auto"/>
               <w:start w:val="single" w:sz="6" w:space="0" w:color="auto"/>
@@ -10362,7 +10241,7 @@
         </w:tc>
         <w:tc>
           <w:tcPr>
-            <w:tcW w:w="18.64%" w:type="pct"/>
+            <w:tcW w:w="18.0%" w:type="pct"/>
             <w:tcBorders>
               <w:top w:val="single" w:sz="6" w:space="0" w:color="auto"/>
               <w:start w:val="single" w:sz="6" w:space="0" w:color="auto"/>
@@ -10396,7 +10275,7 @@
         </w:tc>
         <w:tc>
           <w:tcPr>
-            <w:tcW w:w="18.4%" w:type="pct"/>
+            <w:tcW w:w="18.0%" w:type="pct"/>
             <w:tcBorders>
               <w:top w:val="single" w:sz="6" w:space="0" w:color="auto"/>
               <w:start w:val="single" w:sz="6" w:space="0" w:color="auto"/>
@@ -10511,11 +10390,11 @@
         <w:tblLook w:firstRow="1" w:lastRow="0" w:firstColumn="1" w:lastColumn="0" w:noHBand="0" w:noVBand="1"/>
       </w:tblPr>
       <w:tblGrid>
-        <w:gridCol w:w="1365"/>
-        <w:gridCol w:w="983"/>
-        <w:gridCol w:w="706"/>
-        <w:gridCol w:w="902"/>
-        <w:gridCol w:w="894"/>
+        <w:gridCol w:w="1387"/>
+        <w:gridCol w:w="990"/>
+        <w:gridCol w:w="693"/>
+        <w:gridCol w:w="890"/>
+        <w:gridCol w:w="890"/>
       </w:tblGrid>
       <w:tr>
         <w:trPr>
@@ -10523,33 +10402,33 @@
         </w:trPr>
         <w:tc>
           <w:tcPr>
-            <w:tcW w:w="28.14%" w:type="pct"/>
-            <w:tcBorders>
-              <w:top w:val="single" w:sz="6" w:space="0" w:color="auto"/>
-              <w:start w:val="single" w:sz="6" w:space="0" w:color="auto"/>
-              <w:bottom w:val="single" w:sz="6" w:space="0" w:color="auto"/>
-              <w:end w:val="single" w:sz="6" w:space="0" w:color="auto"/>
-            </w:tcBorders>
-            <w:shd w:val="clear" w:color="auto" w:fill="auto"/>
-            <w:hideMark/>
-          </w:tcPr>
-          <w:p>
-            <w:pPr>
-              <w:textAlignment w:val="baseline"/>
-              <w:rPr>
-                <w:b/>
-                <w:bCs/>
-                <w:spacing w:val="-1"/>
-                <w:sz w:val="16"/>
-                <w:szCs w:val="16"/>
-                <w:lang w:val="x-none" w:eastAsia="x-none"/>
-              </w:rPr>
-            </w:pPr>
-          </w:p>
-        </w:tc>
-        <w:tc>
-          <w:tcPr>
-            <w:tcW w:w="20.26%" w:type="pct"/>
+            <w:tcW w:w="28.0%" w:type="pct"/>
+            <w:tcBorders>
+              <w:top w:val="single" w:sz="6" w:space="0" w:color="auto"/>
+              <w:start w:val="single" w:sz="6" w:space="0" w:color="auto"/>
+              <w:bottom w:val="single" w:sz="6" w:space="0" w:color="auto"/>
+              <w:end w:val="single" w:sz="6" w:space="0" w:color="auto"/>
+            </w:tcBorders>
+            <w:shd w:val="clear" w:color="auto" w:fill="auto"/>
+            <w:hideMark/>
+          </w:tcPr>
+          <w:p>
+            <w:pPr>
+              <w:textAlignment w:val="baseline"/>
+              <w:rPr>
+                <w:b/>
+                <w:bCs/>
+                <w:spacing w:val="-1"/>
+                <w:sz w:val="16"/>
+                <w:szCs w:val="16"/>
+                <w:lang w:val="x-none" w:eastAsia="x-none"/>
+              </w:rPr>
+            </w:pPr>
+          </w:p>
+        </w:tc>
+        <w:tc>
+          <w:tcPr>
+            <w:tcW w:w="20.0%" w:type="pct"/>
             <w:tcBorders>
               <w:top w:val="single" w:sz="6" w:space="0" w:color="auto"/>
               <w:start w:val="single" w:sz="6" w:space="0" w:color="auto"/>
@@ -10586,7 +10465,7 @@
         </w:tc>
         <w:tc>
           <w:tcPr>
-            <w:tcW w:w="14.56%" w:type="pct"/>
+            <w:tcW w:w="14.0%" w:type="pct"/>
             <w:tcBorders>
               <w:top w:val="single" w:sz="6" w:space="0" w:color="auto"/>
               <w:start w:val="single" w:sz="2" w:space="0" w:color="auto"/>
@@ -10623,7 +10502,7 @@
         </w:tc>
         <w:tc>
           <w:tcPr>
-            <w:tcW w:w="18.6%" w:type="pct"/>
+            <w:tcW w:w="18.0%" w:type="pct"/>
             <w:tcBorders>
               <w:top w:val="single" w:sz="6" w:space="0" w:color="auto"/>
               <w:start w:val="single" w:sz="6" w:space="0" w:color="auto"/>
@@ -10660,7 +10539,7 @@
         </w:tc>
         <w:tc>
           <w:tcPr>
-            <w:tcW w:w="18.44%" w:type="pct"/>
+            <w:tcW w:w="18.0%" w:type="pct"/>
             <w:tcBorders>
               <w:top w:val="single" w:sz="6" w:space="0" w:color="auto"/>
               <w:start w:val="single" w:sz="6" w:space="0" w:color="auto"/>
@@ -10702,7 +10581,7 @@
         </w:trPr>
         <w:tc>
           <w:tcPr>
-            <w:tcW w:w="28.14%" w:type="pct"/>
+            <w:tcW w:w="28.0%" w:type="pct"/>
             <w:tcBorders>
               <w:top w:val="single" w:sz="6" w:space="0" w:color="auto"/>
               <w:start w:val="single" w:sz="6" w:space="0" w:color="auto"/>
@@ -10740,7 +10619,7 @@
         </w:tc>
         <w:tc>
           <w:tcPr>
-            <w:tcW w:w="20.26%" w:type="pct"/>
+            <w:tcW w:w="20.0%" w:type="pct"/>
             <w:tcBorders>
               <w:top w:val="single" w:sz="6" w:space="0" w:color="auto"/>
               <w:start w:val="single" w:sz="6" w:space="0" w:color="auto"/>
@@ -10774,7 +10653,7 @@
         </w:tc>
         <w:tc>
           <w:tcPr>
-            <w:tcW w:w="14.56%" w:type="pct"/>
+            <w:tcW w:w="14.0%" w:type="pct"/>
             <w:tcBorders>
               <w:top w:val="single" w:sz="6" w:space="0" w:color="auto"/>
               <w:start w:val="single" w:sz="6" w:space="0" w:color="auto"/>
@@ -10808,7 +10687,7 @@
         </w:tc>
         <w:tc>
           <w:tcPr>
-            <w:tcW w:w="18.6%" w:type="pct"/>
+            <w:tcW w:w="18.0%" w:type="pct"/>
             <w:tcBorders>
               <w:top w:val="single" w:sz="6" w:space="0" w:color="auto"/>
               <w:start w:val="single" w:sz="6" w:space="0" w:color="auto"/>
@@ -10842,7 +10721,7 @@
         </w:tc>
         <w:tc>
           <w:tcPr>
-            <w:tcW w:w="18.44%" w:type="pct"/>
+            <w:tcW w:w="18.0%" w:type="pct"/>
             <w:tcBorders>
               <w:top w:val="single" w:sz="6" w:space="0" w:color="auto"/>
               <w:start w:val="single" w:sz="6" w:space="0" w:color="auto"/>
@@ -10881,7 +10760,7 @@
         </w:trPr>
         <w:tc>
           <w:tcPr>
-            <w:tcW w:w="28.14%" w:type="pct"/>
+            <w:tcW w:w="28.0%" w:type="pct"/>
             <w:tcBorders>
               <w:top w:val="single" w:sz="6" w:space="0" w:color="auto"/>
               <w:start w:val="single" w:sz="6" w:space="0" w:color="auto"/>
@@ -10919,7 +10798,7 @@
         </w:tc>
         <w:tc>
           <w:tcPr>
-            <w:tcW w:w="20.26%" w:type="pct"/>
+            <w:tcW w:w="20.0%" w:type="pct"/>
             <w:tcBorders>
               <w:top w:val="single" w:sz="6" w:space="0" w:color="auto"/>
               <w:start w:val="single" w:sz="6" w:space="0" w:color="auto"/>
@@ -10953,7 +10832,7 @@
         </w:tc>
         <w:tc>
           <w:tcPr>
-            <w:tcW w:w="14.56%" w:type="pct"/>
+            <w:tcW w:w="14.0%" w:type="pct"/>
             <w:tcBorders>
               <w:top w:val="single" w:sz="6" w:space="0" w:color="auto"/>
               <w:start w:val="single" w:sz="6" w:space="0" w:color="auto"/>
@@ -10987,7 +10866,7 @@
         </w:tc>
         <w:tc>
           <w:tcPr>
-            <w:tcW w:w="18.6%" w:type="pct"/>
+            <w:tcW w:w="18.0%" w:type="pct"/>
             <w:tcBorders>
               <w:top w:val="single" w:sz="6" w:space="0" w:color="auto"/>
               <w:start w:val="single" w:sz="6" w:space="0" w:color="auto"/>
@@ -11021,7 +10900,7 @@
         </w:tc>
         <w:tc>
           <w:tcPr>
-            <w:tcW w:w="18.44%" w:type="pct"/>
+            <w:tcW w:w="18.0%" w:type="pct"/>
             <w:tcBorders>
               <w:top w:val="single" w:sz="6" w:space="0" w:color="auto"/>
               <w:start w:val="single" w:sz="6" w:space="0" w:color="auto"/>
@@ -11060,7 +10939,7 @@
         </w:trPr>
         <w:tc>
           <w:tcPr>
-            <w:tcW w:w="28.14%" w:type="pct"/>
+            <w:tcW w:w="28.0%" w:type="pct"/>
             <w:tcBorders>
               <w:top w:val="single" w:sz="6" w:space="0" w:color="auto"/>
               <w:start w:val="single" w:sz="6" w:space="0" w:color="auto"/>
@@ -11098,7 +10977,7 @@
         </w:tc>
         <w:tc>
           <w:tcPr>
-            <w:tcW w:w="20.26%" w:type="pct"/>
+            <w:tcW w:w="20.0%" w:type="pct"/>
             <w:tcBorders>
               <w:top w:val="single" w:sz="6" w:space="0" w:color="auto"/>
               <w:start w:val="single" w:sz="6" w:space="0" w:color="auto"/>
@@ -11132,7 +11011,7 @@
         </w:tc>
         <w:tc>
           <w:tcPr>
-            <w:tcW w:w="14.56%" w:type="pct"/>
+            <w:tcW w:w="14.0%" w:type="pct"/>
             <w:tcBorders>
               <w:top w:val="single" w:sz="6" w:space="0" w:color="auto"/>
               <w:start w:val="single" w:sz="6" w:space="0" w:color="auto"/>
@@ -11166,7 +11045,7 @@
         </w:tc>
         <w:tc>
           <w:tcPr>
-            <w:tcW w:w="18.6%" w:type="pct"/>
+            <w:tcW w:w="18.0%" w:type="pct"/>
             <w:tcBorders>
               <w:top w:val="single" w:sz="6" w:space="0" w:color="auto"/>
               <w:start w:val="single" w:sz="6" w:space="0" w:color="auto"/>
@@ -11200,7 +11079,7 @@
         </w:tc>
         <w:tc>
           <w:tcPr>
-            <w:tcW w:w="18.44%" w:type="pct"/>
+            <w:tcW w:w="18.0%" w:type="pct"/>
             <w:tcBorders>
               <w:top w:val="single" w:sz="6" w:space="0" w:color="auto"/>
               <w:start w:val="single" w:sz="6" w:space="0" w:color="auto"/>
@@ -11239,7 +11118,7 @@
         </w:trPr>
         <w:tc>
           <w:tcPr>
-            <w:tcW w:w="28.14%" w:type="pct"/>
+            <w:tcW w:w="28.0%" w:type="pct"/>
             <w:tcBorders>
               <w:top w:val="single" w:sz="6" w:space="0" w:color="auto"/>
               <w:start w:val="single" w:sz="6" w:space="0" w:color="auto"/>
@@ -11277,7 +11156,7 @@
         </w:tc>
         <w:tc>
           <w:tcPr>
-            <w:tcW w:w="20.26%" w:type="pct"/>
+            <w:tcW w:w="20.0%" w:type="pct"/>
             <w:tcBorders>
               <w:top w:val="single" w:sz="6" w:space="0" w:color="auto"/>
               <w:start w:val="single" w:sz="6" w:space="0" w:color="auto"/>
@@ -11311,7 +11190,7 @@
         </w:tc>
         <w:tc>
           <w:tcPr>
-            <w:tcW w:w="14.56%" w:type="pct"/>
+            <w:tcW w:w="14.0%" w:type="pct"/>
             <w:tcBorders>
               <w:top w:val="single" w:sz="6" w:space="0" w:color="auto"/>
               <w:start w:val="single" w:sz="6" w:space="0" w:color="auto"/>
@@ -11345,7 +11224,7 @@
         </w:tc>
         <w:tc>
           <w:tcPr>
-            <w:tcW w:w="18.6%" w:type="pct"/>
+            <w:tcW w:w="18.0%" w:type="pct"/>
             <w:tcBorders>
               <w:top w:val="single" w:sz="6" w:space="0" w:color="auto"/>
               <w:start w:val="single" w:sz="6" w:space="0" w:color="auto"/>
@@ -11379,7 +11258,7 @@
         </w:tc>
         <w:tc>
           <w:tcPr>
-            <w:tcW w:w="18.44%" w:type="pct"/>
+            <w:tcW w:w="18.0%" w:type="pct"/>
             <w:tcBorders>
               <w:top w:val="single" w:sz="6" w:space="0" w:color="auto"/>
               <w:start w:val="single" w:sz="6" w:space="0" w:color="auto"/>
@@ -11418,7 +11297,7 @@
         </w:trPr>
         <w:tc>
           <w:tcPr>
-            <w:tcW w:w="28.14%" w:type="pct"/>
+            <w:tcW w:w="28.0%" w:type="pct"/>
             <w:tcBorders>
               <w:top w:val="single" w:sz="6" w:space="0" w:color="auto"/>
               <w:start w:val="single" w:sz="6" w:space="0" w:color="auto"/>
@@ -11456,7 +11335,7 @@
         </w:tc>
         <w:tc>
           <w:tcPr>
-            <w:tcW w:w="20.26%" w:type="pct"/>
+            <w:tcW w:w="20.0%" w:type="pct"/>
             <w:tcBorders>
               <w:top w:val="single" w:sz="6" w:space="0" w:color="auto"/>
               <w:start w:val="single" w:sz="6" w:space="0" w:color="auto"/>
@@ -11490,7 +11369,7 @@
         </w:tc>
         <w:tc>
           <w:tcPr>
-            <w:tcW w:w="14.56%" w:type="pct"/>
+            <w:tcW w:w="14.0%" w:type="pct"/>
             <w:tcBorders>
               <w:top w:val="single" w:sz="6" w:space="0" w:color="auto"/>
               <w:start w:val="single" w:sz="6" w:space="0" w:color="auto"/>
@@ -11524,7 +11403,7 @@
         </w:tc>
         <w:tc>
           <w:tcPr>
-            <w:tcW w:w="18.6%" w:type="pct"/>
+            <w:tcW w:w="18.0%" w:type="pct"/>
             <w:tcBorders>
               <w:top w:val="single" w:sz="6" w:space="0" w:color="auto"/>
               <w:start w:val="single" w:sz="6" w:space="0" w:color="auto"/>
@@ -11558,7 +11437,7 @@
         </w:tc>
         <w:tc>
           <w:tcPr>
-            <w:tcW w:w="18.44%" w:type="pct"/>
+            <w:tcW w:w="18.0%" w:type="pct"/>
             <w:tcBorders>
               <w:top w:val="single" w:sz="6" w:space="0" w:color="auto"/>
               <w:start w:val="single" w:sz="6" w:space="0" w:color="auto"/>
@@ -11597,7 +11476,7 @@
         </w:trPr>
         <w:tc>
           <w:tcPr>
-            <w:tcW w:w="28.14%" w:type="pct"/>
+            <w:tcW w:w="28.0%" w:type="pct"/>
             <w:tcBorders>
               <w:top w:val="single" w:sz="6" w:space="0" w:color="auto"/>
               <w:start w:val="single" w:sz="6" w:space="0" w:color="auto"/>
@@ -11635,7 +11514,7 @@
         </w:tc>
         <w:tc>
           <w:tcPr>
-            <w:tcW w:w="20.26%" w:type="pct"/>
+            <w:tcW w:w="20.0%" w:type="pct"/>
             <w:tcBorders>
               <w:top w:val="single" w:sz="6" w:space="0" w:color="auto"/>
               <w:start w:val="single" w:sz="6" w:space="0" w:color="auto"/>
@@ -11669,7 +11548,7 @@
         </w:tc>
         <w:tc>
           <w:tcPr>
-            <w:tcW w:w="14.56%" w:type="pct"/>
+            <w:tcW w:w="14.0%" w:type="pct"/>
             <w:tcBorders>
               <w:top w:val="single" w:sz="6" w:space="0" w:color="auto"/>
               <w:start w:val="single" w:sz="6" w:space="0" w:color="auto"/>
@@ -11703,7 +11582,7 @@
         </w:tc>
         <w:tc>
           <w:tcPr>
-            <w:tcW w:w="18.6%" w:type="pct"/>
+            <w:tcW w:w="18.0%" w:type="pct"/>
             <w:tcBorders>
               <w:top w:val="single" w:sz="6" w:space="0" w:color="auto"/>
               <w:start w:val="single" w:sz="6" w:space="0" w:color="auto"/>
@@ -11737,7 +11616,7 @@
         </w:tc>
         <w:tc>
           <w:tcPr>
-            <w:tcW w:w="18.44%" w:type="pct"/>
+            <w:tcW w:w="18.0%" w:type="pct"/>
             <w:tcBorders>
               <w:top w:val="single" w:sz="6" w:space="0" w:color="auto"/>
               <w:start w:val="single" w:sz="6" w:space="0" w:color="auto"/>
@@ -11776,7 +11655,7 @@
         </w:trPr>
         <w:tc>
           <w:tcPr>
-            <w:tcW w:w="28.14%" w:type="pct"/>
+            <w:tcW w:w="28.0%" w:type="pct"/>
             <w:tcBorders>
               <w:top w:val="single" w:sz="6" w:space="0" w:color="auto"/>
               <w:start w:val="single" w:sz="6" w:space="0" w:color="auto"/>
@@ -11814,7 +11693,7 @@
         </w:tc>
         <w:tc>
           <w:tcPr>
-            <w:tcW w:w="20.26%" w:type="pct"/>
+            <w:tcW w:w="20.0%" w:type="pct"/>
             <w:tcBorders>
               <w:top w:val="single" w:sz="6" w:space="0" w:color="auto"/>
               <w:start w:val="single" w:sz="6" w:space="0" w:color="auto"/>
@@ -11848,7 +11727,7 @@
         </w:tc>
         <w:tc>
           <w:tcPr>
-            <w:tcW w:w="14.56%" w:type="pct"/>
+            <w:tcW w:w="14.0%" w:type="pct"/>
             <w:tcBorders>
               <w:top w:val="single" w:sz="6" w:space="0" w:color="auto"/>
               <w:start w:val="single" w:sz="6" w:space="0" w:color="auto"/>
@@ -11882,7 +11761,7 @@
         </w:tc>
         <w:tc>
           <w:tcPr>
-            <w:tcW w:w="18.6%" w:type="pct"/>
+            <w:tcW w:w="18.0%" w:type="pct"/>
             <w:tcBorders>
               <w:top w:val="single" w:sz="6" w:space="0" w:color="auto"/>
               <w:start w:val="single" w:sz="6" w:space="0" w:color="auto"/>
@@ -11916,7 +11795,7 @@
         </w:tc>
         <w:tc>
           <w:tcPr>
-            <w:tcW w:w="18.44%" w:type="pct"/>
+            <w:tcW w:w="18.0%" w:type="pct"/>
             <w:tcBorders>
               <w:top w:val="single" w:sz="6" w:space="0" w:color="auto"/>
               <w:start w:val="single" w:sz="6" w:space="0" w:color="auto"/>
@@ -12026,11 +11905,11 @@
         <w:tblLook w:firstRow="1" w:lastRow="0" w:firstColumn="1" w:lastColumn="0" w:noHBand="0" w:noVBand="1"/>
       </w:tblPr>
       <w:tblGrid>
-        <w:gridCol w:w="1362"/>
-        <w:gridCol w:w="983"/>
-        <w:gridCol w:w="708"/>
-        <w:gridCol w:w="904"/>
-        <w:gridCol w:w="893"/>
+        <w:gridCol w:w="1387"/>
+        <w:gridCol w:w="990"/>
+        <w:gridCol w:w="693"/>
+        <w:gridCol w:w="890"/>
+        <w:gridCol w:w="890"/>
       </w:tblGrid>
       <w:tr>
         <w:trPr>
@@ -12038,7 +11917,7 @@
         </w:trPr>
         <w:tc>
           <w:tcPr>
-            <w:tcW w:w="28.08%" w:type="pct"/>
+            <w:tcW w:w="28.0%" w:type="pct"/>
             <w:tcBorders>
               <w:top w:val="single" w:sz="6" w:space="0" w:color="auto"/>
               <w:start w:val="single" w:sz="6" w:space="0" w:color="auto"/>
@@ -12072,7 +11951,7 @@
         </w:tc>
         <w:tc>
           <w:tcPr>
-            <w:tcW w:w="20.26%" w:type="pct"/>
+            <w:tcW w:w="20.0%" w:type="pct"/>
             <w:tcBorders>
               <w:top w:val="single" w:sz="2" w:space="0" w:color="auto"/>
               <w:start w:val="single" w:sz="6" w:space="0" w:color="auto"/>
@@ -12110,7 +11989,7 @@
         </w:tc>
         <w:tc>
           <w:tcPr>
-            <w:tcW w:w="14.6%" w:type="pct"/>
+            <w:tcW w:w="14.0%" w:type="pct"/>
             <w:tcBorders>
               <w:top w:val="single" w:sz="6" w:space="0" w:color="auto"/>
               <w:start w:val="single" w:sz="6" w:space="0" w:color="auto"/>
@@ -12148,7 +12027,7 @@
         </w:tc>
         <w:tc>
           <w:tcPr>
-            <w:tcW w:w="18.64%" w:type="pct"/>
+            <w:tcW w:w="18.0%" w:type="pct"/>
             <w:tcBorders>
               <w:top w:val="single" w:sz="6" w:space="0" w:color="auto"/>
               <w:start w:val="single" w:sz="6" w:space="0" w:color="auto"/>
@@ -12186,7 +12065,7 @@
         </w:tc>
         <w:tc>
           <w:tcPr>
-            <w:tcW w:w="18.42%" w:type="pct"/>
+            <w:tcW w:w="18.0%" w:type="pct"/>
             <w:tcBorders>
               <w:top w:val="single" w:sz="6" w:space="0" w:color="auto"/>
               <w:start w:val="single" w:sz="6" w:space="0" w:color="auto"/>
@@ -12229,7 +12108,7 @@
         </w:trPr>
         <w:tc>
           <w:tcPr>
-            <w:tcW w:w="28.08%" w:type="pct"/>
+            <w:tcW w:w="28.0%" w:type="pct"/>
             <w:tcBorders>
               <w:top w:val="single" w:sz="6" w:space="0" w:color="auto"/>
               <w:start w:val="single" w:sz="6" w:space="0" w:color="auto"/>
@@ -12267,7 +12146,7 @@
         </w:tc>
         <w:tc>
           <w:tcPr>
-            <w:tcW w:w="20.26%" w:type="pct"/>
+            <w:tcW w:w="20.0%" w:type="pct"/>
             <w:tcBorders>
               <w:top w:val="single" w:sz="2" w:space="0" w:color="auto"/>
               <w:start w:val="single" w:sz="6" w:space="0" w:color="auto"/>
@@ -12301,7 +12180,7 @@
         </w:tc>
         <w:tc>
           <w:tcPr>
-            <w:tcW w:w="14.6%" w:type="pct"/>
+            <w:tcW w:w="14.0%" w:type="pct"/>
             <w:tcBorders>
               <w:top w:val="single" w:sz="6" w:space="0" w:color="auto"/>
               <w:start w:val="single" w:sz="6" w:space="0" w:color="auto"/>
@@ -12335,7 +12214,7 @@
         </w:tc>
         <w:tc>
           <w:tcPr>
-            <w:tcW w:w="18.64%" w:type="pct"/>
+            <w:tcW w:w="18.0%" w:type="pct"/>
             <w:tcBorders>
               <w:top w:val="single" w:sz="6" w:space="0" w:color="auto"/>
               <w:start w:val="single" w:sz="6" w:space="0" w:color="auto"/>
@@ -12369,7 +12248,7 @@
         </w:tc>
         <w:tc>
           <w:tcPr>
-            <w:tcW w:w="18.42%" w:type="pct"/>
+            <w:tcW w:w="18.0%" w:type="pct"/>
             <w:tcBorders>
               <w:top w:val="single" w:sz="6" w:space="0" w:color="auto"/>
               <w:start w:val="single" w:sz="6" w:space="0" w:color="auto"/>
@@ -12408,7 +12287,7 @@
         </w:trPr>
         <w:tc>
           <w:tcPr>
-            <w:tcW w:w="28.08%" w:type="pct"/>
+            <w:tcW w:w="28.0%" w:type="pct"/>
             <w:tcBorders>
               <w:top w:val="single" w:sz="6" w:space="0" w:color="auto"/>
               <w:start w:val="single" w:sz="6" w:space="0" w:color="auto"/>
@@ -12446,7 +12325,7 @@
         </w:tc>
         <w:tc>
           <w:tcPr>
-            <w:tcW w:w="20.26%" w:type="pct"/>
+            <w:tcW w:w="20.0%" w:type="pct"/>
             <w:tcBorders>
               <w:top w:val="single" w:sz="2" w:space="0" w:color="auto"/>
               <w:start w:val="single" w:sz="6" w:space="0" w:color="auto"/>
@@ -12480,7 +12359,7 @@
         </w:tc>
         <w:tc>
           <w:tcPr>
-            <w:tcW w:w="14.6%" w:type="pct"/>
+            <w:tcW w:w="14.0%" w:type="pct"/>
             <w:tcBorders>
               <w:top w:val="single" w:sz="6" w:space="0" w:color="auto"/>
               <w:start w:val="single" w:sz="6" w:space="0" w:color="auto"/>
@@ -12514,7 +12393,7 @@
         </w:tc>
         <w:tc>
           <w:tcPr>
-            <w:tcW w:w="18.64%" w:type="pct"/>
+            <w:tcW w:w="18.0%" w:type="pct"/>
             <w:tcBorders>
               <w:top w:val="single" w:sz="6" w:space="0" w:color="auto"/>
               <w:start w:val="single" w:sz="6" w:space="0" w:color="auto"/>
@@ -12548,7 +12427,7 @@
         </w:tc>
         <w:tc>
           <w:tcPr>
-            <w:tcW w:w="18.42%" w:type="pct"/>
+            <w:tcW w:w="18.0%" w:type="pct"/>
             <w:tcBorders>
               <w:top w:val="single" w:sz="6" w:space="0" w:color="auto"/>
               <w:start w:val="single" w:sz="6" w:space="0" w:color="auto"/>
@@ -12587,7 +12466,7 @@
         </w:trPr>
         <w:tc>
           <w:tcPr>
-            <w:tcW w:w="28.08%" w:type="pct"/>
+            <w:tcW w:w="28.0%" w:type="pct"/>
             <w:tcBorders>
               <w:top w:val="single" w:sz="6" w:space="0" w:color="auto"/>
               <w:start w:val="single" w:sz="6" w:space="0" w:color="auto"/>
@@ -12625,7 +12504,7 @@
         </w:tc>
         <w:tc>
           <w:tcPr>
-            <w:tcW w:w="20.26%" w:type="pct"/>
+            <w:tcW w:w="20.0%" w:type="pct"/>
             <w:tcBorders>
               <w:top w:val="single" w:sz="2" w:space="0" w:color="auto"/>
               <w:start w:val="single" w:sz="6" w:space="0" w:color="auto"/>
@@ -12659,7 +12538,7 @@
         </w:tc>
         <w:tc>
           <w:tcPr>
-            <w:tcW w:w="14.6%" w:type="pct"/>
+            <w:tcW w:w="14.0%" w:type="pct"/>
             <w:tcBorders>
               <w:top w:val="single" w:sz="6" w:space="0" w:color="auto"/>
               <w:start w:val="single" w:sz="6" w:space="0" w:color="auto"/>
@@ -12693,7 +12572,7 @@
         </w:tc>
         <w:tc>
           <w:tcPr>
-            <w:tcW w:w="18.64%" w:type="pct"/>
+            <w:tcW w:w="18.0%" w:type="pct"/>
             <w:tcBorders>
               <w:top w:val="single" w:sz="6" w:space="0" w:color="auto"/>
               <w:start w:val="single" w:sz="6" w:space="0" w:color="auto"/>
@@ -12727,7 +12606,7 @@
         </w:tc>
         <w:tc>
           <w:tcPr>
-            <w:tcW w:w="18.42%" w:type="pct"/>
+            <w:tcW w:w="18.0%" w:type="pct"/>
             <w:tcBorders>
               <w:top w:val="single" w:sz="6" w:space="0" w:color="auto"/>
               <w:start w:val="single" w:sz="6" w:space="0" w:color="auto"/>
@@ -12766,7 +12645,7 @@
         </w:trPr>
         <w:tc>
           <w:tcPr>
-            <w:tcW w:w="28.08%" w:type="pct"/>
+            <w:tcW w:w="28.0%" w:type="pct"/>
             <w:tcBorders>
               <w:top w:val="single" w:sz="6" w:space="0" w:color="auto"/>
               <w:start w:val="single" w:sz="6" w:space="0" w:color="auto"/>
@@ -12804,7 +12683,7 @@
         </w:tc>
         <w:tc>
           <w:tcPr>
-            <w:tcW w:w="20.26%" w:type="pct"/>
+            <w:tcW w:w="20.0%" w:type="pct"/>
             <w:tcBorders>
               <w:top w:val="single" w:sz="2" w:space="0" w:color="auto"/>
               <w:start w:val="single" w:sz="6" w:space="0" w:color="auto"/>
@@ -12838,7 +12717,7 @@
         </w:tc>
         <w:tc>
           <w:tcPr>
-            <w:tcW w:w="14.6%" w:type="pct"/>
+            <w:tcW w:w="14.0%" w:type="pct"/>
             <w:tcBorders>
               <w:top w:val="single" w:sz="6" w:space="0" w:color="auto"/>
               <w:start w:val="single" w:sz="6" w:space="0" w:color="auto"/>
@@ -12872,7 +12751,7 @@
         </w:tc>
         <w:tc>
           <w:tcPr>
-            <w:tcW w:w="18.64%" w:type="pct"/>
+            <w:tcW w:w="18.0%" w:type="pct"/>
             <w:tcBorders>
               <w:top w:val="single" w:sz="6" w:space="0" w:color="auto"/>
               <w:start w:val="single" w:sz="6" w:space="0" w:color="auto"/>
@@ -12906,7 +12785,7 @@
         </w:tc>
         <w:tc>
           <w:tcPr>
-            <w:tcW w:w="18.42%" w:type="pct"/>
+            <w:tcW w:w="18.0%" w:type="pct"/>
             <w:tcBorders>
               <w:top w:val="single" w:sz="6" w:space="0" w:color="auto"/>
               <w:start w:val="single" w:sz="6" w:space="0" w:color="auto"/>
@@ -12945,7 +12824,7 @@
         </w:trPr>
         <w:tc>
           <w:tcPr>
-            <w:tcW w:w="28.08%" w:type="pct"/>
+            <w:tcW w:w="28.0%" w:type="pct"/>
             <w:tcBorders>
               <w:top w:val="single" w:sz="6" w:space="0" w:color="auto"/>
               <w:start w:val="single" w:sz="6" w:space="0" w:color="auto"/>
@@ -12983,7 +12862,7 @@
         </w:tc>
         <w:tc>
           <w:tcPr>
-            <w:tcW w:w="20.26%" w:type="pct"/>
+            <w:tcW w:w="20.0%" w:type="pct"/>
             <w:tcBorders>
               <w:top w:val="single" w:sz="2" w:space="0" w:color="auto"/>
               <w:start w:val="single" w:sz="6" w:space="0" w:color="auto"/>
@@ -13017,7 +12896,7 @@
         </w:tc>
         <w:tc>
           <w:tcPr>
-            <w:tcW w:w="14.6%" w:type="pct"/>
+            <w:tcW w:w="14.0%" w:type="pct"/>
             <w:tcBorders>
               <w:top w:val="single" w:sz="6" w:space="0" w:color="auto"/>
               <w:start w:val="single" w:sz="6" w:space="0" w:color="auto"/>
@@ -13051,7 +12930,7 @@
         </w:tc>
         <w:tc>
           <w:tcPr>
-            <w:tcW w:w="18.64%" w:type="pct"/>
+            <w:tcW w:w="18.0%" w:type="pct"/>
             <w:tcBorders>
               <w:top w:val="single" w:sz="6" w:space="0" w:color="auto"/>
               <w:start w:val="single" w:sz="6" w:space="0" w:color="auto"/>
@@ -13085,7 +12964,7 @@
         </w:tc>
         <w:tc>
           <w:tcPr>
-            <w:tcW w:w="18.42%" w:type="pct"/>
+            <w:tcW w:w="18.0%" w:type="pct"/>
             <w:tcBorders>
               <w:top w:val="single" w:sz="6" w:space="0" w:color="auto"/>
               <w:start w:val="single" w:sz="6" w:space="0" w:color="auto"/>
@@ -13124,7 +13003,7 @@
         </w:trPr>
         <w:tc>
           <w:tcPr>
-            <w:tcW w:w="28.08%" w:type="pct"/>
+            <w:tcW w:w="28.0%" w:type="pct"/>
             <w:tcBorders>
               <w:top w:val="single" w:sz="6" w:space="0" w:color="auto"/>
               <w:start w:val="single" w:sz="6" w:space="0" w:color="auto"/>
@@ -13162,7 +13041,7 @@
         </w:tc>
         <w:tc>
           <w:tcPr>
-            <w:tcW w:w="20.26%" w:type="pct"/>
+            <w:tcW w:w="20.0%" w:type="pct"/>
             <w:tcBorders>
               <w:top w:val="single" w:sz="2" w:space="0" w:color="auto"/>
               <w:start w:val="single" w:sz="6" w:space="0" w:color="auto"/>
@@ -13196,7 +13075,7 @@
         </w:tc>
         <w:tc>
           <w:tcPr>
-            <w:tcW w:w="14.6%" w:type="pct"/>
+            <w:tcW w:w="14.0%" w:type="pct"/>
             <w:tcBorders>
               <w:top w:val="single" w:sz="6" w:space="0" w:color="auto"/>
               <w:start w:val="single" w:sz="6" w:space="0" w:color="auto"/>
@@ -13230,7 +13109,7 @@
         </w:tc>
         <w:tc>
           <w:tcPr>
-            <w:tcW w:w="18.64%" w:type="pct"/>
+            <w:tcW w:w="18.0%" w:type="pct"/>
             <w:tcBorders>
               <w:top w:val="single" w:sz="6" w:space="0" w:color="auto"/>
               <w:start w:val="single" w:sz="6" w:space="0" w:color="auto"/>
@@ -13264,7 +13143,7 @@
         </w:tc>
         <w:tc>
           <w:tcPr>
-            <w:tcW w:w="18.42%" w:type="pct"/>
+            <w:tcW w:w="18.0%" w:type="pct"/>
             <w:tcBorders>
               <w:top w:val="single" w:sz="6" w:space="0" w:color="auto"/>
               <w:start w:val="single" w:sz="6" w:space="0" w:color="auto"/>
@@ -13303,7 +13182,7 @@
         </w:trPr>
         <w:tc>
           <w:tcPr>
-            <w:tcW w:w="28.08%" w:type="pct"/>
+            <w:tcW w:w="28.0%" w:type="pct"/>
             <w:tcBorders>
               <w:top w:val="single" w:sz="6" w:space="0" w:color="auto"/>
               <w:start w:val="single" w:sz="6" w:space="0" w:color="auto"/>
@@ -13341,7 +13220,7 @@
         </w:tc>
         <w:tc>
           <w:tcPr>
-            <w:tcW w:w="20.26%" w:type="pct"/>
+            <w:tcW w:w="20.0%" w:type="pct"/>
             <w:tcBorders>
               <w:top w:val="single" w:sz="2" w:space="0" w:color="auto"/>
               <w:start w:val="single" w:sz="6" w:space="0" w:color="auto"/>
@@ -13375,7 +13254,7 @@
         </w:tc>
         <w:tc>
           <w:tcPr>
-            <w:tcW w:w="14.6%" w:type="pct"/>
+            <w:tcW w:w="14.0%" w:type="pct"/>
             <w:tcBorders>
               <w:top w:val="single" w:sz="6" w:space="0" w:color="auto"/>
               <w:start w:val="single" w:sz="6" w:space="0" w:color="auto"/>
@@ -13409,7 +13288,7 @@
         </w:tc>
         <w:tc>
           <w:tcPr>
-            <w:tcW w:w="18.64%" w:type="pct"/>
+            <w:tcW w:w="18.0%" w:type="pct"/>
             <w:tcBorders>
               <w:top w:val="single" w:sz="6" w:space="0" w:color="auto"/>
               <w:start w:val="single" w:sz="6" w:space="0" w:color="auto"/>
@@ -13443,7 +13322,7 @@
         </w:tc>
         <w:tc>
           <w:tcPr>
-            <w:tcW w:w="18.42%" w:type="pct"/>
+            <w:tcW w:w="18.0%" w:type="pct"/>
             <w:tcBorders>
               <w:top w:val="single" w:sz="6" w:space="0" w:color="auto"/>
               <w:start w:val="single" w:sz="6" w:space="0" w:color="auto"/>
@@ -16451,6 +16330,7 @@
         <w:pStyle w:val="Heading1"/>
       </w:pPr>
       <w:r>
+        <w:lastRenderedPageBreak/>
         <w:t>CONCLUSIONS</w:t>
       </w:r>
     </w:p>
@@ -16463,9 +16343,59 @@
           <w:spacing w:val="-1"/>
           <w:sz w:val="20"/>
           <w:szCs w:val="20"/>
-          <w:lang w:val="x-none" w:eastAsia="x-none"/>
+          <w:lang w:eastAsia="x-none"/>
         </w:rPr>
       </w:pPr>
+      <w:r>
+        <w:rPr>
+          <w:rFonts w:eastAsia="SimSun"/>
+          <w:spacing w:val="-1"/>
+          <w:sz w:val="20"/>
+          <w:szCs w:val="20"/>
+          <w:lang w:eastAsia="x-none"/>
+        </w:rPr>
+        <w:t xml:space="preserve">These five algorithms yielded high </w:t>
+      </w:r>
+      <w:r>
+        <w:rPr>
+          <w:rFonts w:eastAsia="SimSun"/>
+          <w:spacing w:val="-1"/>
+          <w:sz w:val="20"/>
+          <w:szCs w:val="20"/>
+          <w:lang w:eastAsia="x-none"/>
+        </w:rPr>
+        <w:t>accuracy;</w:t>
+      </w:r>
+      <w:r>
+        <w:rPr>
+          <w:rFonts w:eastAsia="SimSun"/>
+          <w:spacing w:val="-1"/>
+          <w:sz w:val="20"/>
+          <w:szCs w:val="20"/>
+          <w:lang w:eastAsia="x-none"/>
+        </w:rPr>
+        <w:t xml:space="preserve"> every algorithm </w:t>
+      </w:r>
+      <w:r>
+        <w:rPr>
+          <w:rFonts w:eastAsia="SimSun"/>
+          <w:spacing w:val="-1"/>
+          <w:sz w:val="20"/>
+          <w:szCs w:val="20"/>
+          <w:lang w:eastAsia="x-none"/>
+        </w:rPr>
+        <w:t>had an accuracy above</w:t>
+      </w:r>
+      <w:r>
+        <w:rPr>
+          <w:rFonts w:eastAsia="SimSun"/>
+          <w:spacing w:val="-1"/>
+          <w:sz w:val="20"/>
+          <w:szCs w:val="20"/>
+          <w:lang w:eastAsia="x-none"/>
+        </w:rPr>
+        <w:t xml:space="preserve"> 66%.</w:t>
+      </w:r>
       <w:r>
         <w:rPr>
           <w:rFonts w:eastAsia="SimSun"/>
@@ -16474,7 +16404,7 @@
           <w:szCs w:val="20"/>
           <w:lang w:val="x-none" w:eastAsia="x-none"/>
         </w:rPr>
-        <w:t>Using these five algorithms, good results were given back with no accuracy below 66%. The Portuguese class dataset under the Support Vector Machines algorithm is the only set of data that seems unreliable. The recall on the “F (Poor)” label was only 29%. This is probably due to the lower sample size of 28 in comparison to the “C (Sufficient)” label which has a sample size of 100.</w:t>
+        <w:t xml:space="preserve"> The Portuguese class dataset under the Support Vector Machines algorithm is the only set of data that seems unreliable. The recall on the “F (Poor)” label was only 29%. This is probably due to the lower sample size of 28 in comparison to the “C (Sufficient)” label which has a sample size of 100.</w:t>
       </w:r>
     </w:p>
     <w:p>
@@ -16482,10 +16412,11 @@
         <w:pStyle w:val="NormalWeb"/>
         <w:ind w:firstLine="14.40pt"/>
         <w:rPr>
-          <w:rFonts w:eastAsia="MS Mincho"/>
-          <w:noProof/>
-          <w:sz w:val="16"/>
-          <w:szCs w:val="16"/>
+          <w:rFonts w:eastAsia="SimSun"/>
+          <w:spacing w:val="-1"/>
+          <w:sz w:val="20"/>
+          <w:szCs w:val="20"/>
+          <w:lang w:eastAsia="x-none"/>
         </w:rPr>
         <w:sectPr>
           <w:type w:val="continuous"/>
@@ -16503,7 +16434,157 @@
           <w:szCs w:val="20"/>
           <w:lang w:val="x-none" w:eastAsia="x-none"/>
         </w:rPr>
-        <w:t xml:space="preserve">The algorithm that had the highest accuracy on both the math class and Portuguese class datasets, was the logistic regression dataset. Despite that, the k-nearest neighbors, decision tree, and multilayer perceptron algorithms are also all viable to use when studying student performance using similar features. We recommend, though, that if you can use logistic </w:t>
+        <w:t xml:space="preserve">The algorithm that had the highest accuracy on both the math class and Portuguese class datasets, was the logistic regression </w:t>
+      </w:r>
+      <w:r>
+        <w:rPr>
+          <w:rFonts w:eastAsia="SimSun"/>
+          <w:spacing w:val="-1"/>
+          <w:sz w:val="20"/>
+          <w:szCs w:val="20"/>
+          <w:lang w:eastAsia="x-none"/>
+        </w:rPr>
+        <w:t>algorithm.</w:t>
+      </w:r>
+      <w:r>
+        <w:rPr>
+          <w:rFonts w:eastAsia="SimSun"/>
+          <w:spacing w:val="-1"/>
+          <w:sz w:val="20"/>
+          <w:szCs w:val="20"/>
+          <w:lang w:val="x-none" w:eastAsia="x-none"/>
+        </w:rPr>
+        <w:t xml:space="preserve"> </w:t>
+      </w:r>
+      <w:r>
+        <w:rPr>
+          <w:rFonts w:eastAsia="SimSun"/>
+          <w:spacing w:val="-1"/>
+          <w:sz w:val="20"/>
+          <w:szCs w:val="20"/>
+          <w:lang w:eastAsia="x-none"/>
+        </w:rPr>
+        <w:t>K</w:t>
+      </w:r>
+      <w:r>
+        <w:rPr>
+          <w:rFonts w:eastAsia="SimSun"/>
+          <w:spacing w:val="-1"/>
+          <w:sz w:val="20"/>
+          <w:szCs w:val="20"/>
+          <w:lang w:val="x-none" w:eastAsia="x-none"/>
+        </w:rPr>
+        <w:t xml:space="preserve">-nearest neighbors, decision tree, and multilayer perceptron algorithms are also all viable to use when studying student performance using similar features. </w:t>
+      </w:r>
+      <w:r>
+        <w:rPr>
+          <w:rFonts w:eastAsia="SimSun"/>
+          <w:spacing w:val="-1"/>
+          <w:sz w:val="20"/>
+          <w:szCs w:val="20"/>
+          <w:lang w:val="x-none" w:eastAsia="x-none"/>
+        </w:rPr>
+        <w:t xml:space="preserve">We recommend, though, </w:t>
+      </w:r>
+      <w:r>
+        <w:rPr>
+          <w:rFonts w:eastAsia="SimSun"/>
+          <w:spacing w:val="-1"/>
+          <w:sz w:val="20"/>
+          <w:szCs w:val="20"/>
+          <w:lang w:eastAsia="x-none"/>
+        </w:rPr>
+        <w:t>to use logistic regression because it provides the highest accuracy.</w:t>
+      </w:r>
+      <w:r>
+        <w:rPr>
+          <w:rFonts w:eastAsia="SimSun"/>
+          <w:spacing w:val="-1"/>
+          <w:sz w:val="20"/>
+          <w:szCs w:val="20"/>
+          <w:lang w:eastAsia="x-none"/>
+        </w:rPr>
+        <w:t xml:space="preserve"> </w:t>
+      </w:r>
+      <w:r>
+        <w:rPr>
+          <w:rFonts w:eastAsia="SimSun"/>
+          <w:spacing w:val="-1"/>
+          <w:sz w:val="20"/>
+          <w:szCs w:val="20"/>
+          <w:lang w:eastAsia="x-none"/>
+        </w:rPr>
+        <w:t>Machine learning algorithms are not deterministic</w:t>
+      </w:r>
+      <w:r>
+        <w:rPr>
+          <w:rFonts w:eastAsia="SimSun"/>
+          <w:spacing w:val="-1"/>
+          <w:sz w:val="20"/>
+          <w:szCs w:val="20"/>
+          <w:lang w:eastAsia="x-none"/>
+        </w:rPr>
+        <w:t>, so despite them only being around 70% accurate,</w:t>
+      </w:r>
+      <w:r>
+        <w:rPr>
+          <w:rFonts w:eastAsia="SimSun"/>
+          <w:spacing w:val="-1"/>
+          <w:sz w:val="20"/>
+          <w:szCs w:val="20"/>
+          <w:lang w:eastAsia="x-none"/>
+        </w:rPr>
+        <w:t xml:space="preserve"> </w:t>
+      </w:r>
+      <w:r>
+        <w:rPr>
+          <w:rFonts w:eastAsia="SimSun"/>
+          <w:spacing w:val="-1"/>
+          <w:sz w:val="20"/>
+          <w:szCs w:val="20"/>
+          <w:lang w:eastAsia="x-none"/>
+        </w:rPr>
+        <w:t xml:space="preserve">they </w:t>
+      </w:r>
+      <w:r>
+        <w:rPr>
+          <w:rFonts w:eastAsia="SimSun"/>
+          <w:spacing w:val="-1"/>
+          <w:sz w:val="20"/>
+          <w:szCs w:val="20"/>
+          <w:lang w:eastAsia="x-none"/>
+        </w:rPr>
+        <w:t>can</w:t>
+      </w:r>
+      <w:r>
+        <w:rPr>
+          <w:rFonts w:eastAsia="SimSun"/>
+          <w:spacing w:val="-1"/>
+          <w:sz w:val="20"/>
+          <w:szCs w:val="20"/>
+          <w:lang w:eastAsia="x-none"/>
+        </w:rPr>
+        <w:t xml:space="preserve"> still</w:t>
+      </w:r>
+      <w:r>
+        <w:rPr>
+          <w:rFonts w:eastAsia="SimSun"/>
+          <w:spacing w:val="-1"/>
+          <w:sz w:val="20"/>
+          <w:szCs w:val="20"/>
+          <w:lang w:eastAsia="x-none"/>
+        </w:rPr>
+        <w:t xml:space="preserve"> be used to </w:t>
+      </w:r>
+      <w:r>
+        <w:rPr>
+          <w:rFonts w:eastAsia="SimSun"/>
+          <w:spacing w:val="-1"/>
+          <w:sz w:val="20"/>
+          <w:szCs w:val="20"/>
+          <w:lang w:eastAsia="x-none"/>
+        </w:rPr>
+        <w:t>sufficiently predict student performance.</w:t>
       </w:r>
     </w:p>
     <w:p>
@@ -16552,13 +16633,6 @@
         <w:szCs w:val="16"/>
       </w:rPr>
     </w:pPr>
-    <w:r>
-      <w:rPr>
-        <w:sz w:val="16"/>
-        <w:szCs w:val="16"/>
-      </w:rPr>
-      <w:t>XXX-X-XXXX-XXXX-X/XX/$XX.00 ©20XX IEEE</w:t>
-    </w:r>
   </w:p>
 </w:ftr>
 </file>
@@ -16580,16 +16654,6 @@
     </w:p>
   </w:footnote>
 </w:footnotes>
-</file>
-
-<file path=word/header1.xml><?xml version="1.0" encoding="utf-8"?>
-<w:hdr xmlns:cx="http://schemas.microsoft.com/office/drawing/2014/chartex" xmlns:cx1="http://schemas.microsoft.com/office/drawing/2015/9/8/chartex" xmlns:cx2="http://schemas.microsoft.com/office/drawing/2015/10/21/chartex" xmlns:cx3="http://schemas.microsoft.com/office/drawing/2016/5/9/chartex" xmlns:cx4="http://schemas.microsoft.com/office/drawing/2016/5/10/chartex" xmlns:cx5="http://schemas.microsoft.com/office/drawing/2016/5/11/chartex" xmlns:cx6="http://schemas.microsoft.com/office/drawing/2016/5/12/chartex" xmlns:cx7="http://schemas.microsoft.com/office/drawing/2016/5/13/chartex" xmlns:cx8="http://schemas.microsoft.com/office/drawing/2016/5/14/chartex" xmlns:mc="http://schemas.openxmlformats.org/markup-compatibility/2006" xmlns:aink="http://schemas.microsoft.com/office/drawing/2016/ink" xmlns:am3d="http://schemas.microsoft.com/office/drawing/2017/model3d" xmlns:o="urn:schemas-microsoft-com:office:office" xmlns:oel="http://schemas.microsoft.com/office/2019/extlst" xmlns:r="http://purl.oclc.org/ooxml/officeDocument/relationships" xmlns:m="http://purl.oclc.org/ooxml/officeDocument/math" xmlns:v="urn:schemas-microsoft-com:vml" xmlns:wp14="http://schemas.microsoft.com/office/word/2010/wordprocessingDrawing" xmlns:wp="http://purl.oclc.org/ooxml/drawingml/wordprocessingDrawing" xmlns:w10="urn:schemas-microsoft-com:office:word" xmlns:w="http://purl.oclc.org/ooxml/wordprocessingml/main" xmlns:w14="http://schemas.microsoft.com/office/word/2010/wordml" xmlns:w15="http://schemas.microsoft.com/office/word/2012/wordml" xmlns:w16cex="http://schemas.microsoft.com/office/word/2018/wordml/cex" xmlns:w16cid="http://schemas.microsoft.com/office/word/2016/wordml/cid" xmlns:w16="http://schemas.microsoft.com/office/word/2018/wordml" xmlns:w16sdtdh="http://schemas.microsoft.com/office/word/2020/wordml/sdtdatahash" xmlns:w16se="http://schemas.microsoft.com/office/word/2015/wordml/symex" xmlns:wpi="http://schemas.microsoft.com/office/word/2010/wordprocessingInk" xmlns:wne="http://schemas.microsoft.com/office/word/2006/wordml" mc:Ignorable="w14 w15 w16se w16cid w16 w16cex w16sdtdh wne wp14">
-  <w:p>
-    <w:pPr>
-      <w:pStyle w:val="Header"/>
-    </w:pPr>
-  </w:p>
-</w:hdr>
 </file>
 
 <file path=word/numbering.xml><?xml version="1.0" encoding="utf-8"?>
@@ -18570,6 +18634,7 @@
   <w:style w:type="character" w:default="1" w:styleId="DefaultParagraphFont">
     <w:name w:val="Default Paragraph Font"/>
     <w:uiPriority w:val="1"/>
+    <w:semiHidden/>
     <w:unhideWhenUsed/>
   </w:style>
   <w:style w:type="table" w:default="1" w:styleId="TableNormal">

</xml_diff>